<commit_message>
BromoCode & delivery fees bug
</commit_message>
<xml_diff>
--- a/Project_Documentation.docx
+++ b/Project_Documentation.docx
@@ -5,6 +5,7 @@
     <w:sdt>
       <w:sdtPr>
         <w:rPr>
+          <w:rFonts w:eastAsiaTheme="minorHAnsi"/>
           <w:sz w:val="2"/>
         </w:rPr>
         <w:id w:val="-674499811"/>
@@ -15,7 +16,7 @@
       </w:sdtPr>
       <w:sdtEndPr>
         <w:rPr>
-          <w:rFonts w:asciiTheme="majorBidi" w:eastAsiaTheme="minorHAnsi" w:hAnsiTheme="majorBidi" w:cstheme="majorBidi"/>
+          <w:rFonts w:asciiTheme="majorBidi" w:hAnsiTheme="majorBidi" w:cstheme="majorBidi"/>
           <w:b/>
           <w:bCs/>
           <w:color w:val="000000"/>
@@ -103,6 +104,7 @@
                                   <w:dataBinding w:prefixMappings="xmlns:ns0='http://purl.org/dc/elements/1.1/' xmlns:ns1='http://schemas.openxmlformats.org/package/2006/metadata/core-properties' " w:xpath="/ns1:coreProperties[1]/ns0:title[1]" w:storeItemID="{6C3C8BC8-F283-45AE-878A-BAB7291924A1}"/>
                                   <w:text/>
                                 </w:sdtPr>
+                                <w:sdtEndPr/>
                                 <w:sdtContent>
                                   <w:p>
                                     <w:pPr>
@@ -154,6 +156,7 @@
                                     <w:dataBinding w:prefixMappings="xmlns:ns0='http://purl.org/dc/elements/1.1/' xmlns:ns1='http://schemas.openxmlformats.org/package/2006/metadata/core-properties' " w:xpath="/ns1:coreProperties[1]/ns0:subject[1]" w:storeItemID="{6C3C8BC8-F283-45AE-878A-BAB7291924A1}"/>
                                     <w:text/>
                                   </w:sdtPr>
+                                  <w:sdtEndPr/>
                                   <w:sdtContent>
                                     <w:r>
                                       <w:rPr>
@@ -217,6 +220,7 @@
                             <w:dataBinding w:prefixMappings="xmlns:ns0='http://purl.org/dc/elements/1.1/' xmlns:ns1='http://schemas.openxmlformats.org/package/2006/metadata/core-properties' " w:xpath="/ns1:coreProperties[1]/ns0:title[1]" w:storeItemID="{6C3C8BC8-F283-45AE-878A-BAB7291924A1}"/>
                             <w:text/>
                           </w:sdtPr>
+                          <w:sdtEndPr/>
                           <w:sdtContent>
                             <w:p>
                               <w:pPr>
@@ -268,6 +272,7 @@
                               <w:dataBinding w:prefixMappings="xmlns:ns0='http://purl.org/dc/elements/1.1/' xmlns:ns1='http://schemas.openxmlformats.org/package/2006/metadata/core-properties' " w:xpath="/ns1:coreProperties[1]/ns0:subject[1]" w:storeItemID="{6C3C8BC8-F283-45AE-878A-BAB7291924A1}"/>
                               <w:text/>
                             </w:sdtPr>
+                            <w:sdtEndPr/>
                             <w:sdtContent>
                               <w:r>
                                 <w:rPr>
@@ -925,6 +930,7 @@
                                     <w:dataBinding w:prefixMappings="xmlns:ns0='http://schemas.openxmlformats.org/officeDocument/2006/extended-properties' " w:xpath="/ns0:Properties[1]/ns0:Company[1]" w:storeItemID="{6668398D-A668-4E3E-A5EB-62B293D839F1}"/>
                                     <w:text/>
                                   </w:sdtPr>
+                                  <w:sdtEndPr/>
                                   <w:sdtContent>
                                     <w:r>
                                       <w:rPr>
@@ -954,6 +960,7 @@
                                   <w:dataBinding w:prefixMappings="xmlns:ns0='http://purl.org/dc/elements/1.1/' xmlns:ns1='http://schemas.openxmlformats.org/package/2006/metadata/core-properties' " w:xpath="/ns1:coreProperties[1]/ns1:category[1]" w:storeItemID="{6C3C8BC8-F283-45AE-878A-BAB7291924A1}"/>
                                   <w:text/>
                                 </w:sdtPr>
+                                <w:sdtEndPr/>
                                 <w:sdtContent>
                                   <w:p>
                                     <w:pPr>
@@ -1028,6 +1035,7 @@
                               <w:dataBinding w:prefixMappings="xmlns:ns0='http://schemas.openxmlformats.org/officeDocument/2006/extended-properties' " w:xpath="/ns0:Properties[1]/ns0:Company[1]" w:storeItemID="{6668398D-A668-4E3E-A5EB-62B293D839F1}"/>
                               <w:text/>
                             </w:sdtPr>
+                            <w:sdtEndPr/>
                             <w:sdtContent>
                               <w:r>
                                 <w:rPr>
@@ -1057,6 +1065,7 @@
                             <w:dataBinding w:prefixMappings="xmlns:ns0='http://purl.org/dc/elements/1.1/' xmlns:ns1='http://schemas.openxmlformats.org/package/2006/metadata/core-properties' " w:xpath="/ns1:coreProperties[1]/ns1:category[1]" w:storeItemID="{6C3C8BC8-F283-45AE-878A-BAB7291924A1}"/>
                             <w:text/>
                           </w:sdtPr>
+                          <w:sdtEndPr/>
                           <w:sdtContent>
                             <w:p>
                               <w:pPr>
@@ -2093,7 +2102,7 @@
           <w:color w:val="000000"/>
           <w:shd w:val="clear" w:color="auto" w:fill="FFFFFF"/>
         </w:rPr>
-        <w:t>©</w:t>
+        <w:t>©2022</w:t>
       </w:r>
       <w:r>
         <w:rPr>
@@ -2102,7 +2111,8 @@
           <w:color w:val="000000"/>
           <w:shd w:val="clear" w:color="auto" w:fill="FFFFFF"/>
         </w:rPr>
-        <w:t>2022</w:t>
+        <w:br/>
+        <w:t>Our company name</w:t>
       </w:r>
       <w:r>
         <w:rPr>
@@ -2112,24 +2122,508 @@
           <w:shd w:val="clear" w:color="auto" w:fill="FFFFFF"/>
         </w:rPr>
         <w:br/>
-        <w:t>Our company name</w:t>
-      </w:r>
-      <w:r>
+        <w:t xml:space="preserve">All rights reserved </w:t>
+      </w:r>
+    </w:p>
+    <w:p>
+      <w:pPr>
         <w:rPr>
           <w:rStyle w:val="Strong"/>
           <w:rFonts w:asciiTheme="majorBidi" w:hAnsiTheme="majorBidi" w:cstheme="majorBidi"/>
           <w:color w:val="000000"/>
           <w:shd w:val="clear" w:color="auto" w:fill="FFFFFF"/>
         </w:rPr>
-        <w:br/>
-        <w:t xml:space="preserve">All rights reserved </w:t>
-      </w:r>
-    </w:p>
-    <w:p>
-      <w:pPr>
-        <w:rPr>
-          <w:rStyle w:val="Strong"/>
-          <w:rFonts w:asciiTheme="majorBidi" w:hAnsiTheme="majorBidi" w:cstheme="majorBidi"/>
+      </w:pPr>
+    </w:p>
+    <w:p>
+      <w:pPr>
+        <w:jc w:val="center"/>
+        <w:rPr>
+          <w:rFonts w:asciiTheme="majorBidi" w:hAnsiTheme="majorBidi" w:cstheme="majorBidi"/>
+          <w:b/>
+          <w:bCs/>
+          <w:sz w:val="32"/>
+          <w:szCs w:val="32"/>
+        </w:rPr>
+      </w:pPr>
+      <w:r>
+        <w:rPr>
+          <w:rFonts w:asciiTheme="majorBidi" w:hAnsiTheme="majorBidi" w:cstheme="majorBidi"/>
+          <w:b/>
+          <w:bCs/>
+          <w:sz w:val="32"/>
+          <w:szCs w:val="32"/>
+        </w:rPr>
+        <w:lastRenderedPageBreak/>
+        <w:t>Abstract</w:t>
+      </w:r>
+    </w:p>
+    <w:p>
+      <w:pPr>
+        <w:rPr>
+          <w:rFonts w:asciiTheme="majorBidi" w:hAnsiTheme="majorBidi" w:cstheme="majorBidi"/>
+          <w:b/>
+          <w:bCs/>
+          <w:sz w:val="24"/>
+          <w:szCs w:val="24"/>
+        </w:rPr>
+      </w:pPr>
+    </w:p>
+    <w:p>
+      <w:pPr>
+        <w:spacing w:line="360" w:lineRule="auto"/>
+        <w:jc w:val="both"/>
+        <w:rPr>
+          <w:rFonts w:asciiTheme="majorBidi" w:hAnsiTheme="majorBidi" w:cstheme="majorBidi"/>
+          <w:b/>
+          <w:bCs/>
+          <w:sz w:val="24"/>
+          <w:szCs w:val="24"/>
+        </w:rPr>
+      </w:pPr>
+      <w:r>
+        <w:rPr>
+          <w:rFonts w:asciiTheme="majorBidi" w:hAnsiTheme="majorBidi" w:cstheme="majorBidi"/>
+          <w:b/>
+          <w:bCs/>
+          <w:sz w:val="24"/>
+          <w:szCs w:val="24"/>
+        </w:rPr>
+        <w:t xml:space="preserve">The business-to-consumer aspect of product commerce (e-commerce) is the most visible business use of the World Wide Web. The primary goal of an e-commerce site is to sell </w:t>
+      </w:r>
+      <w:r>
+        <w:rPr>
+          <w:rFonts w:asciiTheme="majorBidi" w:hAnsiTheme="majorBidi" w:cstheme="majorBidi"/>
+          <w:b/>
+          <w:bCs/>
+          <w:sz w:val="24"/>
+          <w:szCs w:val="24"/>
+        </w:rPr>
+        <w:t>products</w:t>
+      </w:r>
+      <w:r>
+        <w:rPr>
+          <w:rFonts w:asciiTheme="majorBidi" w:hAnsiTheme="majorBidi" w:cstheme="majorBidi"/>
+          <w:b/>
+          <w:bCs/>
+          <w:sz w:val="24"/>
+          <w:szCs w:val="24"/>
+        </w:rPr>
+        <w:t xml:space="preserve"> online.</w:t>
+      </w:r>
+    </w:p>
+    <w:p>
+      <w:pPr>
+        <w:spacing w:line="360" w:lineRule="auto"/>
+        <w:jc w:val="both"/>
+        <w:rPr>
+          <w:rFonts w:asciiTheme="majorBidi" w:hAnsiTheme="majorBidi" w:cstheme="majorBidi"/>
+          <w:b/>
+          <w:bCs/>
+          <w:sz w:val="24"/>
+          <w:szCs w:val="24"/>
+        </w:rPr>
+      </w:pPr>
+      <w:r>
+        <w:rPr>
+          <w:rFonts w:asciiTheme="majorBidi" w:hAnsiTheme="majorBidi" w:cstheme="majorBidi"/>
+          <w:b/>
+          <w:bCs/>
+          <w:sz w:val="24"/>
+          <w:szCs w:val="24"/>
+        </w:rPr>
+        <w:t xml:space="preserve">This project deals with developing an e-commerce website for Online Product Sale &amp; </w:t>
+      </w:r>
+      <w:r>
+        <w:rPr>
+          <w:rFonts w:asciiTheme="majorBidi" w:hAnsiTheme="majorBidi" w:cstheme="majorBidi"/>
+          <w:b/>
+          <w:bCs/>
+          <w:sz w:val="24"/>
+          <w:szCs w:val="24"/>
+        </w:rPr>
+        <w:t>p</w:t>
+      </w:r>
+      <w:r>
+        <w:rPr>
+          <w:rFonts w:asciiTheme="majorBidi" w:hAnsiTheme="majorBidi" w:cstheme="majorBidi"/>
+          <w:b/>
+          <w:bCs/>
+          <w:sz w:val="24"/>
+          <w:szCs w:val="24"/>
+        </w:rPr>
+        <w:t>rovides the user with a catalog of different product</w:t>
+      </w:r>
+      <w:r>
+        <w:rPr>
+          <w:rFonts w:asciiTheme="majorBidi" w:hAnsiTheme="majorBidi" w:cstheme="majorBidi"/>
+          <w:b/>
+          <w:bCs/>
+          <w:sz w:val="24"/>
+          <w:szCs w:val="24"/>
+        </w:rPr>
+        <w:t>s</w:t>
+      </w:r>
+      <w:r>
+        <w:rPr>
+          <w:rFonts w:asciiTheme="majorBidi" w:hAnsiTheme="majorBidi" w:cstheme="majorBidi"/>
+          <w:b/>
+          <w:bCs/>
+          <w:sz w:val="24"/>
+          <w:szCs w:val="24"/>
+        </w:rPr>
+        <w:t xml:space="preserve"> available for purchase in the store, to facilitate online purchase a shopping cart is provided to the user. </w:t>
+      </w:r>
+    </w:p>
+    <w:p>
+      <w:pPr>
+        <w:spacing w:line="360" w:lineRule="auto"/>
+        <w:jc w:val="both"/>
+        <w:rPr>
+          <w:rFonts w:asciiTheme="majorBidi" w:hAnsiTheme="majorBidi" w:cstheme="majorBidi"/>
+          <w:b/>
+          <w:bCs/>
+          <w:sz w:val="24"/>
+          <w:szCs w:val="24"/>
+        </w:rPr>
+      </w:pPr>
+    </w:p>
+    <w:p>
+      <w:pPr>
+        <w:spacing w:line="360" w:lineRule="auto"/>
+        <w:jc w:val="both"/>
+        <w:rPr>
+          <w:rFonts w:asciiTheme="majorBidi" w:hAnsiTheme="majorBidi" w:cstheme="majorBidi"/>
+          <w:b/>
+          <w:bCs/>
+          <w:sz w:val="24"/>
+          <w:szCs w:val="24"/>
+        </w:rPr>
+      </w:pPr>
+      <w:r>
+        <w:rPr>
+          <w:rFonts w:asciiTheme="majorBidi" w:hAnsiTheme="majorBidi" w:cstheme="majorBidi"/>
+          <w:b/>
+          <w:bCs/>
+          <w:sz w:val="24"/>
+          <w:szCs w:val="24"/>
+        </w:rPr>
+        <w:t>Python Django</w:t>
+      </w:r>
+      <w:r>
+        <w:rPr>
+          <w:rFonts w:asciiTheme="majorBidi" w:hAnsiTheme="majorBidi" w:cstheme="majorBidi"/>
+          <w:b/>
+          <w:bCs/>
+          <w:sz w:val="24"/>
+          <w:szCs w:val="24"/>
+        </w:rPr>
+        <w:t xml:space="preserve">, </w:t>
+      </w:r>
+      <w:proofErr w:type="gramStart"/>
+      <w:r>
+        <w:rPr>
+          <w:rFonts w:asciiTheme="majorBidi" w:hAnsiTheme="majorBidi" w:cstheme="majorBidi"/>
+          <w:b/>
+          <w:bCs/>
+          <w:sz w:val="24"/>
+          <w:szCs w:val="24"/>
+        </w:rPr>
+        <w:t>SQLite</w:t>
+      </w:r>
+      <w:proofErr w:type="gramEnd"/>
+      <w:r>
+        <w:rPr>
+          <w:rFonts w:asciiTheme="majorBidi" w:hAnsiTheme="majorBidi" w:cstheme="majorBidi"/>
+          <w:b/>
+          <w:bCs/>
+          <w:sz w:val="24"/>
+          <w:szCs w:val="24"/>
+        </w:rPr>
+        <w:t xml:space="preserve"> and a web browser as the </w:t>
+      </w:r>
+      <w:r>
+        <w:rPr>
+          <w:rFonts w:asciiTheme="majorBidi" w:hAnsiTheme="majorBidi" w:cstheme="majorBidi"/>
+          <w:b/>
+          <w:bCs/>
+          <w:sz w:val="24"/>
+          <w:szCs w:val="24"/>
+        </w:rPr>
+        <w:t>backend</w:t>
+      </w:r>
+      <w:r>
+        <w:rPr>
+          <w:rFonts w:asciiTheme="majorBidi" w:hAnsiTheme="majorBidi" w:cstheme="majorBidi"/>
+          <w:b/>
+          <w:bCs/>
+          <w:sz w:val="24"/>
+          <w:szCs w:val="24"/>
+        </w:rPr>
+        <w:t xml:space="preserve"> client. </w:t>
+      </w:r>
+      <w:proofErr w:type="gramStart"/>
+      <w:r>
+        <w:rPr>
+          <w:rFonts w:asciiTheme="majorBidi" w:hAnsiTheme="majorBidi" w:cstheme="majorBidi"/>
+          <w:b/>
+          <w:bCs/>
+          <w:sz w:val="24"/>
+          <w:szCs w:val="24"/>
+        </w:rPr>
+        <w:t xml:space="preserve">In </w:t>
+      </w:r>
+      <w:r>
+        <w:rPr>
+          <w:rFonts w:asciiTheme="majorBidi" w:hAnsiTheme="majorBidi" w:cstheme="majorBidi"/>
+          <w:b/>
+          <w:bCs/>
+          <w:sz w:val="24"/>
+          <w:szCs w:val="24"/>
+        </w:rPr>
+        <w:t>order to</w:t>
+      </w:r>
+      <w:proofErr w:type="gramEnd"/>
+      <w:r>
+        <w:rPr>
+          <w:rFonts w:asciiTheme="majorBidi" w:hAnsiTheme="majorBidi" w:cstheme="majorBidi"/>
+          <w:b/>
+          <w:bCs/>
+          <w:sz w:val="24"/>
+          <w:szCs w:val="24"/>
+        </w:rPr>
+        <w:t xml:space="preserve"> develop an e-commerce website, </w:t>
+      </w:r>
+      <w:r>
+        <w:rPr>
+          <w:rFonts w:asciiTheme="majorBidi" w:hAnsiTheme="majorBidi" w:cstheme="majorBidi"/>
+          <w:b/>
+          <w:bCs/>
+          <w:sz w:val="24"/>
+          <w:szCs w:val="24"/>
+        </w:rPr>
+        <w:t>these</w:t>
+      </w:r>
+      <w:r>
+        <w:rPr>
+          <w:rFonts w:asciiTheme="majorBidi" w:hAnsiTheme="majorBidi" w:cstheme="majorBidi"/>
+          <w:b/>
+          <w:bCs/>
+          <w:sz w:val="24"/>
+          <w:szCs w:val="24"/>
+        </w:rPr>
+        <w:t xml:space="preserve"> </w:t>
+      </w:r>
+      <w:r>
+        <w:rPr>
+          <w:rFonts w:asciiTheme="majorBidi" w:hAnsiTheme="majorBidi" w:cstheme="majorBidi"/>
+          <w:b/>
+          <w:bCs/>
+          <w:sz w:val="24"/>
+          <w:szCs w:val="24"/>
+        </w:rPr>
+        <w:t>t</w:t>
+      </w:r>
+      <w:r>
+        <w:rPr>
+          <w:rFonts w:asciiTheme="majorBidi" w:hAnsiTheme="majorBidi" w:cstheme="majorBidi"/>
+          <w:b/>
+          <w:bCs/>
+          <w:sz w:val="24"/>
+          <w:szCs w:val="24"/>
+        </w:rPr>
+        <w:t>echnologies must be studied and understood.</w:t>
+      </w:r>
+    </w:p>
+    <w:p>
+      <w:pPr>
+        <w:spacing w:line="360" w:lineRule="auto"/>
+        <w:jc w:val="both"/>
+        <w:rPr>
+          <w:rFonts w:asciiTheme="majorBidi" w:hAnsiTheme="majorBidi" w:cstheme="majorBidi"/>
+          <w:b/>
+          <w:bCs/>
+          <w:sz w:val="24"/>
+          <w:szCs w:val="24"/>
+        </w:rPr>
+      </w:pPr>
+      <w:r>
+        <w:rPr>
+          <w:rFonts w:asciiTheme="majorBidi" w:hAnsiTheme="majorBidi" w:cstheme="majorBidi"/>
+          <w:b/>
+          <w:bCs/>
+          <w:sz w:val="24"/>
+          <w:szCs w:val="24"/>
+        </w:rPr>
+        <w:t xml:space="preserve">These include server and client-side scripting techniques, implementation technologies such as </w:t>
+      </w:r>
+      <w:r>
+        <w:rPr>
+          <w:rFonts w:asciiTheme="majorBidi" w:hAnsiTheme="majorBidi" w:cstheme="majorBidi"/>
+          <w:b/>
+          <w:bCs/>
+          <w:sz w:val="24"/>
+          <w:szCs w:val="24"/>
+        </w:rPr>
+        <w:t>Django</w:t>
+      </w:r>
+      <w:r>
+        <w:rPr>
+          <w:rFonts w:asciiTheme="majorBidi" w:hAnsiTheme="majorBidi" w:cstheme="majorBidi"/>
+          <w:b/>
+          <w:bCs/>
+          <w:sz w:val="24"/>
+          <w:szCs w:val="24"/>
+        </w:rPr>
+        <w:t xml:space="preserve"> (</w:t>
+      </w:r>
+      <w:r>
+        <w:rPr>
+          <w:rFonts w:asciiTheme="majorBidi" w:hAnsiTheme="majorBidi" w:cstheme="majorBidi"/>
+          <w:b/>
+          <w:bCs/>
+          <w:sz w:val="24"/>
+          <w:szCs w:val="24"/>
+        </w:rPr>
+        <w:t xml:space="preserve">OOP), </w:t>
+      </w:r>
+      <w:r>
+        <w:rPr>
+          <w:rFonts w:asciiTheme="majorBidi" w:hAnsiTheme="majorBidi" w:cstheme="majorBidi"/>
+          <w:b/>
+          <w:bCs/>
+          <w:sz w:val="24"/>
+          <w:szCs w:val="24"/>
+        </w:rPr>
+        <w:t>CSS</w:t>
+      </w:r>
+      <w:r>
+        <w:rPr>
+          <w:rFonts w:asciiTheme="majorBidi" w:hAnsiTheme="majorBidi" w:cstheme="majorBidi"/>
+          <w:b/>
+          <w:bCs/>
+          <w:sz w:val="24"/>
+          <w:szCs w:val="24"/>
+        </w:rPr>
+        <w:t>, BOOTSTRAP, HTMLS, relational databases. This is a project with the objective to develop a basic website where a consumer is provided with a shopping cart application and to know about the technologies used to develop such an application. This document will discuss each of the underlying technologies to create and implement an ecommerce website.</w:t>
+      </w:r>
+    </w:p>
+    <w:p>
+      <w:pPr>
+        <w:rPr>
+          <w:rFonts w:asciiTheme="majorBidi" w:hAnsiTheme="majorBidi" w:cstheme="majorBidi"/>
+          <w:b/>
+          <w:bCs/>
+          <w:sz w:val="24"/>
+          <w:szCs w:val="24"/>
+        </w:rPr>
+      </w:pPr>
+    </w:p>
+    <w:p>
+      <w:pPr>
+        <w:rPr>
+          <w:rFonts w:asciiTheme="majorBidi" w:hAnsiTheme="majorBidi" w:cstheme="majorBidi"/>
+          <w:b/>
+          <w:bCs/>
+          <w:sz w:val="24"/>
+          <w:szCs w:val="24"/>
+        </w:rPr>
+      </w:pPr>
+    </w:p>
+    <w:p>
+      <w:pPr>
+        <w:rPr>
+          <w:rFonts w:asciiTheme="majorBidi" w:hAnsiTheme="majorBidi" w:cstheme="majorBidi"/>
+          <w:b/>
+          <w:bCs/>
+          <w:sz w:val="24"/>
+          <w:szCs w:val="24"/>
+        </w:rPr>
+      </w:pPr>
+    </w:p>
+    <w:p>
+      <w:pPr>
+        <w:rPr>
+          <w:rFonts w:asciiTheme="majorBidi" w:hAnsiTheme="majorBidi" w:cstheme="majorBidi"/>
+          <w:b/>
+          <w:bCs/>
+          <w:sz w:val="24"/>
+          <w:szCs w:val="24"/>
+        </w:rPr>
+      </w:pPr>
+    </w:p>
+    <w:p>
+      <w:pPr>
+        <w:rPr>
+          <w:rFonts w:asciiTheme="majorBidi" w:hAnsiTheme="majorBidi" w:cstheme="majorBidi"/>
+          <w:b/>
+          <w:bCs/>
+          <w:sz w:val="24"/>
+          <w:szCs w:val="24"/>
+        </w:rPr>
+      </w:pPr>
+    </w:p>
+    <w:p>
+      <w:pPr>
+        <w:rPr>
+          <w:rFonts w:asciiTheme="majorBidi" w:hAnsiTheme="majorBidi" w:cstheme="majorBidi"/>
+          <w:b/>
+          <w:bCs/>
+          <w:sz w:val="24"/>
+          <w:szCs w:val="24"/>
+        </w:rPr>
+      </w:pPr>
+    </w:p>
+    <w:p>
+      <w:pPr>
+        <w:rPr>
+          <w:rFonts w:asciiTheme="majorBidi" w:hAnsiTheme="majorBidi" w:cstheme="majorBidi"/>
+          <w:b/>
+          <w:bCs/>
+          <w:sz w:val="24"/>
+          <w:szCs w:val="24"/>
+        </w:rPr>
+      </w:pPr>
+    </w:p>
+    <w:p>
+      <w:pPr>
+        <w:rPr>
+          <w:rFonts w:asciiTheme="majorBidi" w:hAnsiTheme="majorBidi" w:cstheme="majorBidi"/>
+          <w:b/>
+          <w:bCs/>
+          <w:sz w:val="24"/>
+          <w:szCs w:val="24"/>
+        </w:rPr>
+      </w:pPr>
+    </w:p>
+    <w:p>
+      <w:pPr>
+        <w:rPr>
+          <w:rFonts w:asciiTheme="majorBidi" w:hAnsiTheme="majorBidi" w:cstheme="majorBidi"/>
+          <w:b/>
+          <w:bCs/>
+          <w:sz w:val="24"/>
+          <w:szCs w:val="24"/>
+        </w:rPr>
+      </w:pPr>
+    </w:p>
+    <w:p>
+      <w:pPr>
+        <w:rPr>
+          <w:rFonts w:asciiTheme="majorBidi" w:hAnsiTheme="majorBidi" w:cstheme="majorBidi"/>
+          <w:b/>
+          <w:bCs/>
+          <w:sz w:val="24"/>
+          <w:szCs w:val="24"/>
+        </w:rPr>
+      </w:pPr>
+    </w:p>
+    <w:p>
+      <w:pPr>
+        <w:rPr>
+          <w:rFonts w:asciiTheme="majorBidi" w:hAnsiTheme="majorBidi" w:cstheme="majorBidi"/>
+          <w:b/>
+          <w:bCs/>
           <w:color w:val="000000"/>
           <w:shd w:val="clear" w:color="auto" w:fill="FFFFFF"/>
         </w:rPr>
@@ -2137,6 +2631,17 @@
     </w:p>
     <w:p>
       <w:pPr>
+        <w:rPr>
+          <w:rFonts w:asciiTheme="majorBidi" w:hAnsiTheme="majorBidi" w:cstheme="majorBidi"/>
+          <w:b/>
+          <w:bCs/>
+          <w:color w:val="000000"/>
+          <w:shd w:val="clear" w:color="auto" w:fill="FFFFFF"/>
+        </w:rPr>
+      </w:pPr>
+    </w:p>
+    <w:p>
+      <w:pPr>
         <w:jc w:val="center"/>
         <w:rPr>
           <w:rFonts w:asciiTheme="majorBidi" w:hAnsiTheme="majorBidi" w:cstheme="majorBidi"/>
@@ -2155,497 +2660,6 @@
           <w:szCs w:val="32"/>
         </w:rPr>
         <w:lastRenderedPageBreak/>
-        <w:t>Abstract</w:t>
-      </w:r>
-    </w:p>
-    <w:p>
-      <w:pPr>
-        <w:rPr>
-          <w:rFonts w:asciiTheme="majorBidi" w:hAnsiTheme="majorBidi" w:cstheme="majorBidi"/>
-          <w:b/>
-          <w:bCs/>
-          <w:sz w:val="24"/>
-          <w:szCs w:val="24"/>
-        </w:rPr>
-      </w:pPr>
-    </w:p>
-    <w:p>
-      <w:pPr>
-        <w:spacing w:line="360" w:lineRule="auto"/>
-        <w:jc w:val="both"/>
-        <w:rPr>
-          <w:rFonts w:asciiTheme="majorBidi" w:hAnsiTheme="majorBidi" w:cstheme="majorBidi"/>
-          <w:b/>
-          <w:bCs/>
-          <w:sz w:val="24"/>
-          <w:szCs w:val="24"/>
-        </w:rPr>
-      </w:pPr>
-      <w:r>
-        <w:rPr>
-          <w:rFonts w:asciiTheme="majorBidi" w:hAnsiTheme="majorBidi" w:cstheme="majorBidi"/>
-          <w:b/>
-          <w:bCs/>
-          <w:sz w:val="24"/>
-          <w:szCs w:val="24"/>
-        </w:rPr>
-        <w:t xml:space="preserve">The business-to-consumer aspect of product commerce (e-commerce) is the most visible business use of the World Wide Web. The primary goal of an e-commerce site is to sell </w:t>
-      </w:r>
-      <w:r>
-        <w:rPr>
-          <w:rFonts w:asciiTheme="majorBidi" w:hAnsiTheme="majorBidi" w:cstheme="majorBidi"/>
-          <w:b/>
-          <w:bCs/>
-          <w:sz w:val="24"/>
-          <w:szCs w:val="24"/>
-        </w:rPr>
-        <w:t>products</w:t>
-      </w:r>
-      <w:r>
-        <w:rPr>
-          <w:rFonts w:asciiTheme="majorBidi" w:hAnsiTheme="majorBidi" w:cstheme="majorBidi"/>
-          <w:b/>
-          <w:bCs/>
-          <w:sz w:val="24"/>
-          <w:szCs w:val="24"/>
-        </w:rPr>
-        <w:t xml:space="preserve"> online.</w:t>
-      </w:r>
-    </w:p>
-    <w:p>
-      <w:pPr>
-        <w:spacing w:line="360" w:lineRule="auto"/>
-        <w:jc w:val="both"/>
-        <w:rPr>
-          <w:rFonts w:asciiTheme="majorBidi" w:hAnsiTheme="majorBidi" w:cstheme="majorBidi"/>
-          <w:b/>
-          <w:bCs/>
-          <w:sz w:val="24"/>
-          <w:szCs w:val="24"/>
-        </w:rPr>
-      </w:pPr>
-      <w:r>
-        <w:rPr>
-          <w:rFonts w:asciiTheme="majorBidi" w:hAnsiTheme="majorBidi" w:cstheme="majorBidi"/>
-          <w:b/>
-          <w:bCs/>
-          <w:sz w:val="24"/>
-          <w:szCs w:val="24"/>
-        </w:rPr>
-        <w:t xml:space="preserve">This project deals with developing an e-commerce website for Online Product Sale &amp; </w:t>
-      </w:r>
-      <w:r>
-        <w:rPr>
-          <w:rFonts w:asciiTheme="majorBidi" w:hAnsiTheme="majorBidi" w:cstheme="majorBidi"/>
-          <w:b/>
-          <w:bCs/>
-          <w:sz w:val="24"/>
-          <w:szCs w:val="24"/>
-        </w:rPr>
-        <w:t>p</w:t>
-      </w:r>
-      <w:r>
-        <w:rPr>
-          <w:rFonts w:asciiTheme="majorBidi" w:hAnsiTheme="majorBidi" w:cstheme="majorBidi"/>
-          <w:b/>
-          <w:bCs/>
-          <w:sz w:val="24"/>
-          <w:szCs w:val="24"/>
-        </w:rPr>
-        <w:t>rovides the user with a catalog of different product</w:t>
-      </w:r>
-      <w:r>
-        <w:rPr>
-          <w:rFonts w:asciiTheme="majorBidi" w:hAnsiTheme="majorBidi" w:cstheme="majorBidi"/>
-          <w:b/>
-          <w:bCs/>
-          <w:sz w:val="24"/>
-          <w:szCs w:val="24"/>
-        </w:rPr>
-        <w:t>s</w:t>
-      </w:r>
-      <w:r>
-        <w:rPr>
-          <w:rFonts w:asciiTheme="majorBidi" w:hAnsiTheme="majorBidi" w:cstheme="majorBidi"/>
-          <w:b/>
-          <w:bCs/>
-          <w:sz w:val="24"/>
-          <w:szCs w:val="24"/>
-        </w:rPr>
-        <w:t xml:space="preserve"> available for purchase in the store, to facilitate online purchase a shopping cart is provided to the user. </w:t>
-      </w:r>
-    </w:p>
-    <w:p>
-      <w:pPr>
-        <w:spacing w:line="360" w:lineRule="auto"/>
-        <w:jc w:val="both"/>
-        <w:rPr>
-          <w:rFonts w:asciiTheme="majorBidi" w:hAnsiTheme="majorBidi" w:cstheme="majorBidi"/>
-          <w:b/>
-          <w:bCs/>
-          <w:sz w:val="24"/>
-          <w:szCs w:val="24"/>
-        </w:rPr>
-      </w:pPr>
-    </w:p>
-    <w:p>
-      <w:pPr>
-        <w:spacing w:line="360" w:lineRule="auto"/>
-        <w:jc w:val="both"/>
-        <w:rPr>
-          <w:rFonts w:asciiTheme="majorBidi" w:hAnsiTheme="majorBidi" w:cstheme="majorBidi"/>
-          <w:b/>
-          <w:bCs/>
-          <w:sz w:val="24"/>
-          <w:szCs w:val="24"/>
-        </w:rPr>
-      </w:pPr>
-      <w:r>
-        <w:rPr>
-          <w:rFonts w:asciiTheme="majorBidi" w:hAnsiTheme="majorBidi" w:cstheme="majorBidi"/>
-          <w:b/>
-          <w:bCs/>
-          <w:sz w:val="24"/>
-          <w:szCs w:val="24"/>
-        </w:rPr>
-        <w:t>Python Django</w:t>
-      </w:r>
-      <w:r>
-        <w:rPr>
-          <w:rFonts w:asciiTheme="majorBidi" w:hAnsiTheme="majorBidi" w:cstheme="majorBidi"/>
-          <w:b/>
-          <w:bCs/>
-          <w:sz w:val="24"/>
-          <w:szCs w:val="24"/>
-        </w:rPr>
-        <w:t xml:space="preserve">, </w:t>
-      </w:r>
-      <w:r>
-        <w:rPr>
-          <w:rFonts w:asciiTheme="majorBidi" w:hAnsiTheme="majorBidi" w:cstheme="majorBidi"/>
-          <w:b/>
-          <w:bCs/>
-          <w:sz w:val="24"/>
-          <w:szCs w:val="24"/>
-        </w:rPr>
-        <w:t>SQLite</w:t>
-      </w:r>
-      <w:r>
-        <w:rPr>
-          <w:rFonts w:asciiTheme="majorBidi" w:hAnsiTheme="majorBidi" w:cstheme="majorBidi"/>
-          <w:b/>
-          <w:bCs/>
-          <w:sz w:val="24"/>
-          <w:szCs w:val="24"/>
-        </w:rPr>
-        <w:t xml:space="preserve"> and a web browser as the </w:t>
-      </w:r>
-      <w:r>
-        <w:rPr>
-          <w:rFonts w:asciiTheme="majorBidi" w:hAnsiTheme="majorBidi" w:cstheme="majorBidi"/>
-          <w:b/>
-          <w:bCs/>
-          <w:sz w:val="24"/>
-          <w:szCs w:val="24"/>
-        </w:rPr>
-        <w:t>backend</w:t>
-      </w:r>
-      <w:r>
-        <w:rPr>
-          <w:rFonts w:asciiTheme="majorBidi" w:hAnsiTheme="majorBidi" w:cstheme="majorBidi"/>
-          <w:b/>
-          <w:bCs/>
-          <w:sz w:val="24"/>
-          <w:szCs w:val="24"/>
-        </w:rPr>
-        <w:t xml:space="preserve"> client. </w:t>
-      </w:r>
-      <w:r>
-        <w:rPr>
-          <w:rFonts w:asciiTheme="majorBidi" w:hAnsiTheme="majorBidi" w:cstheme="majorBidi"/>
-          <w:b/>
-          <w:bCs/>
-          <w:sz w:val="24"/>
-          <w:szCs w:val="24"/>
-        </w:rPr>
-        <w:t xml:space="preserve">In </w:t>
-      </w:r>
-      <w:r>
-        <w:rPr>
-          <w:rFonts w:asciiTheme="majorBidi" w:hAnsiTheme="majorBidi" w:cstheme="majorBidi"/>
-          <w:b/>
-          <w:bCs/>
-          <w:sz w:val="24"/>
-          <w:szCs w:val="24"/>
-        </w:rPr>
-        <w:t xml:space="preserve">order to develop an e-commerce website, </w:t>
-      </w:r>
-      <w:r>
-        <w:rPr>
-          <w:rFonts w:asciiTheme="majorBidi" w:hAnsiTheme="majorBidi" w:cstheme="majorBidi"/>
-          <w:b/>
-          <w:bCs/>
-          <w:sz w:val="24"/>
-          <w:szCs w:val="24"/>
-        </w:rPr>
-        <w:t>these</w:t>
-      </w:r>
-      <w:r>
-        <w:rPr>
-          <w:rFonts w:asciiTheme="majorBidi" w:hAnsiTheme="majorBidi" w:cstheme="majorBidi"/>
-          <w:b/>
-          <w:bCs/>
-          <w:sz w:val="24"/>
-          <w:szCs w:val="24"/>
-        </w:rPr>
-        <w:t xml:space="preserve"> </w:t>
-      </w:r>
-      <w:r>
-        <w:rPr>
-          <w:rFonts w:asciiTheme="majorBidi" w:hAnsiTheme="majorBidi" w:cstheme="majorBidi"/>
-          <w:b/>
-          <w:bCs/>
-          <w:sz w:val="24"/>
-          <w:szCs w:val="24"/>
-        </w:rPr>
-        <w:t>t</w:t>
-      </w:r>
-      <w:r>
-        <w:rPr>
-          <w:rFonts w:asciiTheme="majorBidi" w:hAnsiTheme="majorBidi" w:cstheme="majorBidi"/>
-          <w:b/>
-          <w:bCs/>
-          <w:sz w:val="24"/>
-          <w:szCs w:val="24"/>
-        </w:rPr>
-        <w:t>echnologies must be studied and understood.</w:t>
-      </w:r>
-    </w:p>
-    <w:p>
-      <w:pPr>
-        <w:spacing w:line="360" w:lineRule="auto"/>
-        <w:jc w:val="both"/>
-        <w:rPr>
-          <w:rFonts w:asciiTheme="majorBidi" w:hAnsiTheme="majorBidi" w:cstheme="majorBidi"/>
-          <w:b/>
-          <w:bCs/>
-          <w:sz w:val="24"/>
-          <w:szCs w:val="24"/>
-        </w:rPr>
-      </w:pPr>
-      <w:r>
-        <w:rPr>
-          <w:rFonts w:asciiTheme="majorBidi" w:hAnsiTheme="majorBidi" w:cstheme="majorBidi"/>
-          <w:b/>
-          <w:bCs/>
-          <w:sz w:val="24"/>
-          <w:szCs w:val="24"/>
-        </w:rPr>
-        <w:t xml:space="preserve">These include server and client-side scripting techniques, implementation technologies such as </w:t>
-      </w:r>
-      <w:r>
-        <w:rPr>
-          <w:rFonts w:asciiTheme="majorBidi" w:hAnsiTheme="majorBidi" w:cstheme="majorBidi"/>
-          <w:b/>
-          <w:bCs/>
-          <w:sz w:val="24"/>
-          <w:szCs w:val="24"/>
-        </w:rPr>
-        <w:t>Django</w:t>
-      </w:r>
-      <w:r>
-        <w:rPr>
-          <w:rFonts w:asciiTheme="majorBidi" w:hAnsiTheme="majorBidi" w:cstheme="majorBidi"/>
-          <w:b/>
-          <w:bCs/>
-          <w:sz w:val="24"/>
-          <w:szCs w:val="24"/>
-        </w:rPr>
-        <w:t xml:space="preserve"> (</w:t>
-      </w:r>
-      <w:r>
-        <w:rPr>
-          <w:rFonts w:asciiTheme="majorBidi" w:hAnsiTheme="majorBidi" w:cstheme="majorBidi"/>
-          <w:b/>
-          <w:bCs/>
-          <w:sz w:val="24"/>
-          <w:szCs w:val="24"/>
-        </w:rPr>
-        <w:t xml:space="preserve">OOP), </w:t>
-      </w:r>
-      <w:r>
-        <w:rPr>
-          <w:rFonts w:asciiTheme="majorBidi" w:hAnsiTheme="majorBidi" w:cstheme="majorBidi"/>
-          <w:b/>
-          <w:bCs/>
-          <w:sz w:val="24"/>
-          <w:szCs w:val="24"/>
-        </w:rPr>
-        <w:t>CSS</w:t>
-      </w:r>
-      <w:r>
-        <w:rPr>
-          <w:rFonts w:asciiTheme="majorBidi" w:hAnsiTheme="majorBidi" w:cstheme="majorBidi"/>
-          <w:b/>
-          <w:bCs/>
-          <w:sz w:val="24"/>
-          <w:szCs w:val="24"/>
-        </w:rPr>
-        <w:t>, BOOTSTRAP, HTMLS, relational databases. This is a project with the objective to develop a basic website where a consumer is provided with a shopping cart application and to know about the technologies used to develop such an application. This document will discuss each of the underlying technologies to create and implement an ecommerce website.</w:t>
-      </w:r>
-    </w:p>
-    <w:p>
-      <w:pPr>
-        <w:rPr>
-          <w:rFonts w:asciiTheme="majorBidi" w:hAnsiTheme="majorBidi" w:cstheme="majorBidi"/>
-          <w:b/>
-          <w:bCs/>
-          <w:sz w:val="24"/>
-          <w:szCs w:val="24"/>
-        </w:rPr>
-      </w:pPr>
-    </w:p>
-    <w:p>
-      <w:pPr>
-        <w:rPr>
-          <w:rFonts w:asciiTheme="majorBidi" w:hAnsiTheme="majorBidi" w:cstheme="majorBidi"/>
-          <w:b/>
-          <w:bCs/>
-          <w:sz w:val="24"/>
-          <w:szCs w:val="24"/>
-        </w:rPr>
-      </w:pPr>
-    </w:p>
-    <w:p>
-      <w:pPr>
-        <w:rPr>
-          <w:rFonts w:asciiTheme="majorBidi" w:hAnsiTheme="majorBidi" w:cstheme="majorBidi"/>
-          <w:b/>
-          <w:bCs/>
-          <w:sz w:val="24"/>
-          <w:szCs w:val="24"/>
-        </w:rPr>
-      </w:pPr>
-    </w:p>
-    <w:p>
-      <w:pPr>
-        <w:rPr>
-          <w:rFonts w:asciiTheme="majorBidi" w:hAnsiTheme="majorBidi" w:cstheme="majorBidi"/>
-          <w:b/>
-          <w:bCs/>
-          <w:sz w:val="24"/>
-          <w:szCs w:val="24"/>
-        </w:rPr>
-      </w:pPr>
-    </w:p>
-    <w:p>
-      <w:pPr>
-        <w:rPr>
-          <w:rFonts w:asciiTheme="majorBidi" w:hAnsiTheme="majorBidi" w:cstheme="majorBidi"/>
-          <w:b/>
-          <w:bCs/>
-          <w:sz w:val="24"/>
-          <w:szCs w:val="24"/>
-        </w:rPr>
-      </w:pPr>
-    </w:p>
-    <w:p>
-      <w:pPr>
-        <w:rPr>
-          <w:rFonts w:asciiTheme="majorBidi" w:hAnsiTheme="majorBidi" w:cstheme="majorBidi"/>
-          <w:b/>
-          <w:bCs/>
-          <w:sz w:val="24"/>
-          <w:szCs w:val="24"/>
-        </w:rPr>
-      </w:pPr>
-    </w:p>
-    <w:p>
-      <w:pPr>
-        <w:rPr>
-          <w:rFonts w:asciiTheme="majorBidi" w:hAnsiTheme="majorBidi" w:cstheme="majorBidi"/>
-          <w:b/>
-          <w:bCs/>
-          <w:sz w:val="24"/>
-          <w:szCs w:val="24"/>
-        </w:rPr>
-      </w:pPr>
-    </w:p>
-    <w:p>
-      <w:pPr>
-        <w:rPr>
-          <w:rFonts w:asciiTheme="majorBidi" w:hAnsiTheme="majorBidi" w:cstheme="majorBidi"/>
-          <w:b/>
-          <w:bCs/>
-          <w:sz w:val="24"/>
-          <w:szCs w:val="24"/>
-        </w:rPr>
-      </w:pPr>
-    </w:p>
-    <w:p>
-      <w:pPr>
-        <w:rPr>
-          <w:rFonts w:asciiTheme="majorBidi" w:hAnsiTheme="majorBidi" w:cstheme="majorBidi"/>
-          <w:b/>
-          <w:bCs/>
-          <w:sz w:val="24"/>
-          <w:szCs w:val="24"/>
-        </w:rPr>
-      </w:pPr>
-    </w:p>
-    <w:p>
-      <w:pPr>
-        <w:rPr>
-          <w:rFonts w:asciiTheme="majorBidi" w:hAnsiTheme="majorBidi" w:cstheme="majorBidi"/>
-          <w:b/>
-          <w:bCs/>
-          <w:sz w:val="24"/>
-          <w:szCs w:val="24"/>
-        </w:rPr>
-      </w:pPr>
-    </w:p>
-    <w:p>
-      <w:pPr>
-        <w:rPr>
-          <w:rFonts w:asciiTheme="majorBidi" w:hAnsiTheme="majorBidi" w:cstheme="majorBidi"/>
-          <w:b/>
-          <w:bCs/>
-          <w:color w:val="000000"/>
-          <w:shd w:val="clear" w:color="auto" w:fill="FFFFFF"/>
-        </w:rPr>
-      </w:pPr>
-    </w:p>
-    <w:p>
-      <w:pPr>
-        <w:rPr>
-          <w:rFonts w:asciiTheme="majorBidi" w:hAnsiTheme="majorBidi" w:cstheme="majorBidi"/>
-          <w:b/>
-          <w:bCs/>
-          <w:color w:val="000000"/>
-          <w:shd w:val="clear" w:color="auto" w:fill="FFFFFF"/>
-        </w:rPr>
-      </w:pPr>
-    </w:p>
-    <w:p>
-      <w:pPr>
-        <w:jc w:val="center"/>
-        <w:rPr>
-          <w:rFonts w:asciiTheme="majorBidi" w:hAnsiTheme="majorBidi" w:cstheme="majorBidi"/>
-          <w:b/>
-          <w:bCs/>
-          <w:sz w:val="32"/>
-          <w:szCs w:val="32"/>
-        </w:rPr>
-      </w:pPr>
-      <w:r>
-        <w:rPr>
-          <w:rFonts w:asciiTheme="majorBidi" w:hAnsiTheme="majorBidi" w:cstheme="majorBidi"/>
-          <w:b/>
-          <w:bCs/>
-          <w:sz w:val="32"/>
-          <w:szCs w:val="32"/>
-        </w:rPr>
-        <w:lastRenderedPageBreak/>
         <w:t>Table of contents</w:t>
       </w:r>
     </w:p>
@@ -2712,17 +2726,7 @@
           <w:sz w:val="24"/>
           <w:szCs w:val="24"/>
         </w:rPr>
-        <w:t>Project Description</w:t>
-      </w:r>
-      <w:r>
-        <w:rPr>
-          <w:rFonts w:asciiTheme="majorBidi" w:hAnsiTheme="majorBidi" w:cstheme="majorBidi"/>
-          <w:b/>
-          <w:bCs/>
-          <w:sz w:val="24"/>
-          <w:szCs w:val="24"/>
-        </w:rPr>
-        <w:t xml:space="preserve"> ……………………………………………………………  </w:t>
+        <w:t xml:space="preserve">Project Description ……………………………………………………………  </w:t>
       </w:r>
       <w:r>
         <w:rPr>
@@ -2755,17 +2759,7 @@
           <w:sz w:val="24"/>
           <w:szCs w:val="24"/>
         </w:rPr>
-        <w:t>Database Design</w:t>
-      </w:r>
-      <w:r>
-        <w:rPr>
-          <w:rFonts w:asciiTheme="majorBidi" w:hAnsiTheme="majorBidi" w:cstheme="majorBidi"/>
-          <w:b/>
-          <w:bCs/>
-          <w:sz w:val="24"/>
-          <w:szCs w:val="24"/>
-        </w:rPr>
-        <w:t xml:space="preserve"> ……………………………………………………………  </w:t>
+        <w:t xml:space="preserve">Database Design ……………………………………………………………  </w:t>
       </w:r>
       <w:r>
         <w:rPr>
@@ -2798,79 +2792,79 @@
           <w:sz w:val="24"/>
           <w:szCs w:val="24"/>
         </w:rPr>
-        <w:t xml:space="preserve">Web Pages options </w:t>
-      </w:r>
-      <w:r>
-        <w:rPr>
-          <w:rFonts w:asciiTheme="majorBidi" w:hAnsiTheme="majorBidi" w:cstheme="majorBidi"/>
-          <w:b/>
-          <w:bCs/>
-          <w:sz w:val="24"/>
-          <w:szCs w:val="24"/>
-        </w:rPr>
-        <w:t xml:space="preserve">……………………………………………………………  </w:t>
-      </w:r>
-    </w:p>
-    <w:p>
-      <w:pPr>
-        <w:rPr>
-          <w:rFonts w:asciiTheme="majorBidi" w:hAnsiTheme="majorBidi" w:cstheme="majorBidi"/>
-          <w:b/>
-          <w:bCs/>
-          <w:sz w:val="24"/>
-          <w:szCs w:val="24"/>
-        </w:rPr>
-      </w:pPr>
-      <w:r>
-        <w:rPr>
-          <w:rFonts w:asciiTheme="majorBidi" w:hAnsiTheme="majorBidi" w:cstheme="majorBidi"/>
-          <w:b/>
-          <w:bCs/>
-          <w:sz w:val="24"/>
-          <w:szCs w:val="24"/>
-        </w:rPr>
-        <w:t xml:space="preserve">Admin Panel </w:t>
-      </w:r>
-      <w:r>
-        <w:rPr>
-          <w:rFonts w:asciiTheme="majorBidi" w:hAnsiTheme="majorBidi" w:cstheme="majorBidi"/>
-          <w:b/>
-          <w:bCs/>
-          <w:sz w:val="24"/>
-          <w:szCs w:val="24"/>
-        </w:rPr>
-        <w:t xml:space="preserve">……………………………………………………………  </w:t>
-      </w:r>
-    </w:p>
-    <w:p>
-      <w:pPr>
-        <w:rPr>
-          <w:rFonts w:asciiTheme="majorBidi" w:hAnsiTheme="majorBidi" w:cstheme="majorBidi"/>
-          <w:b/>
-          <w:bCs/>
-          <w:sz w:val="24"/>
-          <w:szCs w:val="24"/>
-        </w:rPr>
-      </w:pPr>
-      <w:r>
-        <w:rPr>
-          <w:rFonts w:asciiTheme="majorBidi" w:hAnsiTheme="majorBidi" w:cstheme="majorBidi"/>
-          <w:b/>
-          <w:bCs/>
-          <w:sz w:val="24"/>
-          <w:szCs w:val="24"/>
-        </w:rPr>
-        <w:t>Non-Functional requirements…</w:t>
-      </w:r>
-      <w:r>
-        <w:rPr>
-          <w:rFonts w:asciiTheme="majorBidi" w:hAnsiTheme="majorBidi" w:cstheme="majorBidi"/>
-          <w:b/>
-          <w:bCs/>
-          <w:sz w:val="24"/>
-          <w:szCs w:val="24"/>
-        </w:rPr>
-        <w:t xml:space="preserve">………………………………………………  </w:t>
+        <w:t xml:space="preserve">Web Pages </w:t>
+      </w:r>
+      <w:r>
+        <w:rPr>
+          <w:rFonts w:asciiTheme="majorBidi" w:hAnsiTheme="majorBidi" w:cstheme="majorBidi"/>
+          <w:b/>
+          <w:bCs/>
+          <w:sz w:val="24"/>
+          <w:szCs w:val="24"/>
+        </w:rPr>
+        <w:t>details …</w:t>
+      </w:r>
+      <w:r>
+        <w:rPr>
+          <w:rFonts w:asciiTheme="majorBidi" w:hAnsiTheme="majorBidi" w:cstheme="majorBidi"/>
+          <w:b/>
+          <w:bCs/>
+          <w:sz w:val="24"/>
+          <w:szCs w:val="24"/>
+        </w:rPr>
+        <w:t xml:space="preserve">…………………………………………………………  </w:t>
+      </w:r>
+      <w:r>
+        <w:rPr>
+          <w:rFonts w:asciiTheme="majorBidi" w:hAnsiTheme="majorBidi" w:cstheme="majorBidi"/>
+          <w:b/>
+          <w:bCs/>
+          <w:sz w:val="24"/>
+          <w:szCs w:val="24"/>
+        </w:rPr>
+        <w:t>15</w:t>
+      </w:r>
+    </w:p>
+    <w:p>
+      <w:pPr>
+        <w:rPr>
+          <w:rFonts w:asciiTheme="majorBidi" w:hAnsiTheme="majorBidi" w:cstheme="majorBidi"/>
+          <w:b/>
+          <w:bCs/>
+          <w:sz w:val="24"/>
+          <w:szCs w:val="24"/>
+        </w:rPr>
+      </w:pPr>
+      <w:r>
+        <w:rPr>
+          <w:rFonts w:asciiTheme="majorBidi" w:hAnsiTheme="majorBidi" w:cstheme="majorBidi"/>
+          <w:b/>
+          <w:bCs/>
+          <w:sz w:val="24"/>
+          <w:szCs w:val="24"/>
+        </w:rPr>
+        <w:t xml:space="preserve">Admin Panel ……………………………………………………………  </w:t>
+      </w:r>
+    </w:p>
+    <w:p>
+      <w:pPr>
+        <w:rPr>
+          <w:rFonts w:asciiTheme="majorBidi" w:hAnsiTheme="majorBidi" w:cstheme="majorBidi"/>
+          <w:b/>
+          <w:bCs/>
+          <w:sz w:val="24"/>
+          <w:szCs w:val="24"/>
+        </w:rPr>
+      </w:pPr>
+      <w:r>
+        <w:rPr>
+          <w:rFonts w:asciiTheme="majorBidi" w:hAnsiTheme="majorBidi" w:cstheme="majorBidi"/>
+          <w:b/>
+          <w:bCs/>
+          <w:sz w:val="24"/>
+          <w:szCs w:val="24"/>
+        </w:rPr>
+        <w:t xml:space="preserve">Non-Functional requirements…………………………………………………  </w:t>
       </w:r>
     </w:p>
     <w:p>
@@ -2893,17 +2887,7 @@
           <w:sz w:val="24"/>
           <w:szCs w:val="24"/>
         </w:rPr>
-        <w:t>Conclusion</w:t>
-      </w:r>
-      <w:r>
-        <w:rPr>
-          <w:rFonts w:asciiTheme="majorBidi" w:hAnsiTheme="majorBidi" w:cstheme="majorBidi"/>
-          <w:b/>
-          <w:bCs/>
-          <w:sz w:val="24"/>
-          <w:szCs w:val="24"/>
-        </w:rPr>
-        <w:t xml:space="preserve"> ……………………………………………………………  </w:t>
+        <w:t xml:space="preserve">Conclusion ……………………………………………………………  </w:t>
       </w:r>
     </w:p>
     <w:p>
@@ -3336,27 +3320,7 @@
           <w:sz w:val="24"/>
           <w:szCs w:val="24"/>
         </w:rPr>
-        <w:t xml:space="preserve">The objective of this project is to develop a </w:t>
-      </w:r>
-      <w:r>
-        <w:rPr>
-          <w:rFonts w:asciiTheme="majorBidi" w:hAnsiTheme="majorBidi" w:cstheme="majorBidi"/>
-          <w:b/>
-          <w:bCs/>
-          <w:sz w:val="24"/>
-          <w:szCs w:val="24"/>
-        </w:rPr>
-        <w:t>general-purpose</w:t>
-      </w:r>
-      <w:r>
-        <w:rPr>
-          <w:rFonts w:asciiTheme="majorBidi" w:hAnsiTheme="majorBidi" w:cstheme="majorBidi"/>
-          <w:b/>
-          <w:bCs/>
-          <w:sz w:val="24"/>
-          <w:szCs w:val="24"/>
-        </w:rPr>
-        <w:t xml:space="preserve"> e-commerce store where any kind of product can be bought from the comfort of </w:t>
+        <w:t xml:space="preserve">The objective of this project is to develop a general-purpose e-commerce store where any kind of product can be bought from the comfort of </w:t>
       </w:r>
       <w:r>
         <w:rPr>
@@ -3576,7 +3540,7 @@
         <w:spacing w:line="360" w:lineRule="auto"/>
         <w:jc w:val="both"/>
         <w:rPr>
-          <w:rFonts w:asciiTheme="majorBidi" w:hAnsiTheme="majorBidi" w:cstheme="majorBidi" w:hint="cs"/>
+          <w:rFonts w:asciiTheme="majorBidi" w:hAnsiTheme="majorBidi" w:cstheme="majorBidi"/>
           <w:b/>
           <w:bCs/>
           <w:sz w:val="24"/>
@@ -4579,7 +4543,29 @@
           <w:szCs w:val="24"/>
           <w:lang w:bidi="ar-EG"/>
         </w:rPr>
-        <w:t>This is our database table for our e-commerce website. We use 9 tables with the ability to create group for a specific employee in the organization, such as sales &amp; operators. We will describe the table details above the database details page.</w:t>
+        <w:t xml:space="preserve">This is our database table for our e-commerce website. We use </w:t>
+      </w:r>
+      <w:r>
+        <w:rPr>
+          <w:rFonts w:asciiTheme="majorBidi" w:hAnsiTheme="majorBidi" w:cstheme="majorBidi"/>
+          <w:b/>
+          <w:bCs/>
+          <w:sz w:val="24"/>
+          <w:szCs w:val="24"/>
+          <w:lang w:bidi="ar-EG"/>
+        </w:rPr>
+        <w:t>7</w:t>
+      </w:r>
+      <w:r>
+        <w:rPr>
+          <w:rFonts w:asciiTheme="majorBidi" w:hAnsiTheme="majorBidi" w:cstheme="majorBidi"/>
+          <w:b/>
+          <w:bCs/>
+          <w:sz w:val="24"/>
+          <w:szCs w:val="24"/>
+          <w:lang w:bidi="ar-EG"/>
+        </w:rPr>
+        <w:t xml:space="preserve"> tables with the ability to create group for a specific employee in the organization, such as sales &amp; operators. We will describe the table details above the database details page.</w:t>
       </w:r>
     </w:p>
     <w:p>
@@ -4614,6 +4600,7 @@
           <w:rFonts w:asciiTheme="majorBidi" w:hAnsiTheme="majorBidi" w:cstheme="majorBidi"/>
           <w:b/>
           <w:bCs/>
+          <w:noProof/>
           <w:sz w:val="24"/>
           <w:szCs w:val="24"/>
           <w:lang w:bidi="ar-EG"/>
@@ -4734,6 +4721,7 @@
           <w:rFonts w:asciiTheme="majorBidi" w:hAnsiTheme="majorBidi" w:cstheme="majorBidi"/>
           <w:b/>
           <w:bCs/>
+          <w:noProof/>
           <w:sz w:val="24"/>
           <w:szCs w:val="24"/>
         </w:rPr>
@@ -5436,6 +5424,7 @@
           <w:rFonts w:asciiTheme="majorBidi" w:hAnsiTheme="majorBidi" w:cstheme="majorBidi"/>
           <w:b/>
           <w:bCs/>
+          <w:noProof/>
           <w:sz w:val="24"/>
           <w:szCs w:val="24"/>
           <w14:stylisticSets>
@@ -6104,33 +6093,7 @@
             <w14:styleSet w14:id="1"/>
           </w14:stylisticSets>
         </w:rPr>
-        <w:t xml:space="preserve"> If the </w:t>
-      </w:r>
-      <w:r>
-        <w:rPr>
-          <w:rFonts w:asciiTheme="majorBidi" w:hAnsiTheme="majorBidi" w:cstheme="majorBidi"/>
-          <w:b/>
-          <w:bCs/>
-          <w:sz w:val="24"/>
-          <w:szCs w:val="24"/>
-          <w14:stylisticSets>
-            <w14:styleSet w14:id="1"/>
-          </w14:stylisticSets>
-        </w:rPr>
-        <w:t>Product</w:t>
-      </w:r>
-      <w:r>
-        <w:rPr>
-          <w:rFonts w:asciiTheme="majorBidi" w:hAnsiTheme="majorBidi" w:cstheme="majorBidi"/>
-          <w:b/>
-          <w:bCs/>
-          <w:sz w:val="24"/>
-          <w:szCs w:val="24"/>
-          <w14:stylisticSets>
-            <w14:styleSet w14:id="1"/>
-          </w14:stylisticSets>
-        </w:rPr>
-        <w:t xml:space="preserve"> is active for selling check the box</w:t>
+        <w:t xml:space="preserve"> If the Product is active for selling check the box</w:t>
       </w:r>
       <w:r>
         <w:rPr>
@@ -6370,17 +6333,7 @@
           <w:szCs w:val="28"/>
         </w:rPr>
         <w:lastRenderedPageBreak/>
-        <w:t>Bromo Code Table</w:t>
-      </w:r>
-      <w:r>
-        <w:rPr>
-          <w:rFonts w:asciiTheme="majorBidi" w:hAnsiTheme="majorBidi" w:cstheme="majorBidi"/>
-          <w:b/>
-          <w:bCs/>
-          <w:sz w:val="28"/>
-          <w:szCs w:val="28"/>
-        </w:rPr>
-        <w:t xml:space="preserve">: </w:t>
+        <w:t xml:space="preserve">Bromo Code Table: </w:t>
       </w:r>
     </w:p>
     <w:p>
@@ -6446,6 +6399,7 @@
           <w:rFonts w:asciiTheme="majorBidi" w:hAnsiTheme="majorBidi" w:cstheme="majorBidi"/>
           <w:b/>
           <w:bCs/>
+          <w:noProof/>
           <w:sz w:val="24"/>
           <w:szCs w:val="24"/>
           <w14:stylisticSets>
@@ -6549,20 +6503,7 @@
             <w14:styleSet w14:id="1"/>
           </w14:stylisticSets>
         </w:rPr>
-        <w:t>Bromo code</w:t>
-      </w:r>
-      <w:r>
-        <w:rPr>
-          <w:rFonts w:asciiTheme="majorBidi" w:hAnsiTheme="majorBidi" w:cstheme="majorBidi"/>
-          <w:b/>
-          <w:bCs/>
-          <w:sz w:val="24"/>
-          <w:szCs w:val="24"/>
-          <w14:stylisticSets>
-            <w14:styleSet w14:id="1"/>
-          </w14:stylisticSets>
-        </w:rPr>
-        <w:t>.</w:t>
+        <w:t>Bromo code.</w:t>
       </w:r>
     </w:p>
     <w:p>
@@ -6648,20 +6589,7 @@
             <w14:styleSet w14:id="1"/>
           </w14:stylisticSets>
         </w:rPr>
-        <w:t xml:space="preserve"> (the Bromo code that will be entered to have a discount)</w:t>
-      </w:r>
-      <w:r>
-        <w:rPr>
-          <w:rFonts w:asciiTheme="majorBidi" w:hAnsiTheme="majorBidi" w:cstheme="majorBidi"/>
-          <w:b/>
-          <w:bCs/>
-          <w:sz w:val="24"/>
-          <w:szCs w:val="24"/>
-          <w14:stylisticSets>
-            <w14:styleSet w14:id="1"/>
-          </w14:stylisticSets>
-        </w:rPr>
-        <w:t>.</w:t>
+        <w:t xml:space="preserve"> (the Bromo code that will be entered to have a discount).</w:t>
       </w:r>
     </w:p>
     <w:p>
@@ -6695,20 +6623,7 @@
             <w14:styleSet w14:id="1"/>
           </w14:stylisticSets>
         </w:rPr>
-        <w:t>Percentage</w:t>
-      </w:r>
-      <w:r>
-        <w:rPr>
-          <w:rFonts w:asciiTheme="majorBidi" w:hAnsiTheme="majorBidi" w:cstheme="majorBidi"/>
-          <w:b/>
-          <w:bCs/>
-          <w:sz w:val="24"/>
-          <w:szCs w:val="24"/>
-          <w14:stylisticSets>
-            <w14:styleSet w14:id="1"/>
-          </w14:stylisticSets>
-        </w:rPr>
-        <w:t xml:space="preserve">: </w:t>
+        <w:t xml:space="preserve">Percentage: </w:t>
       </w:r>
       <w:r>
         <w:rPr>
@@ -6768,46 +6683,7 @@
             <w14:styleSet w14:id="1"/>
           </w14:stylisticSets>
         </w:rPr>
-        <w:t>Active:</w:t>
-      </w:r>
-      <w:r>
-        <w:rPr>
-          <w:rFonts w:asciiTheme="majorBidi" w:hAnsiTheme="majorBidi" w:cstheme="majorBidi"/>
-          <w:b/>
-          <w:bCs/>
-          <w:sz w:val="24"/>
-          <w:szCs w:val="24"/>
-          <w14:stylisticSets>
-            <w14:styleSet w14:id="1"/>
-          </w14:stylisticSets>
-        </w:rPr>
-        <w:t xml:space="preserve"> If the </w:t>
-      </w:r>
-      <w:r>
-        <w:rPr>
-          <w:rFonts w:asciiTheme="majorBidi" w:hAnsiTheme="majorBidi" w:cstheme="majorBidi"/>
-          <w:b/>
-          <w:bCs/>
-          <w:sz w:val="24"/>
-          <w:szCs w:val="24"/>
-          <w14:stylisticSets>
-            <w14:styleSet w14:id="1"/>
-          </w14:stylisticSets>
-        </w:rPr>
-        <w:t>Bromo code</w:t>
-      </w:r>
-      <w:r>
-        <w:rPr>
-          <w:rFonts w:asciiTheme="majorBidi" w:hAnsiTheme="majorBidi" w:cstheme="majorBidi"/>
-          <w:b/>
-          <w:bCs/>
-          <w:sz w:val="24"/>
-          <w:szCs w:val="24"/>
-          <w14:stylisticSets>
-            <w14:styleSet w14:id="1"/>
-          </w14:stylisticSets>
-        </w:rPr>
-        <w:t xml:space="preserve"> is active check the bo</w:t>
+        <w:t>Active: If the Bromo code is active check the bo</w:t>
       </w:r>
       <w:r>
         <w:rPr>
@@ -6823,8 +6699,2607 @@
         <w:t>x.</w:t>
       </w:r>
     </w:p>
+    <w:p>
+      <w:pPr>
+        <w:spacing w:line="360" w:lineRule="auto"/>
+        <w:rPr>
+          <w:rFonts w:asciiTheme="majorBidi" w:hAnsiTheme="majorBidi" w:cstheme="majorBidi"/>
+          <w:b/>
+          <w:bCs/>
+          <w:sz w:val="24"/>
+          <w:szCs w:val="24"/>
+          <w14:stylisticSets>
+            <w14:styleSet w14:id="1"/>
+          </w14:stylisticSets>
+        </w:rPr>
+      </w:pPr>
+    </w:p>
+    <w:p>
+      <w:pPr>
+        <w:spacing w:line="360" w:lineRule="auto"/>
+        <w:rPr>
+          <w:rFonts w:asciiTheme="majorBidi" w:hAnsiTheme="majorBidi" w:cstheme="majorBidi"/>
+          <w:b/>
+          <w:bCs/>
+          <w:sz w:val="24"/>
+          <w:szCs w:val="24"/>
+          <w14:stylisticSets>
+            <w14:styleSet w14:id="1"/>
+          </w14:stylisticSets>
+        </w:rPr>
+      </w:pPr>
+    </w:p>
+    <w:p>
+      <w:pPr>
+        <w:spacing w:line="360" w:lineRule="auto"/>
+        <w:rPr>
+          <w:rFonts w:asciiTheme="majorBidi" w:hAnsiTheme="majorBidi" w:cstheme="majorBidi"/>
+          <w:b/>
+          <w:bCs/>
+          <w:sz w:val="24"/>
+          <w:szCs w:val="24"/>
+          <w14:stylisticSets>
+            <w14:styleSet w14:id="1"/>
+          </w14:stylisticSets>
+        </w:rPr>
+      </w:pPr>
+    </w:p>
+    <w:p>
+      <w:pPr>
+        <w:spacing w:line="360" w:lineRule="auto"/>
+        <w:rPr>
+          <w:rFonts w:asciiTheme="majorBidi" w:hAnsiTheme="majorBidi" w:cstheme="majorBidi"/>
+          <w:b/>
+          <w:bCs/>
+          <w:sz w:val="24"/>
+          <w:szCs w:val="24"/>
+          <w14:stylisticSets>
+            <w14:styleSet w14:id="1"/>
+          </w14:stylisticSets>
+        </w:rPr>
+      </w:pPr>
+    </w:p>
+    <w:p>
+      <w:pPr>
+        <w:spacing w:line="360" w:lineRule="auto"/>
+        <w:rPr>
+          <w:rFonts w:asciiTheme="majorBidi" w:hAnsiTheme="majorBidi" w:cstheme="majorBidi"/>
+          <w:b/>
+          <w:bCs/>
+          <w:sz w:val="24"/>
+          <w:szCs w:val="24"/>
+          <w14:stylisticSets>
+            <w14:styleSet w14:id="1"/>
+          </w14:stylisticSets>
+        </w:rPr>
+      </w:pPr>
+    </w:p>
+    <w:p>
+      <w:pPr>
+        <w:spacing w:line="360" w:lineRule="auto"/>
+        <w:rPr>
+          <w:rFonts w:asciiTheme="majorBidi" w:hAnsiTheme="majorBidi" w:cstheme="majorBidi"/>
+          <w:b/>
+          <w:bCs/>
+          <w:sz w:val="24"/>
+          <w:szCs w:val="24"/>
+          <w14:stylisticSets>
+            <w14:styleSet w14:id="1"/>
+          </w14:stylisticSets>
+        </w:rPr>
+      </w:pPr>
+    </w:p>
+    <w:p>
+      <w:pPr>
+        <w:spacing w:line="360" w:lineRule="auto"/>
+        <w:rPr>
+          <w:rFonts w:asciiTheme="majorBidi" w:hAnsiTheme="majorBidi" w:cstheme="majorBidi"/>
+          <w:b/>
+          <w:bCs/>
+          <w:sz w:val="24"/>
+          <w:szCs w:val="24"/>
+          <w14:stylisticSets>
+            <w14:styleSet w14:id="1"/>
+          </w14:stylisticSets>
+        </w:rPr>
+      </w:pPr>
+    </w:p>
+    <w:p>
+      <w:pPr>
+        <w:spacing w:line="360" w:lineRule="auto"/>
+        <w:rPr>
+          <w:rFonts w:asciiTheme="majorBidi" w:hAnsiTheme="majorBidi" w:cstheme="majorBidi"/>
+          <w:b/>
+          <w:bCs/>
+          <w:sz w:val="24"/>
+          <w:szCs w:val="24"/>
+          <w14:stylisticSets>
+            <w14:styleSet w14:id="1"/>
+          </w14:stylisticSets>
+        </w:rPr>
+      </w:pPr>
+    </w:p>
+    <w:p>
+      <w:pPr>
+        <w:spacing w:line="360" w:lineRule="auto"/>
+        <w:rPr>
+          <w:rFonts w:asciiTheme="majorBidi" w:hAnsiTheme="majorBidi" w:cstheme="majorBidi"/>
+          <w:b/>
+          <w:bCs/>
+          <w:sz w:val="24"/>
+          <w:szCs w:val="24"/>
+          <w14:stylisticSets>
+            <w14:styleSet w14:id="1"/>
+          </w14:stylisticSets>
+        </w:rPr>
+      </w:pPr>
+    </w:p>
+    <w:p>
+      <w:pPr>
+        <w:spacing w:line="360" w:lineRule="auto"/>
+        <w:rPr>
+          <w:rFonts w:asciiTheme="majorBidi" w:hAnsiTheme="majorBidi" w:cstheme="majorBidi"/>
+          <w:b/>
+          <w:bCs/>
+          <w:sz w:val="24"/>
+          <w:szCs w:val="24"/>
+          <w14:stylisticSets>
+            <w14:styleSet w14:id="1"/>
+          </w14:stylisticSets>
+        </w:rPr>
+      </w:pPr>
+    </w:p>
+    <w:p>
+      <w:pPr>
+        <w:spacing w:line="360" w:lineRule="auto"/>
+        <w:rPr>
+          <w:rFonts w:asciiTheme="majorBidi" w:hAnsiTheme="majorBidi" w:cstheme="majorBidi"/>
+          <w:b/>
+          <w:bCs/>
+          <w:sz w:val="24"/>
+          <w:szCs w:val="24"/>
+          <w14:stylisticSets>
+            <w14:styleSet w14:id="1"/>
+          </w14:stylisticSets>
+        </w:rPr>
+      </w:pPr>
+    </w:p>
+    <w:p>
+      <w:pPr>
+        <w:spacing w:line="360" w:lineRule="auto"/>
+        <w:rPr>
+          <w:rFonts w:asciiTheme="majorBidi" w:hAnsiTheme="majorBidi" w:cstheme="majorBidi"/>
+          <w:b/>
+          <w:bCs/>
+          <w:sz w:val="24"/>
+          <w:szCs w:val="24"/>
+          <w14:stylisticSets>
+            <w14:styleSet w14:id="1"/>
+          </w14:stylisticSets>
+        </w:rPr>
+      </w:pPr>
+    </w:p>
+    <w:p>
+      <w:pPr>
+        <w:spacing w:line="360" w:lineRule="auto"/>
+        <w:rPr>
+          <w:rFonts w:asciiTheme="majorBidi" w:hAnsiTheme="majorBidi" w:cstheme="majorBidi"/>
+          <w:b/>
+          <w:bCs/>
+          <w:sz w:val="24"/>
+          <w:szCs w:val="24"/>
+          <w14:stylisticSets>
+            <w14:styleSet w14:id="1"/>
+          </w14:stylisticSets>
+        </w:rPr>
+      </w:pPr>
+    </w:p>
+    <w:p>
+      <w:pPr>
+        <w:spacing w:line="360" w:lineRule="auto"/>
+        <w:rPr>
+          <w:rFonts w:asciiTheme="majorBidi" w:hAnsiTheme="majorBidi" w:cstheme="majorBidi"/>
+          <w:b/>
+          <w:bCs/>
+          <w:sz w:val="24"/>
+          <w:szCs w:val="24"/>
+          <w14:stylisticSets>
+            <w14:styleSet w14:id="1"/>
+          </w14:stylisticSets>
+        </w:rPr>
+      </w:pPr>
+    </w:p>
+    <w:p>
+      <w:pPr>
+        <w:spacing w:line="360" w:lineRule="auto"/>
+        <w:rPr>
+          <w:rFonts w:asciiTheme="majorBidi" w:hAnsiTheme="majorBidi" w:cstheme="majorBidi"/>
+          <w:b/>
+          <w:bCs/>
+          <w:sz w:val="24"/>
+          <w:szCs w:val="24"/>
+          <w14:stylisticSets>
+            <w14:styleSet w14:id="1"/>
+          </w14:stylisticSets>
+        </w:rPr>
+      </w:pPr>
+    </w:p>
+    <w:p>
+      <w:pPr>
+        <w:pStyle w:val="ListParagraph"/>
+        <w:numPr>
+          <w:ilvl w:val="0"/>
+          <w:numId w:val="12"/>
+        </w:numPr>
+        <w:spacing w:line="360" w:lineRule="auto"/>
+        <w:rPr>
+          <w:rFonts w:asciiTheme="majorBidi" w:hAnsiTheme="majorBidi" w:cstheme="majorBidi"/>
+          <w:b/>
+          <w:bCs/>
+          <w:sz w:val="24"/>
+          <w:szCs w:val="24"/>
+          <w14:stylisticSets>
+            <w14:styleSet w14:id="1"/>
+          </w14:stylisticSets>
+        </w:rPr>
+      </w:pPr>
+      <w:r>
+        <w:rPr>
+          <w:rFonts w:asciiTheme="majorBidi" w:hAnsiTheme="majorBidi" w:cstheme="majorBidi"/>
+          <w:b/>
+          <w:bCs/>
+          <w:sz w:val="24"/>
+          <w:szCs w:val="24"/>
+          <w14:stylisticSets>
+            <w14:styleSet w14:id="1"/>
+          </w14:stylisticSets>
+        </w:rPr>
+        <w:lastRenderedPageBreak/>
+        <w:t>Carts</w:t>
+      </w:r>
+    </w:p>
+    <w:p>
+      <w:pPr>
+        <w:spacing w:line="360" w:lineRule="auto"/>
+        <w:jc w:val="center"/>
+        <w:rPr>
+          <w:rFonts w:asciiTheme="majorBidi" w:hAnsiTheme="majorBidi" w:cstheme="majorBidi"/>
+          <w:b/>
+          <w:bCs/>
+          <w:sz w:val="24"/>
+          <w:szCs w:val="24"/>
+          <w14:stylisticSets>
+            <w14:styleSet w14:id="1"/>
+          </w14:stylisticSets>
+        </w:rPr>
+      </w:pPr>
+      <w:r>
+        <w:rPr>
+          <w:rFonts w:asciiTheme="majorBidi" w:hAnsiTheme="majorBidi" w:cstheme="majorBidi"/>
+          <w:b/>
+          <w:bCs/>
+          <w:sz w:val="24"/>
+          <w:szCs w:val="24"/>
+          <w14:stylisticSets>
+            <w14:styleSet w14:id="1"/>
+          </w14:stylisticSets>
+        </w:rPr>
+        <w:t>Every user has one cart to handle his orders, generated automatically once he registered.</w:t>
+      </w:r>
+    </w:p>
+    <w:p>
+      <w:pPr>
+        <w:spacing w:line="360" w:lineRule="auto"/>
+        <w:rPr>
+          <w:rFonts w:asciiTheme="majorBidi" w:hAnsiTheme="majorBidi" w:cstheme="majorBidi"/>
+          <w:b/>
+          <w:bCs/>
+          <w:sz w:val="24"/>
+          <w:szCs w:val="24"/>
+          <w14:stylisticSets>
+            <w14:styleSet w14:id="1"/>
+          </w14:stylisticSets>
+        </w:rPr>
+      </w:pPr>
+      <w:r>
+        <w:rPr>
+          <w:rFonts w:asciiTheme="majorBidi" w:hAnsiTheme="majorBidi" w:cstheme="majorBidi"/>
+          <w:b/>
+          <w:bCs/>
+          <w:noProof/>
+          <w:sz w:val="24"/>
+          <w:szCs w:val="24"/>
+          <w14:stylisticSets>
+            <w14:styleSet w14:id="1"/>
+          </w14:stylisticSets>
+        </w:rPr>
+        <w:drawing>
+          <wp:inline distT="0" distB="0" distL="0" distR="0" wp14:anchorId="10E483B7" wp14:editId="6EE1CBE7">
+            <wp:extent cx="5274310" cy="2412365"/>
+            <wp:effectExtent l="0" t="0" r="2540" b="6985"/>
+            <wp:docPr id="4" name="Picture 4" descr="A screenshot of a computer&#10;&#10;Description automatically generated with medium confidence"/>
+            <wp:cNvGraphicFramePr>
+              <a:graphicFrameLocks xmlns:a="http://schemas.openxmlformats.org/drawingml/2006/main" noChangeAspect="1"/>
+            </wp:cNvGraphicFramePr>
+            <a:graphic xmlns:a="http://schemas.openxmlformats.org/drawingml/2006/main">
+              <a:graphicData uri="http://schemas.openxmlformats.org/drawingml/2006/picture">
+                <pic:pic xmlns:pic="http://schemas.openxmlformats.org/drawingml/2006/picture">
+                  <pic:nvPicPr>
+                    <pic:cNvPr id="4" name="Picture 4" descr="A screenshot of a computer&#10;&#10;Description automatically generated with medium confidence"/>
+                    <pic:cNvPicPr/>
+                  </pic:nvPicPr>
+                  <pic:blipFill>
+                    <a:blip r:embed="rId12"/>
+                    <a:stretch>
+                      <a:fillRect/>
+                    </a:stretch>
+                  </pic:blipFill>
+                  <pic:spPr>
+                    <a:xfrm>
+                      <a:off x="0" y="0"/>
+                      <a:ext cx="5274310" cy="2412365"/>
+                    </a:xfrm>
+                    <a:prstGeom prst="rect">
+                      <a:avLst/>
+                    </a:prstGeom>
+                  </pic:spPr>
+                </pic:pic>
+              </a:graphicData>
+            </a:graphic>
+          </wp:inline>
+        </w:drawing>
+      </w:r>
+    </w:p>
+    <w:p>
+      <w:pPr>
+        <w:spacing w:line="360" w:lineRule="auto"/>
+        <w:rPr>
+          <w:rFonts w:asciiTheme="majorBidi" w:hAnsiTheme="majorBidi" w:cstheme="majorBidi"/>
+          <w:b/>
+          <w:bCs/>
+          <w:sz w:val="24"/>
+          <w:szCs w:val="24"/>
+          <w14:stylisticSets>
+            <w14:styleSet w14:id="1"/>
+          </w14:stylisticSets>
+        </w:rPr>
+      </w:pPr>
+    </w:p>
+    <w:p>
+      <w:pPr>
+        <w:pStyle w:val="ListParagraph"/>
+        <w:numPr>
+          <w:ilvl w:val="0"/>
+          <w:numId w:val="11"/>
+        </w:numPr>
+        <w:spacing w:line="360" w:lineRule="auto"/>
+        <w:ind w:left="0"/>
+        <w:rPr>
+          <w:rFonts w:asciiTheme="majorBidi" w:hAnsiTheme="majorBidi" w:cstheme="majorBidi"/>
+          <w:b/>
+          <w:bCs/>
+          <w:sz w:val="24"/>
+          <w:szCs w:val="24"/>
+          <w14:stylisticSets>
+            <w14:styleSet w14:id="1"/>
+          </w14:stylisticSets>
+        </w:rPr>
+      </w:pPr>
+      <w:r>
+        <w:rPr>
+          <w:rFonts w:asciiTheme="majorBidi" w:hAnsiTheme="majorBidi" w:cstheme="majorBidi"/>
+          <w:b/>
+          <w:bCs/>
+          <w:sz w:val="24"/>
+          <w:szCs w:val="24"/>
+          <w14:stylisticSets>
+            <w14:styleSet w14:id="1"/>
+          </w14:stylisticSets>
+        </w:rPr>
+        <w:t xml:space="preserve">ID:  This field is unique &amp; generated automatically once </w:t>
+      </w:r>
+      <w:r>
+        <w:rPr>
+          <w:rFonts w:asciiTheme="majorBidi" w:hAnsiTheme="majorBidi" w:cstheme="majorBidi"/>
+          <w:b/>
+          <w:bCs/>
+          <w:sz w:val="24"/>
+          <w:szCs w:val="24"/>
+          <w14:stylisticSets>
+            <w14:styleSet w14:id="1"/>
+          </w14:stylisticSets>
+        </w:rPr>
+        <w:t xml:space="preserve">you registered &amp; </w:t>
+      </w:r>
+      <w:r>
+        <w:rPr>
+          <w:rFonts w:asciiTheme="majorBidi" w:hAnsiTheme="majorBidi" w:cstheme="majorBidi"/>
+          <w:b/>
+          <w:bCs/>
+          <w:sz w:val="24"/>
+          <w:szCs w:val="24"/>
+          <w14:stylisticSets>
+            <w14:styleSet w14:id="1"/>
+          </w14:stylisticSets>
+        </w:rPr>
+        <w:t>you</w:t>
+      </w:r>
+      <w:r>
+        <w:rPr>
+          <w:rFonts w:asciiTheme="majorBidi" w:hAnsiTheme="majorBidi" w:cstheme="majorBidi"/>
+          <w:b/>
+          <w:bCs/>
+          <w:sz w:val="24"/>
+          <w:szCs w:val="24"/>
+          <w14:stylisticSets>
+            <w14:styleSet w14:id="1"/>
+          </w14:stylisticSets>
+        </w:rPr>
+        <w:t>r cart is added.</w:t>
+      </w:r>
+    </w:p>
+    <w:p>
+      <w:pPr>
+        <w:pStyle w:val="ListParagraph"/>
+        <w:numPr>
+          <w:ilvl w:val="0"/>
+          <w:numId w:val="11"/>
+        </w:numPr>
+        <w:spacing w:line="360" w:lineRule="auto"/>
+        <w:ind w:left="0"/>
+        <w:rPr>
+          <w:rFonts w:asciiTheme="majorBidi" w:hAnsiTheme="majorBidi" w:cstheme="majorBidi"/>
+          <w:b/>
+          <w:bCs/>
+          <w:sz w:val="24"/>
+          <w:szCs w:val="24"/>
+          <w14:stylisticSets>
+            <w14:styleSet w14:id="1"/>
+          </w14:stylisticSets>
+        </w:rPr>
+      </w:pPr>
+      <w:r>
+        <w:rPr>
+          <w:rFonts w:asciiTheme="majorBidi" w:hAnsiTheme="majorBidi" w:cstheme="majorBidi"/>
+          <w:b/>
+          <w:bCs/>
+          <w:sz w:val="24"/>
+          <w:szCs w:val="24"/>
+          <w14:stylisticSets>
+            <w14:styleSet w14:id="1"/>
+          </w14:stylisticSets>
+        </w:rPr>
+        <w:t>Total</w:t>
+      </w:r>
+      <w:r>
+        <w:rPr>
+          <w:rFonts w:asciiTheme="majorBidi" w:hAnsiTheme="majorBidi" w:cstheme="majorBidi"/>
+          <w:b/>
+          <w:bCs/>
+          <w:sz w:val="24"/>
+          <w:szCs w:val="24"/>
+          <w14:stylisticSets>
+            <w14:styleSet w14:id="1"/>
+          </w14:stylisticSets>
+        </w:rPr>
+        <w:t xml:space="preserve"> </w:t>
+      </w:r>
+      <w:r>
+        <w:rPr>
+          <w:rFonts w:asciiTheme="majorBidi" w:hAnsiTheme="majorBidi" w:cstheme="majorBidi"/>
+          <w:b/>
+          <w:bCs/>
+          <w:sz w:val="24"/>
+          <w:szCs w:val="24"/>
+          <w14:stylisticSets>
+            <w14:styleSet w14:id="1"/>
+          </w14:stylisticSets>
+        </w:rPr>
+        <w:t>Price:</w:t>
+      </w:r>
+      <w:r>
+        <w:rPr>
+          <w:rFonts w:asciiTheme="majorBidi" w:hAnsiTheme="majorBidi" w:cstheme="majorBidi"/>
+          <w:b/>
+          <w:bCs/>
+          <w:sz w:val="24"/>
+          <w:szCs w:val="24"/>
+          <w14:stylisticSets>
+            <w14:styleSet w14:id="1"/>
+          </w14:stylisticSets>
+        </w:rPr>
+        <w:t xml:space="preserve"> Total Price exist in the cart of the user (didn’t order yet)</w:t>
+      </w:r>
+    </w:p>
+    <w:p>
+      <w:pPr>
+        <w:pStyle w:val="ListParagraph"/>
+        <w:spacing w:line="360" w:lineRule="auto"/>
+        <w:ind w:left="0"/>
+        <w:rPr>
+          <w:rFonts w:asciiTheme="majorBidi" w:hAnsiTheme="majorBidi" w:cstheme="majorBidi"/>
+          <w:b/>
+          <w:bCs/>
+          <w:sz w:val="24"/>
+          <w:szCs w:val="24"/>
+          <w14:stylisticSets>
+            <w14:styleSet w14:id="1"/>
+          </w14:stylisticSets>
+        </w:rPr>
+      </w:pPr>
+    </w:p>
+    <w:p>
+      <w:pPr>
+        <w:pStyle w:val="ListParagraph"/>
+        <w:spacing w:line="360" w:lineRule="auto"/>
+        <w:ind w:left="0"/>
+        <w:rPr>
+          <w:rFonts w:asciiTheme="majorBidi" w:hAnsiTheme="majorBidi" w:cstheme="majorBidi"/>
+          <w:b/>
+          <w:bCs/>
+          <w:sz w:val="24"/>
+          <w:szCs w:val="24"/>
+          <w14:stylisticSets>
+            <w14:styleSet w14:id="1"/>
+          </w14:stylisticSets>
+        </w:rPr>
+      </w:pPr>
+      <w:r>
+        <w:rPr>
+          <w:rFonts w:asciiTheme="majorBidi" w:hAnsiTheme="majorBidi" w:cstheme="majorBidi"/>
+          <w:b/>
+          <w:bCs/>
+          <w:sz w:val="24"/>
+          <w:szCs w:val="24"/>
+          <w14:stylisticSets>
+            <w14:styleSet w14:id="1"/>
+          </w14:stylisticSets>
+        </w:rPr>
+        <w:t>Note: Cart items are included in the cart table which each product item added by the user will be stored in his cart</w:t>
+      </w:r>
+      <w:r>
+        <w:rPr>
+          <w:rFonts w:asciiTheme="majorBidi" w:hAnsiTheme="majorBidi" w:cstheme="majorBidi"/>
+          <w:b/>
+          <w:bCs/>
+          <w:sz w:val="24"/>
+          <w:szCs w:val="24"/>
+          <w14:stylisticSets>
+            <w14:styleSet w14:id="1"/>
+          </w14:stylisticSets>
+        </w:rPr>
+        <w:tab/>
+      </w:r>
+    </w:p>
+    <w:p>
+      <w:pPr>
+        <w:pStyle w:val="ListParagraph"/>
+        <w:spacing w:line="360" w:lineRule="auto"/>
+        <w:ind w:left="0"/>
+        <w:rPr>
+          <w:rFonts w:asciiTheme="majorBidi" w:hAnsiTheme="majorBidi" w:cstheme="majorBidi"/>
+          <w:b/>
+          <w:bCs/>
+          <w:sz w:val="24"/>
+          <w:szCs w:val="24"/>
+          <w14:stylisticSets>
+            <w14:styleSet w14:id="1"/>
+          </w14:stylisticSets>
+        </w:rPr>
+      </w:pPr>
+    </w:p>
+    <w:p>
+      <w:pPr>
+        <w:pStyle w:val="ListParagraph"/>
+        <w:spacing w:line="360" w:lineRule="auto"/>
+        <w:ind w:left="0"/>
+        <w:rPr>
+          <w:rFonts w:asciiTheme="majorBidi" w:hAnsiTheme="majorBidi" w:cstheme="majorBidi"/>
+          <w:b/>
+          <w:bCs/>
+          <w:sz w:val="24"/>
+          <w:szCs w:val="24"/>
+          <w14:stylisticSets>
+            <w14:styleSet w14:id="1"/>
+          </w14:stylisticSets>
+        </w:rPr>
+      </w:pPr>
+    </w:p>
+    <w:p>
+      <w:pPr>
+        <w:pStyle w:val="ListParagraph"/>
+        <w:spacing w:line="360" w:lineRule="auto"/>
+        <w:ind w:left="0"/>
+        <w:rPr>
+          <w:rFonts w:asciiTheme="majorBidi" w:hAnsiTheme="majorBidi" w:cstheme="majorBidi"/>
+          <w:b/>
+          <w:bCs/>
+          <w:sz w:val="24"/>
+          <w:szCs w:val="24"/>
+          <w14:stylisticSets>
+            <w14:styleSet w14:id="1"/>
+          </w14:stylisticSets>
+        </w:rPr>
+      </w:pPr>
+    </w:p>
+    <w:p>
+      <w:pPr>
+        <w:pStyle w:val="ListParagraph"/>
+        <w:spacing w:line="360" w:lineRule="auto"/>
+        <w:ind w:left="0"/>
+        <w:rPr>
+          <w:rFonts w:asciiTheme="majorBidi" w:hAnsiTheme="majorBidi" w:cstheme="majorBidi"/>
+          <w:b/>
+          <w:bCs/>
+          <w:sz w:val="24"/>
+          <w:szCs w:val="24"/>
+          <w14:stylisticSets>
+            <w14:styleSet w14:id="1"/>
+          </w14:stylisticSets>
+        </w:rPr>
+      </w:pPr>
+    </w:p>
+    <w:p>
+      <w:pPr>
+        <w:pStyle w:val="ListParagraph"/>
+        <w:spacing w:line="360" w:lineRule="auto"/>
+        <w:ind w:left="0"/>
+        <w:rPr>
+          <w:rFonts w:asciiTheme="majorBidi" w:hAnsiTheme="majorBidi" w:cstheme="majorBidi"/>
+          <w:b/>
+          <w:bCs/>
+          <w:sz w:val="24"/>
+          <w:szCs w:val="24"/>
+          <w14:stylisticSets>
+            <w14:styleSet w14:id="1"/>
+          </w14:stylisticSets>
+        </w:rPr>
+      </w:pPr>
+    </w:p>
+    <w:p>
+      <w:pPr>
+        <w:pStyle w:val="ListParagraph"/>
+        <w:spacing w:line="360" w:lineRule="auto"/>
+        <w:ind w:left="0"/>
+        <w:rPr>
+          <w:rFonts w:asciiTheme="majorBidi" w:hAnsiTheme="majorBidi" w:cstheme="majorBidi"/>
+          <w:b/>
+          <w:bCs/>
+          <w:sz w:val="24"/>
+          <w:szCs w:val="24"/>
+          <w14:stylisticSets>
+            <w14:styleSet w14:id="1"/>
+          </w14:stylisticSets>
+        </w:rPr>
+      </w:pPr>
+    </w:p>
+    <w:p>
+      <w:pPr>
+        <w:pStyle w:val="ListParagraph"/>
+        <w:spacing w:line="360" w:lineRule="auto"/>
+        <w:ind w:left="0"/>
+        <w:rPr>
+          <w:rFonts w:asciiTheme="majorBidi" w:hAnsiTheme="majorBidi" w:cstheme="majorBidi"/>
+          <w:b/>
+          <w:bCs/>
+          <w:sz w:val="24"/>
+          <w:szCs w:val="24"/>
+          <w14:stylisticSets>
+            <w14:styleSet w14:id="1"/>
+          </w14:stylisticSets>
+        </w:rPr>
+      </w:pPr>
+    </w:p>
+    <w:p>
+      <w:pPr>
+        <w:pStyle w:val="ListParagraph"/>
+        <w:spacing w:line="360" w:lineRule="auto"/>
+        <w:ind w:left="0"/>
+        <w:rPr>
+          <w:rFonts w:asciiTheme="majorBidi" w:hAnsiTheme="majorBidi" w:cstheme="majorBidi"/>
+          <w:b/>
+          <w:bCs/>
+          <w:sz w:val="24"/>
+          <w:szCs w:val="24"/>
+          <w14:stylisticSets>
+            <w14:styleSet w14:id="1"/>
+          </w14:stylisticSets>
+        </w:rPr>
+      </w:pPr>
+    </w:p>
+    <w:p>
+      <w:pPr>
+        <w:pStyle w:val="ListParagraph"/>
+        <w:spacing w:line="360" w:lineRule="auto"/>
+        <w:ind w:left="0"/>
+        <w:rPr>
+          <w:rFonts w:asciiTheme="majorBidi" w:hAnsiTheme="majorBidi" w:cstheme="majorBidi"/>
+          <w:b/>
+          <w:bCs/>
+          <w:sz w:val="24"/>
+          <w:szCs w:val="24"/>
+          <w14:stylisticSets>
+            <w14:styleSet w14:id="1"/>
+          </w14:stylisticSets>
+        </w:rPr>
+      </w:pPr>
+    </w:p>
+    <w:p>
+      <w:pPr>
+        <w:pStyle w:val="ListParagraph"/>
+        <w:spacing w:line="360" w:lineRule="auto"/>
+        <w:ind w:left="0"/>
+        <w:rPr>
+          <w:rFonts w:asciiTheme="majorBidi" w:hAnsiTheme="majorBidi" w:cstheme="majorBidi"/>
+          <w:b/>
+          <w:bCs/>
+          <w:sz w:val="24"/>
+          <w:szCs w:val="24"/>
+          <w14:stylisticSets>
+            <w14:styleSet w14:id="1"/>
+          </w14:stylisticSets>
+        </w:rPr>
+      </w:pPr>
+    </w:p>
+    <w:p>
+      <w:pPr>
+        <w:pStyle w:val="ListParagraph"/>
+        <w:spacing w:line="360" w:lineRule="auto"/>
+        <w:ind w:left="0"/>
+        <w:rPr>
+          <w:rFonts w:asciiTheme="majorBidi" w:hAnsiTheme="majorBidi" w:cstheme="majorBidi"/>
+          <w:b/>
+          <w:bCs/>
+          <w:sz w:val="24"/>
+          <w:szCs w:val="24"/>
+          <w14:stylisticSets>
+            <w14:styleSet w14:id="1"/>
+          </w14:stylisticSets>
+        </w:rPr>
+      </w:pPr>
+    </w:p>
+    <w:p>
+      <w:pPr>
+        <w:pStyle w:val="ListParagraph"/>
+        <w:spacing w:line="360" w:lineRule="auto"/>
+        <w:ind w:left="0"/>
+        <w:rPr>
+          <w:rFonts w:asciiTheme="majorBidi" w:hAnsiTheme="majorBidi" w:cstheme="majorBidi"/>
+          <w:b/>
+          <w:bCs/>
+          <w:sz w:val="24"/>
+          <w:szCs w:val="24"/>
+          <w14:stylisticSets>
+            <w14:styleSet w14:id="1"/>
+          </w14:stylisticSets>
+        </w:rPr>
+      </w:pPr>
+    </w:p>
+    <w:p>
+      <w:pPr>
+        <w:pStyle w:val="ListParagraph"/>
+        <w:numPr>
+          <w:ilvl w:val="0"/>
+          <w:numId w:val="12"/>
+        </w:numPr>
+        <w:spacing w:line="360" w:lineRule="auto"/>
+        <w:rPr>
+          <w:rFonts w:asciiTheme="majorBidi" w:hAnsiTheme="majorBidi" w:cstheme="majorBidi"/>
+          <w:b/>
+          <w:bCs/>
+          <w:sz w:val="24"/>
+          <w:szCs w:val="24"/>
+          <w14:stylisticSets>
+            <w14:styleSet w14:id="1"/>
+          </w14:stylisticSets>
+        </w:rPr>
+      </w:pPr>
+      <w:r>
+        <w:rPr>
+          <w:rFonts w:asciiTheme="majorBidi" w:hAnsiTheme="majorBidi" w:cstheme="majorBidi"/>
+          <w:b/>
+          <w:bCs/>
+          <w:sz w:val="24"/>
+          <w:szCs w:val="24"/>
+          <w14:stylisticSets>
+            <w14:styleSet w14:id="1"/>
+          </w14:stylisticSets>
+        </w:rPr>
+        <w:lastRenderedPageBreak/>
+        <w:t>Cart Items</w:t>
+      </w:r>
+    </w:p>
+    <w:p>
+      <w:pPr>
+        <w:spacing w:line="360" w:lineRule="auto"/>
+        <w:jc w:val="center"/>
+        <w:rPr>
+          <w:rFonts w:asciiTheme="majorBidi" w:hAnsiTheme="majorBidi" w:cstheme="majorBidi"/>
+          <w:b/>
+          <w:bCs/>
+          <w:sz w:val="24"/>
+          <w:szCs w:val="24"/>
+          <w14:stylisticSets>
+            <w14:styleSet w14:id="1"/>
+          </w14:stylisticSets>
+        </w:rPr>
+      </w:pPr>
+      <w:r>
+        <w:rPr>
+          <w:rFonts w:asciiTheme="majorBidi" w:hAnsiTheme="majorBidi" w:cstheme="majorBidi"/>
+          <w:b/>
+          <w:bCs/>
+          <w:noProof/>
+          <w:sz w:val="24"/>
+          <w:szCs w:val="24"/>
+          <w14:stylisticSets>
+            <w14:styleSet w14:id="1"/>
+          </w14:stylisticSets>
+        </w:rPr>
+        <w:drawing>
+          <wp:inline distT="0" distB="0" distL="0" distR="0" wp14:anchorId="75A57348" wp14:editId="45A9C8DC">
+            <wp:extent cx="5274310" cy="1666875"/>
+            <wp:effectExtent l="0" t="0" r="2540" b="9525"/>
+            <wp:docPr id="9" name="Picture 9" descr="A screenshot of a computer&#10;&#10;Description automatically generated with medium confidence"/>
+            <wp:cNvGraphicFramePr>
+              <a:graphicFrameLocks xmlns:a="http://schemas.openxmlformats.org/drawingml/2006/main" noChangeAspect="1"/>
+            </wp:cNvGraphicFramePr>
+            <a:graphic xmlns:a="http://schemas.openxmlformats.org/drawingml/2006/main">
+              <a:graphicData uri="http://schemas.openxmlformats.org/drawingml/2006/picture">
+                <pic:pic xmlns:pic="http://schemas.openxmlformats.org/drawingml/2006/picture">
+                  <pic:nvPicPr>
+                    <pic:cNvPr id="9" name="Picture 9" descr="A screenshot of a computer&#10;&#10;Description automatically generated with medium confidence"/>
+                    <pic:cNvPicPr/>
+                  </pic:nvPicPr>
+                  <pic:blipFill>
+                    <a:blip r:embed="rId13"/>
+                    <a:stretch>
+                      <a:fillRect/>
+                    </a:stretch>
+                  </pic:blipFill>
+                  <pic:spPr>
+                    <a:xfrm>
+                      <a:off x="0" y="0"/>
+                      <a:ext cx="5274310" cy="1666875"/>
+                    </a:xfrm>
+                    <a:prstGeom prst="rect">
+                      <a:avLst/>
+                    </a:prstGeom>
+                  </pic:spPr>
+                </pic:pic>
+              </a:graphicData>
+            </a:graphic>
+          </wp:inline>
+        </w:drawing>
+      </w:r>
+    </w:p>
+    <w:p>
+      <w:pPr>
+        <w:spacing w:line="360" w:lineRule="auto"/>
+        <w:jc w:val="center"/>
+        <w:rPr>
+          <w:rFonts w:asciiTheme="majorBidi" w:hAnsiTheme="majorBidi" w:cstheme="majorBidi"/>
+          <w:b/>
+          <w:bCs/>
+          <w:sz w:val="24"/>
+          <w:szCs w:val="24"/>
+          <w14:stylisticSets>
+            <w14:styleSet w14:id="1"/>
+          </w14:stylisticSets>
+        </w:rPr>
+      </w:pPr>
+    </w:p>
+    <w:p>
+      <w:pPr>
+        <w:pStyle w:val="ListParagraph"/>
+        <w:numPr>
+          <w:ilvl w:val="0"/>
+          <w:numId w:val="11"/>
+        </w:numPr>
+        <w:spacing w:line="360" w:lineRule="auto"/>
+        <w:ind w:left="0"/>
+        <w:rPr>
+          <w:rFonts w:asciiTheme="majorBidi" w:hAnsiTheme="majorBidi" w:cstheme="majorBidi"/>
+          <w:b/>
+          <w:bCs/>
+          <w:sz w:val="24"/>
+          <w:szCs w:val="24"/>
+          <w14:stylisticSets>
+            <w14:styleSet w14:id="1"/>
+          </w14:stylisticSets>
+        </w:rPr>
+      </w:pPr>
+      <w:r>
+        <w:rPr>
+          <w:rFonts w:asciiTheme="majorBidi" w:hAnsiTheme="majorBidi" w:cstheme="majorBidi"/>
+          <w:b/>
+          <w:bCs/>
+          <w:sz w:val="24"/>
+          <w:szCs w:val="24"/>
+          <w14:stylisticSets>
+            <w14:styleSet w14:id="1"/>
+          </w14:stylisticSets>
+        </w:rPr>
+        <w:t xml:space="preserve">ID:  This field is unique &amp; generated automatically once </w:t>
+      </w:r>
+      <w:r>
+        <w:rPr>
+          <w:rFonts w:asciiTheme="majorBidi" w:hAnsiTheme="majorBidi" w:cstheme="majorBidi"/>
+          <w:b/>
+          <w:bCs/>
+          <w:sz w:val="24"/>
+          <w:szCs w:val="24"/>
+          <w14:stylisticSets>
+            <w14:styleSet w14:id="1"/>
+          </w14:stylisticSets>
+        </w:rPr>
+        <w:t>you added a cart item.</w:t>
+      </w:r>
+    </w:p>
+    <w:p>
+      <w:pPr>
+        <w:pStyle w:val="ListParagraph"/>
+        <w:numPr>
+          <w:ilvl w:val="0"/>
+          <w:numId w:val="11"/>
+        </w:numPr>
+        <w:spacing w:line="360" w:lineRule="auto"/>
+        <w:ind w:left="0"/>
+        <w:rPr>
+          <w:rFonts w:asciiTheme="majorBidi" w:hAnsiTheme="majorBidi" w:cstheme="majorBidi"/>
+          <w:b/>
+          <w:bCs/>
+          <w:sz w:val="24"/>
+          <w:szCs w:val="24"/>
+          <w14:stylisticSets>
+            <w14:styleSet w14:id="1"/>
+          </w14:stylisticSets>
+        </w:rPr>
+      </w:pPr>
+      <w:r>
+        <w:rPr>
+          <w:rFonts w:asciiTheme="majorBidi" w:hAnsiTheme="majorBidi" w:cstheme="majorBidi"/>
+          <w:b/>
+          <w:bCs/>
+          <w:sz w:val="24"/>
+          <w:szCs w:val="24"/>
+          <w14:stylisticSets>
+            <w14:styleSet w14:id="1"/>
+          </w14:stylisticSets>
+        </w:rPr>
+        <w:t>User: this field is connected to the user profile via the email address.</w:t>
+      </w:r>
+    </w:p>
+    <w:p>
+      <w:pPr>
+        <w:pStyle w:val="ListParagraph"/>
+        <w:numPr>
+          <w:ilvl w:val="0"/>
+          <w:numId w:val="11"/>
+        </w:numPr>
+        <w:spacing w:line="360" w:lineRule="auto"/>
+        <w:ind w:left="0"/>
+        <w:rPr>
+          <w:rFonts w:asciiTheme="majorBidi" w:hAnsiTheme="majorBidi" w:cstheme="majorBidi"/>
+          <w:b/>
+          <w:bCs/>
+          <w:sz w:val="24"/>
+          <w:szCs w:val="24"/>
+          <w14:stylisticSets>
+            <w14:styleSet w14:id="1"/>
+          </w14:stylisticSets>
+        </w:rPr>
+      </w:pPr>
+      <w:r>
+        <w:rPr>
+          <w:rFonts w:asciiTheme="majorBidi" w:hAnsiTheme="majorBidi" w:cstheme="majorBidi"/>
+          <w:b/>
+          <w:bCs/>
+          <w:sz w:val="24"/>
+          <w:szCs w:val="24"/>
+          <w14:stylisticSets>
+            <w14:styleSet w14:id="1"/>
+          </w14:stylisticSets>
+        </w:rPr>
+        <w:t>Order ID: this field connects to the order id once the user checked out the order.</w:t>
+      </w:r>
+    </w:p>
+    <w:p>
+      <w:pPr>
+        <w:pStyle w:val="ListParagraph"/>
+        <w:numPr>
+          <w:ilvl w:val="0"/>
+          <w:numId w:val="11"/>
+        </w:numPr>
+        <w:spacing w:line="360" w:lineRule="auto"/>
+        <w:ind w:left="0"/>
+        <w:rPr>
+          <w:rFonts w:asciiTheme="majorBidi" w:hAnsiTheme="majorBidi" w:cstheme="majorBidi"/>
+          <w:b/>
+          <w:bCs/>
+          <w:sz w:val="24"/>
+          <w:szCs w:val="24"/>
+          <w14:stylisticSets>
+            <w14:styleSet w14:id="1"/>
+          </w14:stylisticSets>
+        </w:rPr>
+      </w:pPr>
+      <w:r>
+        <w:rPr>
+          <w:rFonts w:asciiTheme="majorBidi" w:hAnsiTheme="majorBidi" w:cstheme="majorBidi"/>
+          <w:b/>
+          <w:bCs/>
+          <w:sz w:val="24"/>
+          <w:szCs w:val="24"/>
+          <w14:stylisticSets>
+            <w14:styleSet w14:id="1"/>
+          </w14:stylisticSets>
+        </w:rPr>
+        <w:t>Ordered: once the user ordered the order the check box became true.</w:t>
+      </w:r>
+    </w:p>
+    <w:p>
+      <w:pPr>
+        <w:pStyle w:val="ListParagraph"/>
+        <w:numPr>
+          <w:ilvl w:val="0"/>
+          <w:numId w:val="11"/>
+        </w:numPr>
+        <w:spacing w:line="360" w:lineRule="auto"/>
+        <w:ind w:left="0"/>
+        <w:rPr>
+          <w:rFonts w:asciiTheme="majorBidi" w:hAnsiTheme="majorBidi" w:cstheme="majorBidi"/>
+          <w:b/>
+          <w:bCs/>
+          <w:sz w:val="24"/>
+          <w:szCs w:val="24"/>
+          <w14:stylisticSets>
+            <w14:styleSet w14:id="1"/>
+          </w14:stylisticSets>
+        </w:rPr>
+      </w:pPr>
+      <w:r>
+        <w:rPr>
+          <w:rFonts w:asciiTheme="majorBidi" w:hAnsiTheme="majorBidi" w:cstheme="majorBidi"/>
+          <w:b/>
+          <w:bCs/>
+          <w:sz w:val="24"/>
+          <w:szCs w:val="24"/>
+          <w14:stylisticSets>
+            <w14:styleSet w14:id="1"/>
+          </w14:stylisticSets>
+        </w:rPr>
+        <w:t>Shipped: if the order is shipped to the user check the box</w:t>
+      </w:r>
+      <w:r>
+        <w:rPr>
+          <w:rFonts w:asciiTheme="majorBidi" w:hAnsiTheme="majorBidi" w:cstheme="majorBidi"/>
+          <w:b/>
+          <w:bCs/>
+          <w:sz w:val="24"/>
+          <w:szCs w:val="24"/>
+          <w14:stylisticSets>
+            <w14:styleSet w14:id="1"/>
+          </w14:stylisticSets>
+        </w:rPr>
+        <w:t>.</w:t>
+      </w:r>
+    </w:p>
+    <w:p>
+      <w:pPr>
+        <w:pStyle w:val="ListParagraph"/>
+        <w:numPr>
+          <w:ilvl w:val="0"/>
+          <w:numId w:val="11"/>
+        </w:numPr>
+        <w:spacing w:line="360" w:lineRule="auto"/>
+        <w:ind w:left="0"/>
+        <w:rPr>
+          <w:rFonts w:asciiTheme="majorBidi" w:hAnsiTheme="majorBidi" w:cstheme="majorBidi"/>
+          <w:b/>
+          <w:bCs/>
+          <w:sz w:val="24"/>
+          <w:szCs w:val="24"/>
+          <w14:stylisticSets>
+            <w14:styleSet w14:id="1"/>
+          </w14:stylisticSets>
+        </w:rPr>
+      </w:pPr>
+      <w:r>
+        <w:rPr>
+          <w:rFonts w:asciiTheme="majorBidi" w:hAnsiTheme="majorBidi" w:cstheme="majorBidi"/>
+          <w:b/>
+          <w:bCs/>
+          <w:sz w:val="24"/>
+          <w:szCs w:val="24"/>
+          <w14:stylisticSets>
+            <w14:styleSet w14:id="1"/>
+          </w14:stylisticSets>
+        </w:rPr>
+        <w:t>Paid: if the order</w:t>
+      </w:r>
+      <w:r>
+        <w:rPr>
+          <w:rFonts w:asciiTheme="majorBidi" w:hAnsiTheme="majorBidi" w:cstheme="majorBidi"/>
+          <w:b/>
+          <w:bCs/>
+          <w:sz w:val="24"/>
+          <w:szCs w:val="24"/>
+          <w14:stylisticSets>
+            <w14:styleSet w14:id="1"/>
+          </w14:stylisticSets>
+        </w:rPr>
+        <w:t xml:space="preserve"> item</w:t>
+      </w:r>
+      <w:r>
+        <w:rPr>
+          <w:rFonts w:asciiTheme="majorBidi" w:hAnsiTheme="majorBidi" w:cstheme="majorBidi"/>
+          <w:b/>
+          <w:bCs/>
+          <w:sz w:val="24"/>
+          <w:szCs w:val="24"/>
+          <w14:stylisticSets>
+            <w14:styleSet w14:id="1"/>
+          </w14:stylisticSets>
+        </w:rPr>
+        <w:t xml:space="preserve"> is paid by the user check the box.</w:t>
+      </w:r>
+    </w:p>
+    <w:p>
+      <w:pPr>
+        <w:pStyle w:val="ListParagraph"/>
+        <w:numPr>
+          <w:ilvl w:val="0"/>
+          <w:numId w:val="11"/>
+        </w:numPr>
+        <w:spacing w:line="360" w:lineRule="auto"/>
+        <w:ind w:left="0"/>
+        <w:rPr>
+          <w:rFonts w:asciiTheme="majorBidi" w:hAnsiTheme="majorBidi" w:cstheme="majorBidi"/>
+          <w:b/>
+          <w:bCs/>
+          <w:sz w:val="24"/>
+          <w:szCs w:val="24"/>
+          <w14:stylisticSets>
+            <w14:styleSet w14:id="1"/>
+          </w14:stylisticSets>
+        </w:rPr>
+      </w:pPr>
+      <w:r>
+        <w:rPr>
+          <w:rFonts w:asciiTheme="majorBidi" w:hAnsiTheme="majorBidi" w:cstheme="majorBidi"/>
+          <w:b/>
+          <w:bCs/>
+          <w:sz w:val="24"/>
+          <w:szCs w:val="24"/>
+          <w14:stylisticSets>
+            <w14:styleSet w14:id="1"/>
+          </w14:stylisticSets>
+        </w:rPr>
+        <w:t>Product: the item name &amp; id that is ordered by the user.</w:t>
+      </w:r>
+    </w:p>
+    <w:p>
+      <w:pPr>
+        <w:pStyle w:val="ListParagraph"/>
+        <w:numPr>
+          <w:ilvl w:val="0"/>
+          <w:numId w:val="11"/>
+        </w:numPr>
+        <w:spacing w:line="360" w:lineRule="auto"/>
+        <w:ind w:left="0"/>
+        <w:rPr>
+          <w:rFonts w:asciiTheme="majorBidi" w:hAnsiTheme="majorBidi" w:cstheme="majorBidi"/>
+          <w:b/>
+          <w:bCs/>
+          <w:sz w:val="24"/>
+          <w:szCs w:val="24"/>
+          <w14:stylisticSets>
+            <w14:styleSet w14:id="1"/>
+          </w14:stylisticSets>
+        </w:rPr>
+      </w:pPr>
+      <w:r>
+        <w:rPr>
+          <w:rFonts w:asciiTheme="majorBidi" w:hAnsiTheme="majorBidi" w:cstheme="majorBidi"/>
+          <w:b/>
+          <w:bCs/>
+          <w:sz w:val="24"/>
+          <w:szCs w:val="24"/>
+          <w14:stylisticSets>
+            <w14:styleSet w14:id="1"/>
+          </w14:stylisticSets>
+        </w:rPr>
+        <w:t>Price: the price of the single unit of the product.</w:t>
+      </w:r>
+    </w:p>
+    <w:p>
+      <w:pPr>
+        <w:pStyle w:val="ListParagraph"/>
+        <w:numPr>
+          <w:ilvl w:val="0"/>
+          <w:numId w:val="11"/>
+        </w:numPr>
+        <w:spacing w:line="360" w:lineRule="auto"/>
+        <w:ind w:left="0"/>
+        <w:rPr>
+          <w:rFonts w:asciiTheme="majorBidi" w:hAnsiTheme="majorBidi" w:cstheme="majorBidi"/>
+          <w:b/>
+          <w:bCs/>
+          <w:sz w:val="24"/>
+          <w:szCs w:val="24"/>
+          <w14:stylisticSets>
+            <w14:styleSet w14:id="1"/>
+          </w14:stylisticSets>
+        </w:rPr>
+      </w:pPr>
+      <w:r>
+        <w:rPr>
+          <w:rFonts w:asciiTheme="majorBidi" w:hAnsiTheme="majorBidi" w:cstheme="majorBidi"/>
+          <w:b/>
+          <w:bCs/>
+          <w:sz w:val="24"/>
+          <w:szCs w:val="24"/>
+          <w14:stylisticSets>
+            <w14:styleSet w14:id="1"/>
+          </w14:stylisticSets>
+        </w:rPr>
+        <w:t>Quantity: the number of quantities from the product.</w:t>
+      </w:r>
+    </w:p>
+    <w:p>
+      <w:pPr>
+        <w:pStyle w:val="ListParagraph"/>
+        <w:numPr>
+          <w:ilvl w:val="0"/>
+          <w:numId w:val="11"/>
+        </w:numPr>
+        <w:spacing w:line="360" w:lineRule="auto"/>
+        <w:ind w:left="0"/>
+        <w:rPr>
+          <w:rFonts w:asciiTheme="majorBidi" w:hAnsiTheme="majorBidi" w:cstheme="majorBidi"/>
+          <w:b/>
+          <w:bCs/>
+          <w:sz w:val="24"/>
+          <w:szCs w:val="24"/>
+          <w14:stylisticSets>
+            <w14:styleSet w14:id="1"/>
+          </w14:stylisticSets>
+        </w:rPr>
+      </w:pPr>
+      <w:r>
+        <w:rPr>
+          <w:rFonts w:asciiTheme="majorBidi" w:hAnsiTheme="majorBidi" w:cstheme="majorBidi"/>
+          <w:b/>
+          <w:bCs/>
+          <w:sz w:val="24"/>
+          <w:szCs w:val="24"/>
+          <w14:stylisticSets>
+            <w14:styleSet w14:id="1"/>
+          </w14:stylisticSets>
+        </w:rPr>
+        <w:t>Total order item price: the total price of the single product by its quantity.</w:t>
+      </w:r>
+    </w:p>
+    <w:p>
+      <w:pPr>
+        <w:pStyle w:val="ListParagraph"/>
+        <w:numPr>
+          <w:ilvl w:val="0"/>
+          <w:numId w:val="11"/>
+        </w:numPr>
+        <w:spacing w:line="360" w:lineRule="auto"/>
+        <w:ind w:left="0"/>
+        <w:rPr>
+          <w:rFonts w:asciiTheme="majorBidi" w:hAnsiTheme="majorBidi" w:cstheme="majorBidi"/>
+          <w:b/>
+          <w:bCs/>
+          <w:sz w:val="24"/>
+          <w:szCs w:val="24"/>
+          <w14:stylisticSets>
+            <w14:styleSet w14:id="1"/>
+          </w14:stylisticSets>
+        </w:rPr>
+      </w:pPr>
+      <w:r>
+        <w:rPr>
+          <w:rFonts w:asciiTheme="majorBidi" w:hAnsiTheme="majorBidi" w:cstheme="majorBidi"/>
+          <w:b/>
+          <w:bCs/>
+          <w:sz w:val="24"/>
+          <w:szCs w:val="24"/>
+          <w14:stylisticSets>
+            <w14:styleSet w14:id="1"/>
+          </w14:stylisticSets>
+        </w:rPr>
+        <w:t>Delete: if you want to delete the cart item check the box then click save.</w:t>
+      </w:r>
+    </w:p>
+    <w:p>
+      <w:pPr>
+        <w:spacing w:line="360" w:lineRule="auto"/>
+        <w:rPr>
+          <w:rFonts w:asciiTheme="majorBidi" w:hAnsiTheme="majorBidi" w:cstheme="majorBidi"/>
+          <w:b/>
+          <w:bCs/>
+          <w:sz w:val="24"/>
+          <w:szCs w:val="24"/>
+          <w14:stylisticSets>
+            <w14:styleSet w14:id="1"/>
+          </w14:stylisticSets>
+        </w:rPr>
+      </w:pPr>
+    </w:p>
+    <w:p>
+      <w:pPr>
+        <w:spacing w:line="360" w:lineRule="auto"/>
+        <w:rPr>
+          <w:rFonts w:asciiTheme="majorBidi" w:hAnsiTheme="majorBidi" w:cstheme="majorBidi"/>
+          <w:b/>
+          <w:bCs/>
+          <w:sz w:val="24"/>
+          <w:szCs w:val="24"/>
+          <w14:stylisticSets>
+            <w14:styleSet w14:id="1"/>
+          </w14:stylisticSets>
+        </w:rPr>
+      </w:pPr>
+    </w:p>
+    <w:p>
+      <w:pPr>
+        <w:spacing w:line="360" w:lineRule="auto"/>
+        <w:rPr>
+          <w:rFonts w:asciiTheme="majorBidi" w:hAnsiTheme="majorBidi" w:cstheme="majorBidi"/>
+          <w:b/>
+          <w:bCs/>
+          <w:sz w:val="24"/>
+          <w:szCs w:val="24"/>
+          <w14:stylisticSets>
+            <w14:styleSet w14:id="1"/>
+          </w14:stylisticSets>
+        </w:rPr>
+      </w:pPr>
+    </w:p>
+    <w:p>
+      <w:pPr>
+        <w:spacing w:line="360" w:lineRule="auto"/>
+        <w:rPr>
+          <w:rFonts w:asciiTheme="majorBidi" w:hAnsiTheme="majorBidi" w:cstheme="majorBidi"/>
+          <w:b/>
+          <w:bCs/>
+          <w:sz w:val="24"/>
+          <w:szCs w:val="24"/>
+          <w14:stylisticSets>
+            <w14:styleSet w14:id="1"/>
+          </w14:stylisticSets>
+        </w:rPr>
+      </w:pPr>
+    </w:p>
+    <w:p>
+      <w:pPr>
+        <w:spacing w:line="360" w:lineRule="auto"/>
+        <w:rPr>
+          <w:rFonts w:asciiTheme="majorBidi" w:hAnsiTheme="majorBidi" w:cstheme="majorBidi"/>
+          <w:b/>
+          <w:bCs/>
+          <w:sz w:val="24"/>
+          <w:szCs w:val="24"/>
+          <w14:stylisticSets>
+            <w14:styleSet w14:id="1"/>
+          </w14:stylisticSets>
+        </w:rPr>
+      </w:pPr>
+    </w:p>
+    <w:p>
+      <w:pPr>
+        <w:spacing w:line="360" w:lineRule="auto"/>
+        <w:rPr>
+          <w:rFonts w:asciiTheme="majorBidi" w:hAnsiTheme="majorBidi" w:cstheme="majorBidi"/>
+          <w:b/>
+          <w:bCs/>
+          <w:sz w:val="24"/>
+          <w:szCs w:val="24"/>
+          <w14:stylisticSets>
+            <w14:styleSet w14:id="1"/>
+          </w14:stylisticSets>
+        </w:rPr>
+      </w:pPr>
+    </w:p>
+    <w:p>
+      <w:pPr>
+        <w:spacing w:line="360" w:lineRule="auto"/>
+        <w:rPr>
+          <w:rFonts w:asciiTheme="majorBidi" w:hAnsiTheme="majorBidi" w:cstheme="majorBidi"/>
+          <w:b/>
+          <w:bCs/>
+          <w:sz w:val="24"/>
+          <w:szCs w:val="24"/>
+          <w14:stylisticSets>
+            <w14:styleSet w14:id="1"/>
+          </w14:stylisticSets>
+        </w:rPr>
+      </w:pPr>
+    </w:p>
+    <w:p>
+      <w:pPr>
+        <w:spacing w:line="360" w:lineRule="auto"/>
+        <w:rPr>
+          <w:rFonts w:asciiTheme="majorBidi" w:hAnsiTheme="majorBidi" w:cstheme="majorBidi"/>
+          <w:b/>
+          <w:bCs/>
+          <w:sz w:val="24"/>
+          <w:szCs w:val="24"/>
+          <w14:stylisticSets>
+            <w14:styleSet w14:id="1"/>
+          </w14:stylisticSets>
+        </w:rPr>
+      </w:pPr>
+    </w:p>
+    <w:p>
+      <w:pPr>
+        <w:spacing w:line="360" w:lineRule="auto"/>
+        <w:rPr>
+          <w:rFonts w:asciiTheme="majorBidi" w:hAnsiTheme="majorBidi" w:cstheme="majorBidi"/>
+          <w:b/>
+          <w:bCs/>
+          <w:sz w:val="24"/>
+          <w:szCs w:val="24"/>
+          <w14:stylisticSets>
+            <w14:styleSet w14:id="1"/>
+          </w14:stylisticSets>
+        </w:rPr>
+      </w:pPr>
+    </w:p>
+    <w:p>
+      <w:pPr>
+        <w:spacing w:line="360" w:lineRule="auto"/>
+        <w:rPr>
+          <w:rFonts w:asciiTheme="majorBidi" w:hAnsiTheme="majorBidi" w:cstheme="majorBidi"/>
+          <w:b/>
+          <w:bCs/>
+          <w:sz w:val="24"/>
+          <w:szCs w:val="24"/>
+          <w14:stylisticSets>
+            <w14:styleSet w14:id="1"/>
+          </w14:stylisticSets>
+        </w:rPr>
+      </w:pPr>
+    </w:p>
+    <w:p>
+      <w:pPr>
+        <w:pStyle w:val="ListParagraph"/>
+        <w:numPr>
+          <w:ilvl w:val="0"/>
+          <w:numId w:val="12"/>
+        </w:numPr>
+        <w:spacing w:line="360" w:lineRule="auto"/>
+        <w:rPr>
+          <w:rFonts w:asciiTheme="majorBidi" w:hAnsiTheme="majorBidi" w:cstheme="majorBidi"/>
+          <w:b/>
+          <w:bCs/>
+          <w:sz w:val="24"/>
+          <w:szCs w:val="24"/>
+          <w14:stylisticSets>
+            <w14:styleSet w14:id="1"/>
+          </w14:stylisticSets>
+        </w:rPr>
+      </w:pPr>
+      <w:r>
+        <w:rPr>
+          <w:rFonts w:asciiTheme="majorBidi" w:hAnsiTheme="majorBidi" w:cstheme="majorBidi"/>
+          <w:b/>
+          <w:bCs/>
+          <w:sz w:val="24"/>
+          <w:szCs w:val="24"/>
+          <w14:stylisticSets>
+            <w14:styleSet w14:id="1"/>
+          </w14:stylisticSets>
+        </w:rPr>
+        <w:t>Orders</w:t>
+      </w:r>
+    </w:p>
+    <w:p>
+      <w:pPr>
+        <w:spacing w:line="360" w:lineRule="auto"/>
+        <w:jc w:val="center"/>
+        <w:rPr>
+          <w:rFonts w:asciiTheme="majorBidi" w:hAnsiTheme="majorBidi" w:cstheme="majorBidi"/>
+          <w:b/>
+          <w:bCs/>
+          <w:sz w:val="24"/>
+          <w:szCs w:val="24"/>
+          <w14:stylisticSets>
+            <w14:styleSet w14:id="1"/>
+          </w14:stylisticSets>
+        </w:rPr>
+      </w:pPr>
+      <w:r>
+        <w:rPr>
+          <w:rFonts w:asciiTheme="majorBidi" w:hAnsiTheme="majorBidi" w:cstheme="majorBidi"/>
+          <w:b/>
+          <w:bCs/>
+          <w:sz w:val="24"/>
+          <w:szCs w:val="24"/>
+          <w14:stylisticSets>
+            <w14:styleSet w14:id="1"/>
+          </w14:stylisticSets>
+        </w:rPr>
+        <w:t>Orders table will include all the orders confirmed by the users &amp; waiting for the admin action</w:t>
+      </w:r>
+    </w:p>
+    <w:p>
+      <w:pPr>
+        <w:spacing w:line="360" w:lineRule="auto"/>
+        <w:rPr>
+          <w:rFonts w:asciiTheme="majorBidi" w:hAnsiTheme="majorBidi" w:cstheme="majorBidi"/>
+          <w:b/>
+          <w:bCs/>
+          <w:sz w:val="24"/>
+          <w:szCs w:val="24"/>
+          <w14:stylisticSets>
+            <w14:styleSet w14:id="1"/>
+          </w14:stylisticSets>
+        </w:rPr>
+      </w:pPr>
+      <w:r>
+        <w:rPr>
+          <w:rFonts w:asciiTheme="majorBidi" w:hAnsiTheme="majorBidi" w:cstheme="majorBidi"/>
+          <w:b/>
+          <w:bCs/>
+          <w:noProof/>
+          <w:sz w:val="24"/>
+          <w:szCs w:val="24"/>
+          <w14:stylisticSets>
+            <w14:styleSet w14:id="1"/>
+          </w14:stylisticSets>
+        </w:rPr>
+        <w:drawing>
+          <wp:inline distT="0" distB="0" distL="0" distR="0" wp14:anchorId="110C5FC0" wp14:editId="106416BA">
+            <wp:extent cx="5274310" cy="760730"/>
+            <wp:effectExtent l="0" t="0" r="2540" b="1270"/>
+            <wp:docPr id="15" name="Picture 15" descr="Graphical user interface, text, application&#10;&#10;Description automatically generated"/>
+            <wp:cNvGraphicFramePr>
+              <a:graphicFrameLocks xmlns:a="http://schemas.openxmlformats.org/drawingml/2006/main" noChangeAspect="1"/>
+            </wp:cNvGraphicFramePr>
+            <a:graphic xmlns:a="http://schemas.openxmlformats.org/drawingml/2006/main">
+              <a:graphicData uri="http://schemas.openxmlformats.org/drawingml/2006/picture">
+                <pic:pic xmlns:pic="http://schemas.openxmlformats.org/drawingml/2006/picture">
+                  <pic:nvPicPr>
+                    <pic:cNvPr id="15" name="Picture 15" descr="Graphical user interface, text, application&#10;&#10;Description automatically generated"/>
+                    <pic:cNvPicPr/>
+                  </pic:nvPicPr>
+                  <pic:blipFill>
+                    <a:blip r:embed="rId14"/>
+                    <a:stretch>
+                      <a:fillRect/>
+                    </a:stretch>
+                  </pic:blipFill>
+                  <pic:spPr>
+                    <a:xfrm>
+                      <a:off x="0" y="0"/>
+                      <a:ext cx="5274310" cy="760730"/>
+                    </a:xfrm>
+                    <a:prstGeom prst="rect">
+                      <a:avLst/>
+                    </a:prstGeom>
+                  </pic:spPr>
+                </pic:pic>
+              </a:graphicData>
+            </a:graphic>
+          </wp:inline>
+        </w:drawing>
+      </w:r>
+    </w:p>
+    <w:p>
+      <w:pPr>
+        <w:spacing w:line="360" w:lineRule="auto"/>
+        <w:rPr>
+          <w:rFonts w:asciiTheme="majorBidi" w:hAnsiTheme="majorBidi" w:cstheme="majorBidi"/>
+          <w:b/>
+          <w:bCs/>
+          <w:sz w:val="24"/>
+          <w:szCs w:val="24"/>
+          <w14:stylisticSets>
+            <w14:styleSet w14:id="1"/>
+          </w14:stylisticSets>
+        </w:rPr>
+      </w:pPr>
+      <w:r>
+        <w:rPr>
+          <w:rFonts w:asciiTheme="majorBidi" w:hAnsiTheme="majorBidi" w:cstheme="majorBidi"/>
+          <w:b/>
+          <w:bCs/>
+          <w:noProof/>
+          <w:sz w:val="24"/>
+          <w:szCs w:val="24"/>
+          <w14:stylisticSets>
+            <w14:styleSet w14:id="1"/>
+          </w14:stylisticSets>
+        </w:rPr>
+        <w:drawing>
+          <wp:inline distT="0" distB="0" distL="0" distR="0" wp14:anchorId="66019D15" wp14:editId="0DBAE461">
+            <wp:extent cx="5274310" cy="2298065"/>
+            <wp:effectExtent l="0" t="0" r="2540" b="6985"/>
+            <wp:docPr id="21" name="Picture 21" descr="A screenshot of a computer screen&#10;&#10;Description automatically generated with medium confidence"/>
+            <wp:cNvGraphicFramePr>
+              <a:graphicFrameLocks xmlns:a="http://schemas.openxmlformats.org/drawingml/2006/main" noChangeAspect="1"/>
+            </wp:cNvGraphicFramePr>
+            <a:graphic xmlns:a="http://schemas.openxmlformats.org/drawingml/2006/main">
+              <a:graphicData uri="http://schemas.openxmlformats.org/drawingml/2006/picture">
+                <pic:pic xmlns:pic="http://schemas.openxmlformats.org/drawingml/2006/picture">
+                  <pic:nvPicPr>
+                    <pic:cNvPr id="21" name="Picture 21" descr="A screenshot of a computer screen&#10;&#10;Description automatically generated with medium confidence"/>
+                    <pic:cNvPicPr/>
+                  </pic:nvPicPr>
+                  <pic:blipFill>
+                    <a:blip r:embed="rId15"/>
+                    <a:stretch>
+                      <a:fillRect/>
+                    </a:stretch>
+                  </pic:blipFill>
+                  <pic:spPr>
+                    <a:xfrm>
+                      <a:off x="0" y="0"/>
+                      <a:ext cx="5274310" cy="2298065"/>
+                    </a:xfrm>
+                    <a:prstGeom prst="rect">
+                      <a:avLst/>
+                    </a:prstGeom>
+                  </pic:spPr>
+                </pic:pic>
+              </a:graphicData>
+            </a:graphic>
+          </wp:inline>
+        </w:drawing>
+      </w:r>
+    </w:p>
+    <w:p>
+      <w:pPr>
+        <w:spacing w:line="360" w:lineRule="auto"/>
+        <w:rPr>
+          <w:rFonts w:asciiTheme="majorBidi" w:hAnsiTheme="majorBidi" w:cstheme="majorBidi"/>
+          <w:b/>
+          <w:bCs/>
+          <w:sz w:val="24"/>
+          <w:szCs w:val="24"/>
+          <w14:stylisticSets>
+            <w14:styleSet w14:id="1"/>
+          </w14:stylisticSets>
+        </w:rPr>
+      </w:pPr>
+    </w:p>
+    <w:p>
+      <w:pPr>
+        <w:pStyle w:val="ListParagraph"/>
+        <w:numPr>
+          <w:ilvl w:val="0"/>
+          <w:numId w:val="11"/>
+        </w:numPr>
+        <w:spacing w:line="360" w:lineRule="auto"/>
+        <w:ind w:left="0"/>
+        <w:rPr>
+          <w:rFonts w:asciiTheme="majorBidi" w:hAnsiTheme="majorBidi" w:cstheme="majorBidi"/>
+          <w:b/>
+          <w:bCs/>
+          <w:sz w:val="24"/>
+          <w:szCs w:val="24"/>
+          <w14:stylisticSets>
+            <w14:styleSet w14:id="1"/>
+          </w14:stylisticSets>
+        </w:rPr>
+      </w:pPr>
+      <w:r>
+        <w:rPr>
+          <w:rFonts w:asciiTheme="majorBidi" w:hAnsiTheme="majorBidi" w:cstheme="majorBidi"/>
+          <w:b/>
+          <w:bCs/>
+          <w:sz w:val="24"/>
+          <w:szCs w:val="24"/>
+          <w14:stylisticSets>
+            <w14:styleSet w14:id="1"/>
+          </w14:stylisticSets>
+        </w:rPr>
+        <w:t xml:space="preserve">ID:  This field is unique &amp; generated automatically once </w:t>
+      </w:r>
+      <w:r>
+        <w:rPr>
+          <w:rFonts w:asciiTheme="majorBidi" w:hAnsiTheme="majorBidi" w:cstheme="majorBidi"/>
+          <w:b/>
+          <w:bCs/>
+          <w:sz w:val="24"/>
+          <w:szCs w:val="24"/>
+          <w14:stylisticSets>
+            <w14:styleSet w14:id="1"/>
+          </w14:stylisticSets>
+        </w:rPr>
+        <w:t>the user add an order.</w:t>
+      </w:r>
+    </w:p>
+    <w:p>
+      <w:pPr>
+        <w:pStyle w:val="ListParagraph"/>
+        <w:numPr>
+          <w:ilvl w:val="0"/>
+          <w:numId w:val="11"/>
+        </w:numPr>
+        <w:spacing w:line="360" w:lineRule="auto"/>
+        <w:ind w:left="0"/>
+        <w:rPr>
+          <w:rFonts w:asciiTheme="majorBidi" w:hAnsiTheme="majorBidi" w:cstheme="majorBidi"/>
+          <w:b/>
+          <w:bCs/>
+          <w:sz w:val="24"/>
+          <w:szCs w:val="24"/>
+          <w14:stylisticSets>
+            <w14:styleSet w14:id="1"/>
+          </w14:stylisticSets>
+        </w:rPr>
+      </w:pPr>
+      <w:r>
+        <w:rPr>
+          <w:rFonts w:asciiTheme="majorBidi" w:hAnsiTheme="majorBidi" w:cstheme="majorBidi"/>
+          <w:b/>
+          <w:bCs/>
+          <w:sz w:val="24"/>
+          <w:szCs w:val="24"/>
+          <w14:stylisticSets>
+            <w14:styleSet w14:id="1"/>
+          </w14:stylisticSets>
+        </w:rPr>
+        <w:t>Bromo Code: if your user added a bromo code its name will be added here</w:t>
+      </w:r>
+    </w:p>
+    <w:p>
+      <w:pPr>
+        <w:pStyle w:val="ListParagraph"/>
+        <w:numPr>
+          <w:ilvl w:val="0"/>
+          <w:numId w:val="11"/>
+        </w:numPr>
+        <w:spacing w:line="360" w:lineRule="auto"/>
+        <w:ind w:left="0"/>
+        <w:rPr>
+          <w:rFonts w:asciiTheme="majorBidi" w:hAnsiTheme="majorBidi" w:cstheme="majorBidi"/>
+          <w:b/>
+          <w:bCs/>
+          <w:sz w:val="24"/>
+          <w:szCs w:val="24"/>
+          <w14:stylisticSets>
+            <w14:styleSet w14:id="1"/>
+          </w14:stylisticSets>
+        </w:rPr>
+      </w:pPr>
+      <w:r>
+        <w:rPr>
+          <w:rFonts w:asciiTheme="majorBidi" w:hAnsiTheme="majorBidi" w:cstheme="majorBidi"/>
+          <w:b/>
+          <w:bCs/>
+          <w:sz w:val="24"/>
+          <w:szCs w:val="24"/>
+          <w14:stylisticSets>
+            <w14:styleSet w14:id="1"/>
+          </w14:stylisticSets>
+        </w:rPr>
+        <w:t>Delivered: i</w:t>
+      </w:r>
+      <w:r>
+        <w:rPr>
+          <w:rFonts w:asciiTheme="majorBidi" w:hAnsiTheme="majorBidi" w:cstheme="majorBidi"/>
+          <w:b/>
+          <w:bCs/>
+          <w:sz w:val="24"/>
+          <w:szCs w:val="24"/>
+          <w14:stylisticSets>
+            <w14:styleSet w14:id="1"/>
+          </w14:stylisticSets>
+        </w:rPr>
+        <w:t>f the order is delivered</w:t>
+      </w:r>
+      <w:r>
+        <w:rPr>
+          <w:rFonts w:asciiTheme="majorBidi" w:hAnsiTheme="majorBidi" w:cstheme="majorBidi"/>
+          <w:b/>
+          <w:bCs/>
+          <w:sz w:val="24"/>
+          <w:szCs w:val="24"/>
+          <w14:stylisticSets>
+            <w14:styleSet w14:id="1"/>
+          </w14:stylisticSets>
+        </w:rPr>
+        <w:t xml:space="preserve"> to the user</w:t>
+      </w:r>
+      <w:r>
+        <w:rPr>
+          <w:rFonts w:asciiTheme="majorBidi" w:hAnsiTheme="majorBidi" w:cstheme="majorBidi"/>
+          <w:b/>
+          <w:bCs/>
+          <w:sz w:val="24"/>
+          <w:szCs w:val="24"/>
+          <w14:stylisticSets>
+            <w14:styleSet w14:id="1"/>
+          </w14:stylisticSets>
+        </w:rPr>
+        <w:t xml:space="preserve"> </w:t>
+      </w:r>
+      <w:r>
+        <w:rPr>
+          <w:rFonts w:asciiTheme="majorBidi" w:hAnsiTheme="majorBidi" w:cstheme="majorBidi"/>
+          <w:b/>
+          <w:bCs/>
+          <w:sz w:val="24"/>
+          <w:szCs w:val="24"/>
+          <w14:stylisticSets>
+            <w14:styleSet w14:id="1"/>
+          </w14:stylisticSets>
+        </w:rPr>
+        <w:t>check the box</w:t>
+      </w:r>
+    </w:p>
+    <w:p>
+      <w:pPr>
+        <w:pStyle w:val="ListParagraph"/>
+        <w:numPr>
+          <w:ilvl w:val="0"/>
+          <w:numId w:val="11"/>
+        </w:numPr>
+        <w:spacing w:line="360" w:lineRule="auto"/>
+        <w:ind w:left="0"/>
+        <w:rPr>
+          <w:rFonts w:asciiTheme="majorBidi" w:hAnsiTheme="majorBidi" w:cstheme="majorBidi"/>
+          <w:b/>
+          <w:bCs/>
+          <w:sz w:val="24"/>
+          <w:szCs w:val="24"/>
+          <w14:stylisticSets>
+            <w14:styleSet w14:id="1"/>
+          </w14:stylisticSets>
+        </w:rPr>
+      </w:pPr>
+      <w:r>
+        <w:rPr>
+          <w:rFonts w:asciiTheme="majorBidi" w:hAnsiTheme="majorBidi" w:cstheme="majorBidi"/>
+          <w:b/>
+          <w:bCs/>
+          <w:sz w:val="24"/>
+          <w:szCs w:val="24"/>
+          <w14:stylisticSets>
+            <w14:styleSet w14:id="1"/>
+          </w14:stylisticSets>
+        </w:rPr>
+        <w:t>Paid: if the order is paid by the user check the box.</w:t>
+      </w:r>
+    </w:p>
+    <w:p>
+      <w:pPr>
+        <w:pStyle w:val="ListParagraph"/>
+        <w:numPr>
+          <w:ilvl w:val="0"/>
+          <w:numId w:val="11"/>
+        </w:numPr>
+        <w:spacing w:line="360" w:lineRule="auto"/>
+        <w:ind w:left="0"/>
+        <w:rPr>
+          <w:rFonts w:asciiTheme="majorBidi" w:hAnsiTheme="majorBidi" w:cstheme="majorBidi"/>
+          <w:b/>
+          <w:bCs/>
+          <w:sz w:val="24"/>
+          <w:szCs w:val="24"/>
+          <w14:stylisticSets>
+            <w14:styleSet w14:id="1"/>
+          </w14:stylisticSets>
+        </w:rPr>
+      </w:pPr>
+      <w:r>
+        <w:rPr>
+          <w:rFonts w:asciiTheme="majorBidi" w:hAnsiTheme="majorBidi" w:cstheme="majorBidi"/>
+          <w:b/>
+          <w:bCs/>
+          <w:sz w:val="24"/>
+          <w:szCs w:val="24"/>
+          <w14:stylisticSets>
+            <w14:styleSet w14:id="1"/>
+          </w14:stylisticSets>
+        </w:rPr>
+        <w:t>Comment: if the user added a comment will appear here (also if the admin wants to add a comment its possible &amp; won’t be seen by the user)</w:t>
+      </w:r>
+    </w:p>
+    <w:p>
+      <w:pPr>
+        <w:pStyle w:val="ListParagraph"/>
+        <w:numPr>
+          <w:ilvl w:val="0"/>
+          <w:numId w:val="11"/>
+        </w:numPr>
+        <w:spacing w:line="360" w:lineRule="auto"/>
+        <w:ind w:left="0"/>
+        <w:rPr>
+          <w:rFonts w:asciiTheme="majorBidi" w:hAnsiTheme="majorBidi" w:cstheme="majorBidi"/>
+          <w:b/>
+          <w:bCs/>
+          <w:sz w:val="24"/>
+          <w:szCs w:val="24"/>
+          <w14:stylisticSets>
+            <w14:styleSet w14:id="1"/>
+          </w14:stylisticSets>
+        </w:rPr>
+      </w:pPr>
+      <w:r>
+        <w:rPr>
+          <w:rFonts w:asciiTheme="majorBidi" w:hAnsiTheme="majorBidi" w:cstheme="majorBidi"/>
+          <w:b/>
+          <w:bCs/>
+          <w:sz w:val="24"/>
+          <w:szCs w:val="24"/>
+          <w14:stylisticSets>
+            <w14:styleSet w14:id="1"/>
+          </w14:stylisticSets>
+        </w:rPr>
+        <w:t>Total Price: the total order price with the delivery fees</w:t>
+      </w:r>
+    </w:p>
+    <w:p>
+      <w:pPr>
+        <w:pStyle w:val="ListParagraph"/>
+        <w:numPr>
+          <w:ilvl w:val="0"/>
+          <w:numId w:val="11"/>
+        </w:numPr>
+        <w:spacing w:line="360" w:lineRule="auto"/>
+        <w:ind w:left="0"/>
+        <w:rPr>
+          <w:rFonts w:asciiTheme="majorBidi" w:hAnsiTheme="majorBidi" w:cstheme="majorBidi"/>
+          <w:b/>
+          <w:bCs/>
+          <w:sz w:val="24"/>
+          <w:szCs w:val="24"/>
+          <w14:stylisticSets>
+            <w14:styleSet w14:id="1"/>
+          </w14:stylisticSets>
+        </w:rPr>
+      </w:pPr>
+      <w:r>
+        <w:rPr>
+          <w:rFonts w:asciiTheme="majorBidi" w:hAnsiTheme="majorBidi" w:cstheme="majorBidi"/>
+          <w:b/>
+          <w:bCs/>
+          <w:sz w:val="24"/>
+          <w:szCs w:val="24"/>
+          <w14:stylisticSets>
+            <w14:styleSet w14:id="1"/>
+          </w14:stylisticSets>
+        </w:rPr>
+        <w:t>Cart: the user cart is linked with the email address to the order to revise the order’s data</w:t>
+      </w:r>
+    </w:p>
+    <w:p>
+      <w:pPr>
+        <w:pStyle w:val="ListParagraph"/>
+        <w:spacing w:line="360" w:lineRule="auto"/>
+        <w:ind w:left="0"/>
+        <w:rPr>
+          <w:rFonts w:asciiTheme="majorBidi" w:hAnsiTheme="majorBidi" w:cstheme="majorBidi"/>
+          <w:b/>
+          <w:bCs/>
+          <w:sz w:val="24"/>
+          <w:szCs w:val="24"/>
+          <w14:stylisticSets>
+            <w14:styleSet w14:id="1"/>
+          </w14:stylisticSets>
+        </w:rPr>
+      </w:pPr>
+      <w:r>
+        <w:rPr>
+          <w:rFonts w:asciiTheme="majorBidi" w:hAnsiTheme="majorBidi" w:cstheme="majorBidi"/>
+          <w:b/>
+          <w:bCs/>
+          <w:sz w:val="24"/>
+          <w:szCs w:val="24"/>
+          <w14:stylisticSets>
+            <w14:styleSet w14:id="1"/>
+          </w14:stylisticSets>
+        </w:rPr>
+        <w:t xml:space="preserve">____ </w:t>
+      </w:r>
+    </w:p>
+    <w:p>
+      <w:pPr>
+        <w:pStyle w:val="ListParagraph"/>
+        <w:spacing w:line="360" w:lineRule="auto"/>
+        <w:ind w:left="0"/>
+        <w:rPr>
+          <w:rFonts w:asciiTheme="majorBidi" w:hAnsiTheme="majorBidi" w:cstheme="majorBidi"/>
+          <w:b/>
+          <w:bCs/>
+          <w:sz w:val="24"/>
+          <w:szCs w:val="24"/>
+          <w14:stylisticSets>
+            <w14:styleSet w14:id="1"/>
+          </w14:stylisticSets>
+        </w:rPr>
+      </w:pPr>
+    </w:p>
+    <w:p>
+      <w:pPr>
+        <w:pStyle w:val="ListParagraph"/>
+        <w:numPr>
+          <w:ilvl w:val="0"/>
+          <w:numId w:val="11"/>
+        </w:numPr>
+        <w:spacing w:line="360" w:lineRule="auto"/>
+        <w:rPr>
+          <w:rFonts w:asciiTheme="majorBidi" w:hAnsiTheme="majorBidi" w:cstheme="majorBidi"/>
+          <w:b/>
+          <w:bCs/>
+          <w:sz w:val="24"/>
+          <w:szCs w:val="24"/>
+          <w14:stylisticSets>
+            <w14:styleSet w14:id="1"/>
+          </w14:stylisticSets>
+        </w:rPr>
+      </w:pPr>
+      <w:r>
+        <w:rPr>
+          <w:rFonts w:asciiTheme="majorBidi" w:hAnsiTheme="majorBidi" w:cstheme="majorBidi"/>
+          <w:b/>
+          <w:bCs/>
+          <w:sz w:val="24"/>
+          <w:szCs w:val="24"/>
+          <w14:stylisticSets>
+            <w14:styleSet w14:id="1"/>
+          </w14:stylisticSets>
+        </w:rPr>
+        <w:t>In the overall table the user data will appear including his name, phone number &amp; the date he submitted the order.</w:t>
+      </w:r>
+    </w:p>
+    <w:p>
+      <w:pPr>
+        <w:pStyle w:val="ListParagraph"/>
+        <w:spacing w:line="360" w:lineRule="auto"/>
+        <w:rPr>
+          <w:rFonts w:asciiTheme="majorBidi" w:hAnsiTheme="majorBidi" w:cstheme="majorBidi"/>
+          <w:b/>
+          <w:bCs/>
+          <w:sz w:val="24"/>
+          <w:szCs w:val="24"/>
+          <w14:stylisticSets>
+            <w14:styleSet w14:id="1"/>
+          </w14:stylisticSets>
+        </w:rPr>
+      </w:pPr>
+    </w:p>
+    <w:p>
+      <w:pPr>
+        <w:rPr>
+          <w:rFonts w:asciiTheme="majorBidi" w:hAnsiTheme="majorBidi" w:cstheme="majorBidi"/>
+          <w:b/>
+          <w:bCs/>
+          <w:color w:val="000000"/>
+          <w:sz w:val="32"/>
+          <w:szCs w:val="32"/>
+          <w:shd w:val="clear" w:color="auto" w:fill="FFFFFF"/>
+          <w14:shadow w14:blurRad="50800" w14:dist="38100" w14:dir="5400000" w14:sx="100000" w14:sy="100000" w14:kx="0" w14:ky="0" w14:algn="t">
+            <w14:srgbClr w14:val="000000">
+              <w14:alpha w14:val="60000"/>
+            </w14:srgbClr>
+          </w14:shadow>
+        </w:rPr>
+      </w:pPr>
+      <w:r>
+        <w:rPr>
+          <w:rFonts w:asciiTheme="majorBidi" w:hAnsiTheme="majorBidi" w:cstheme="majorBidi"/>
+          <w:b/>
+          <w:bCs/>
+          <w:color w:val="000000"/>
+          <w:sz w:val="32"/>
+          <w:szCs w:val="32"/>
+          <w:shd w:val="clear" w:color="auto" w:fill="FFFFFF"/>
+          <w14:shadow w14:blurRad="50800" w14:dist="38100" w14:dir="5400000" w14:sx="100000" w14:sy="100000" w14:kx="0" w14:ky="0" w14:algn="t">
+            <w14:srgbClr w14:val="000000">
+              <w14:alpha w14:val="60000"/>
+            </w14:srgbClr>
+          </w14:shadow>
+        </w:rPr>
+        <w:lastRenderedPageBreak/>
+        <w:t>Web Pages details</w:t>
+      </w:r>
+    </w:p>
+    <w:p>
+      <w:pPr>
+        <w:pStyle w:val="ListParagraph"/>
+        <w:spacing w:line="360" w:lineRule="auto"/>
+        <w:rPr>
+          <w:rFonts w:asciiTheme="majorBidi" w:hAnsiTheme="majorBidi" w:cstheme="majorBidi"/>
+          <w:b/>
+          <w:bCs/>
+          <w:sz w:val="24"/>
+          <w:szCs w:val="24"/>
+          <w14:stylisticSets>
+            <w14:styleSet w14:id="1"/>
+          </w14:stylisticSets>
+        </w:rPr>
+      </w:pPr>
+    </w:p>
+    <w:p>
+      <w:pPr>
+        <w:pStyle w:val="ListParagraph"/>
+        <w:numPr>
+          <w:ilvl w:val="0"/>
+          <w:numId w:val="16"/>
+        </w:numPr>
+        <w:spacing w:line="360" w:lineRule="auto"/>
+        <w:rPr>
+          <w:rFonts w:asciiTheme="majorBidi" w:hAnsiTheme="majorBidi" w:cstheme="majorBidi"/>
+          <w:b/>
+          <w:bCs/>
+          <w:sz w:val="24"/>
+          <w:szCs w:val="24"/>
+          <w14:stylisticSets>
+            <w14:styleSet w14:id="1"/>
+          </w14:stylisticSets>
+        </w:rPr>
+      </w:pPr>
+      <w:r>
+        <w:rPr>
+          <w:rFonts w:asciiTheme="majorBidi" w:hAnsiTheme="majorBidi" w:cstheme="majorBidi"/>
+          <w:b/>
+          <w:bCs/>
+          <w:sz w:val="24"/>
+          <w:szCs w:val="24"/>
+          <w14:stylisticSets>
+            <w14:styleSet w14:id="1"/>
+          </w14:stylisticSets>
+        </w:rPr>
+        <w:t>Register Page</w:t>
+      </w:r>
+    </w:p>
+    <w:p>
+      <w:pPr>
+        <w:pStyle w:val="ListParagraph"/>
+        <w:numPr>
+          <w:ilvl w:val="0"/>
+          <w:numId w:val="16"/>
+        </w:numPr>
+        <w:spacing w:line="360" w:lineRule="auto"/>
+        <w:rPr>
+          <w:rFonts w:asciiTheme="majorBidi" w:hAnsiTheme="majorBidi" w:cstheme="majorBidi"/>
+          <w:b/>
+          <w:bCs/>
+          <w:sz w:val="24"/>
+          <w:szCs w:val="24"/>
+          <w14:stylisticSets>
+            <w14:styleSet w14:id="1"/>
+          </w14:stylisticSets>
+        </w:rPr>
+      </w:pPr>
+      <w:r>
+        <w:rPr>
+          <w:rFonts w:asciiTheme="majorBidi" w:hAnsiTheme="majorBidi" w:cstheme="majorBidi"/>
+          <w:b/>
+          <w:bCs/>
+          <w:sz w:val="24"/>
+          <w:szCs w:val="24"/>
+          <w14:stylisticSets>
+            <w14:styleSet w14:id="1"/>
+          </w14:stylisticSets>
+        </w:rPr>
+        <w:t>Sign In Page</w:t>
+      </w:r>
+    </w:p>
+    <w:p>
+      <w:pPr>
+        <w:pStyle w:val="ListParagraph"/>
+        <w:numPr>
+          <w:ilvl w:val="0"/>
+          <w:numId w:val="16"/>
+        </w:numPr>
+        <w:spacing w:line="360" w:lineRule="auto"/>
+        <w:rPr>
+          <w:rFonts w:asciiTheme="majorBidi" w:hAnsiTheme="majorBidi" w:cstheme="majorBidi"/>
+          <w:b/>
+          <w:bCs/>
+          <w:sz w:val="24"/>
+          <w:szCs w:val="24"/>
+          <w14:stylisticSets>
+            <w14:styleSet w14:id="1"/>
+          </w14:stylisticSets>
+        </w:rPr>
+      </w:pPr>
+      <w:r>
+        <w:rPr>
+          <w:rFonts w:asciiTheme="majorBidi" w:hAnsiTheme="majorBidi" w:cstheme="majorBidi"/>
+          <w:b/>
+          <w:bCs/>
+          <w:sz w:val="24"/>
+          <w:szCs w:val="24"/>
+          <w14:stylisticSets>
+            <w14:styleSet w14:id="1"/>
+          </w14:stylisticSets>
+        </w:rPr>
+        <w:t>Logout Page</w:t>
+      </w:r>
+    </w:p>
+    <w:p>
+      <w:pPr>
+        <w:pStyle w:val="ListParagraph"/>
+        <w:numPr>
+          <w:ilvl w:val="0"/>
+          <w:numId w:val="16"/>
+        </w:numPr>
+        <w:spacing w:line="360" w:lineRule="auto"/>
+        <w:rPr>
+          <w:rFonts w:asciiTheme="majorBidi" w:hAnsiTheme="majorBidi" w:cstheme="majorBidi"/>
+          <w:b/>
+          <w:bCs/>
+          <w:sz w:val="24"/>
+          <w:szCs w:val="24"/>
+          <w14:stylisticSets>
+            <w14:styleSet w14:id="1"/>
+          </w14:stylisticSets>
+        </w:rPr>
+      </w:pPr>
+      <w:r>
+        <w:rPr>
+          <w:rFonts w:asciiTheme="majorBidi" w:hAnsiTheme="majorBidi" w:cstheme="majorBidi"/>
+          <w:b/>
+          <w:bCs/>
+          <w:sz w:val="24"/>
+          <w:szCs w:val="24"/>
+          <w14:stylisticSets>
+            <w14:styleSet w14:id="1"/>
+          </w14:stylisticSets>
+        </w:rPr>
+        <w:t>Email Confirmation page</w:t>
+      </w:r>
+    </w:p>
+    <w:p>
+      <w:pPr>
+        <w:pStyle w:val="ListParagraph"/>
+        <w:numPr>
+          <w:ilvl w:val="0"/>
+          <w:numId w:val="16"/>
+        </w:numPr>
+        <w:spacing w:line="360" w:lineRule="auto"/>
+        <w:rPr>
+          <w:rFonts w:asciiTheme="majorBidi" w:hAnsiTheme="majorBidi" w:cstheme="majorBidi"/>
+          <w:b/>
+          <w:bCs/>
+          <w:sz w:val="24"/>
+          <w:szCs w:val="24"/>
+          <w14:stylisticSets>
+            <w14:styleSet w14:id="1"/>
+          </w14:stylisticSets>
+        </w:rPr>
+      </w:pPr>
+      <w:r>
+        <w:rPr>
+          <w:rFonts w:asciiTheme="majorBidi" w:hAnsiTheme="majorBidi" w:cstheme="majorBidi"/>
+          <w:b/>
+          <w:bCs/>
+          <w:sz w:val="24"/>
+          <w:szCs w:val="24"/>
+          <w14:stylisticSets>
+            <w14:styleSet w14:id="1"/>
+          </w14:stylisticSets>
+        </w:rPr>
+        <w:t>Reset password page</w:t>
+      </w:r>
+    </w:p>
+    <w:p>
+      <w:pPr>
+        <w:pStyle w:val="ListParagraph"/>
+        <w:numPr>
+          <w:ilvl w:val="0"/>
+          <w:numId w:val="16"/>
+        </w:numPr>
+        <w:spacing w:line="360" w:lineRule="auto"/>
+        <w:rPr>
+          <w:rFonts w:asciiTheme="majorBidi" w:hAnsiTheme="majorBidi" w:cstheme="majorBidi"/>
+          <w:b/>
+          <w:bCs/>
+          <w:sz w:val="24"/>
+          <w:szCs w:val="24"/>
+          <w14:stylisticSets>
+            <w14:styleSet w14:id="1"/>
+          </w14:stylisticSets>
+        </w:rPr>
+      </w:pPr>
+      <w:r>
+        <w:rPr>
+          <w:rFonts w:asciiTheme="majorBidi" w:hAnsiTheme="majorBidi" w:cstheme="majorBidi"/>
+          <w:b/>
+          <w:bCs/>
+          <w:sz w:val="24"/>
+          <w:szCs w:val="24"/>
+          <w14:stylisticSets>
+            <w14:styleSet w14:id="1"/>
+          </w14:stylisticSets>
+        </w:rPr>
+        <w:t>Home Page</w:t>
+      </w:r>
+    </w:p>
+    <w:p>
+      <w:pPr>
+        <w:pStyle w:val="ListParagraph"/>
+        <w:numPr>
+          <w:ilvl w:val="0"/>
+          <w:numId w:val="16"/>
+        </w:numPr>
+        <w:spacing w:line="360" w:lineRule="auto"/>
+        <w:rPr>
+          <w:rFonts w:asciiTheme="majorBidi" w:hAnsiTheme="majorBidi" w:cstheme="majorBidi"/>
+          <w:b/>
+          <w:bCs/>
+          <w:sz w:val="24"/>
+          <w:szCs w:val="24"/>
+          <w14:stylisticSets>
+            <w14:styleSet w14:id="1"/>
+          </w14:stylisticSets>
+        </w:rPr>
+      </w:pPr>
+      <w:r>
+        <w:rPr>
+          <w:rFonts w:asciiTheme="majorBidi" w:hAnsiTheme="majorBidi" w:cstheme="majorBidi"/>
+          <w:b/>
+          <w:bCs/>
+          <w:sz w:val="24"/>
+          <w:szCs w:val="24"/>
+          <w14:stylisticSets>
+            <w14:styleSet w14:id="1"/>
+          </w14:stylisticSets>
+        </w:rPr>
+        <w:t>Store Page</w:t>
+      </w:r>
+    </w:p>
+    <w:p>
+      <w:pPr>
+        <w:pStyle w:val="ListParagraph"/>
+        <w:numPr>
+          <w:ilvl w:val="0"/>
+          <w:numId w:val="16"/>
+        </w:numPr>
+        <w:spacing w:line="360" w:lineRule="auto"/>
+        <w:rPr>
+          <w:rFonts w:asciiTheme="majorBidi" w:hAnsiTheme="majorBidi" w:cstheme="majorBidi"/>
+          <w:b/>
+          <w:bCs/>
+          <w:sz w:val="24"/>
+          <w:szCs w:val="24"/>
+          <w14:stylisticSets>
+            <w14:styleSet w14:id="1"/>
+          </w14:stylisticSets>
+        </w:rPr>
+      </w:pPr>
+      <w:r>
+        <w:rPr>
+          <w:rFonts w:asciiTheme="majorBidi" w:hAnsiTheme="majorBidi" w:cstheme="majorBidi"/>
+          <w:b/>
+          <w:bCs/>
+          <w:sz w:val="24"/>
+          <w:szCs w:val="24"/>
+          <w14:stylisticSets>
+            <w14:styleSet w14:id="1"/>
+          </w14:stylisticSets>
+        </w:rPr>
+        <w:t>Category Page</w:t>
+      </w:r>
+    </w:p>
+    <w:p>
+      <w:pPr>
+        <w:pStyle w:val="ListParagraph"/>
+        <w:numPr>
+          <w:ilvl w:val="0"/>
+          <w:numId w:val="16"/>
+        </w:numPr>
+        <w:spacing w:line="360" w:lineRule="auto"/>
+        <w:rPr>
+          <w:rFonts w:asciiTheme="majorBidi" w:hAnsiTheme="majorBidi" w:cstheme="majorBidi"/>
+          <w:b/>
+          <w:bCs/>
+          <w:sz w:val="24"/>
+          <w:szCs w:val="24"/>
+          <w14:stylisticSets>
+            <w14:styleSet w14:id="1"/>
+          </w14:stylisticSets>
+        </w:rPr>
+      </w:pPr>
+      <w:r>
+        <w:rPr>
+          <w:rFonts w:asciiTheme="majorBidi" w:hAnsiTheme="majorBidi" w:cstheme="majorBidi"/>
+          <w:b/>
+          <w:bCs/>
+          <w:sz w:val="24"/>
+          <w:szCs w:val="24"/>
+          <w14:stylisticSets>
+            <w14:styleSet w14:id="1"/>
+          </w14:stylisticSets>
+        </w:rPr>
+        <w:t>Main Category pages</w:t>
+      </w:r>
+    </w:p>
+    <w:p>
+      <w:pPr>
+        <w:pStyle w:val="ListParagraph"/>
+        <w:numPr>
+          <w:ilvl w:val="0"/>
+          <w:numId w:val="16"/>
+        </w:numPr>
+        <w:spacing w:line="360" w:lineRule="auto"/>
+        <w:rPr>
+          <w:rFonts w:asciiTheme="majorBidi" w:hAnsiTheme="majorBidi" w:cstheme="majorBidi"/>
+          <w:b/>
+          <w:bCs/>
+          <w:sz w:val="24"/>
+          <w:szCs w:val="24"/>
+          <w14:stylisticSets>
+            <w14:styleSet w14:id="1"/>
+          </w14:stylisticSets>
+        </w:rPr>
+      </w:pPr>
+      <w:r>
+        <w:rPr>
+          <w:rFonts w:asciiTheme="majorBidi" w:hAnsiTheme="majorBidi" w:cstheme="majorBidi"/>
+          <w:b/>
+          <w:bCs/>
+          <w:sz w:val="24"/>
+          <w:szCs w:val="24"/>
+          <w14:stylisticSets>
+            <w14:styleSet w14:id="1"/>
+          </w14:stylisticSets>
+        </w:rPr>
+        <w:t>Product Details Page</w:t>
+      </w:r>
+    </w:p>
+    <w:p>
+      <w:pPr>
+        <w:pStyle w:val="ListParagraph"/>
+        <w:numPr>
+          <w:ilvl w:val="0"/>
+          <w:numId w:val="16"/>
+        </w:numPr>
+        <w:spacing w:line="360" w:lineRule="auto"/>
+        <w:rPr>
+          <w:rFonts w:asciiTheme="majorBidi" w:hAnsiTheme="majorBidi" w:cstheme="majorBidi"/>
+          <w:b/>
+          <w:bCs/>
+          <w:sz w:val="24"/>
+          <w:szCs w:val="24"/>
+          <w14:stylisticSets>
+            <w14:styleSet w14:id="1"/>
+          </w14:stylisticSets>
+        </w:rPr>
+      </w:pPr>
+      <w:r>
+        <w:rPr>
+          <w:rFonts w:asciiTheme="majorBidi" w:hAnsiTheme="majorBidi" w:cstheme="majorBidi"/>
+          <w:b/>
+          <w:bCs/>
+          <w:sz w:val="24"/>
+          <w:szCs w:val="24"/>
+          <w14:stylisticSets>
+            <w14:styleSet w14:id="1"/>
+          </w14:stylisticSets>
+        </w:rPr>
+        <w:t>Checkout page</w:t>
+      </w:r>
+    </w:p>
+    <w:p>
+      <w:pPr>
+        <w:pStyle w:val="ListParagraph"/>
+        <w:numPr>
+          <w:ilvl w:val="0"/>
+          <w:numId w:val="16"/>
+        </w:numPr>
+        <w:spacing w:line="360" w:lineRule="auto"/>
+        <w:rPr>
+          <w:rFonts w:asciiTheme="majorBidi" w:hAnsiTheme="majorBidi" w:cstheme="majorBidi"/>
+          <w:b/>
+          <w:bCs/>
+          <w:sz w:val="24"/>
+          <w:szCs w:val="24"/>
+          <w14:stylisticSets>
+            <w14:styleSet w14:id="1"/>
+          </w14:stylisticSets>
+        </w:rPr>
+      </w:pPr>
+      <w:r>
+        <w:rPr>
+          <w:rFonts w:asciiTheme="majorBidi" w:hAnsiTheme="majorBidi" w:cstheme="majorBidi"/>
+          <w:b/>
+          <w:bCs/>
+          <w:sz w:val="24"/>
+          <w:szCs w:val="24"/>
+          <w14:stylisticSets>
+            <w14:styleSet w14:id="1"/>
+          </w14:stylisticSets>
+        </w:rPr>
+        <w:t>Thank you Page</w:t>
+      </w:r>
+    </w:p>
+    <w:p>
+      <w:pPr>
+        <w:spacing w:line="360" w:lineRule="auto"/>
+        <w:jc w:val="center"/>
+        <w:rPr>
+          <w:rFonts w:asciiTheme="majorBidi" w:hAnsiTheme="majorBidi" w:cstheme="majorBidi"/>
+          <w:b/>
+          <w:bCs/>
+          <w:sz w:val="24"/>
+          <w:szCs w:val="24"/>
+          <w14:stylisticSets>
+            <w14:styleSet w14:id="1"/>
+          </w14:stylisticSets>
+        </w:rPr>
+      </w:pPr>
+      <w:r>
+        <w:rPr>
+          <w:rFonts w:asciiTheme="majorBidi" w:hAnsiTheme="majorBidi" w:cstheme="majorBidi"/>
+          <w:b/>
+          <w:bCs/>
+          <w:sz w:val="24"/>
+          <w:szCs w:val="24"/>
+          <w14:stylisticSets>
+            <w14:styleSet w14:id="1"/>
+          </w14:stylisticSets>
+        </w:rPr>
+        <w:t>Flexible to design more pages I under the client conditions.</w:t>
+      </w:r>
+    </w:p>
+    <w:p>
+      <w:pPr>
+        <w:pStyle w:val="ListParagraph"/>
+        <w:numPr>
+          <w:ilvl w:val="0"/>
+          <w:numId w:val="17"/>
+        </w:numPr>
+        <w:spacing w:line="360" w:lineRule="auto"/>
+        <w:rPr>
+          <w:rFonts w:asciiTheme="majorBidi" w:hAnsiTheme="majorBidi" w:cstheme="majorBidi"/>
+          <w:b/>
+          <w:bCs/>
+          <w:sz w:val="24"/>
+          <w:szCs w:val="24"/>
+          <w14:stylisticSets>
+            <w14:styleSet w14:id="1"/>
+          </w14:stylisticSets>
+        </w:rPr>
+      </w:pPr>
+    </w:p>
+    <w:p>
+      <w:pPr>
+        <w:rPr>
+          <w:rFonts w:asciiTheme="majorBidi" w:hAnsiTheme="majorBidi" w:cstheme="majorBidi"/>
+          <w:b/>
+          <w:bCs/>
+          <w:color w:val="000000"/>
+          <w:sz w:val="32"/>
+          <w:szCs w:val="32"/>
+          <w:shd w:val="clear" w:color="auto" w:fill="FFFFFF"/>
+          <w14:shadow w14:blurRad="50800" w14:dist="38100" w14:dir="5400000" w14:sx="100000" w14:sy="100000" w14:kx="0" w14:ky="0" w14:algn="t">
+            <w14:srgbClr w14:val="000000">
+              <w14:alpha w14:val="60000"/>
+            </w14:srgbClr>
+          </w14:shadow>
+        </w:rPr>
+      </w:pPr>
+    </w:p>
+    <w:p>
+      <w:pPr>
+        <w:pStyle w:val="ListParagraph"/>
+        <w:spacing w:line="360" w:lineRule="auto"/>
+        <w:rPr>
+          <w:rFonts w:asciiTheme="majorBidi" w:hAnsiTheme="majorBidi" w:cstheme="majorBidi"/>
+          <w:b/>
+          <w:bCs/>
+          <w:sz w:val="24"/>
+          <w:szCs w:val="24"/>
+          <w14:stylisticSets>
+            <w14:styleSet w14:id="1"/>
+          </w14:stylisticSets>
+        </w:rPr>
+      </w:pPr>
+    </w:p>
     <w:sectPr>
-      <w:footerReference w:type="default" r:id="rId12"/>
+      <w:footerReference w:type="default" r:id="rId16"/>
       <w:pgSz w:w="11906" w:h="16838" w:code="9"/>
       <w:pgMar w:top="1440" w:right="1800" w:bottom="1440" w:left="1800" w:header="720" w:footer="720" w:gutter="0"/>
       <w:pgNumType w:start="0"/>
@@ -6878,6 +9353,7 @@
           <w:docPartUnique/>
         </w:docPartObj>
       </w:sdtPr>
+      <w:sdtEndPr/>
       <w:sdtContent>
         <w:r>
           <w:rPr>
@@ -7510,6 +9986,119 @@
     </w:lvl>
   </w:abstractNum>
   <w:abstractNum w:abstractNumId="3" w15:restartNumberingAfterBreak="0">
+    <w:nsid w:val="262459C3"/>
+    <w:multiLevelType w:val="hybridMultilevel"/>
+    <w:tmpl w:val="1CB48F88"/>
+    <w:lvl w:ilvl="0" w:tplc="0409000F">
+      <w:start w:val="1"/>
+      <w:numFmt w:val="decimal"/>
+      <w:lvlText w:val="%1."/>
+      <w:lvlJc w:val="left"/>
+      <w:pPr>
+        <w:ind w:left="720" w:hanging="360"/>
+      </w:pPr>
+      <w:rPr>
+        <w:rFonts w:hint="default"/>
+      </w:rPr>
+    </w:lvl>
+    <w:lvl w:ilvl="1" w:tplc="FFFFFFFF">
+      <w:start w:val="1"/>
+      <w:numFmt w:val="bullet"/>
+      <w:lvlText w:val="o"/>
+      <w:lvlJc w:val="left"/>
+      <w:pPr>
+        <w:ind w:left="1440" w:hanging="360"/>
+      </w:pPr>
+      <w:rPr>
+        <w:rFonts w:ascii="Courier New" w:hAnsi="Courier New" w:cs="Courier New" w:hint="default"/>
+      </w:rPr>
+    </w:lvl>
+    <w:lvl w:ilvl="2" w:tplc="FFFFFFFF" w:tentative="1">
+      <w:start w:val="1"/>
+      <w:numFmt w:val="bullet"/>
+      <w:lvlText w:val=""/>
+      <w:lvlJc w:val="left"/>
+      <w:pPr>
+        <w:ind w:left="2160" w:hanging="360"/>
+      </w:pPr>
+      <w:rPr>
+        <w:rFonts w:ascii="Wingdings" w:hAnsi="Wingdings" w:hint="default"/>
+      </w:rPr>
+    </w:lvl>
+    <w:lvl w:ilvl="3" w:tplc="FFFFFFFF" w:tentative="1">
+      <w:start w:val="1"/>
+      <w:numFmt w:val="bullet"/>
+      <w:lvlText w:val=""/>
+      <w:lvlJc w:val="left"/>
+      <w:pPr>
+        <w:ind w:left="2880" w:hanging="360"/>
+      </w:pPr>
+      <w:rPr>
+        <w:rFonts w:ascii="Symbol" w:hAnsi="Symbol" w:hint="default"/>
+      </w:rPr>
+    </w:lvl>
+    <w:lvl w:ilvl="4" w:tplc="FFFFFFFF" w:tentative="1">
+      <w:start w:val="1"/>
+      <w:numFmt w:val="bullet"/>
+      <w:lvlText w:val="o"/>
+      <w:lvlJc w:val="left"/>
+      <w:pPr>
+        <w:ind w:left="3600" w:hanging="360"/>
+      </w:pPr>
+      <w:rPr>
+        <w:rFonts w:ascii="Courier New" w:hAnsi="Courier New" w:cs="Courier New" w:hint="default"/>
+      </w:rPr>
+    </w:lvl>
+    <w:lvl w:ilvl="5" w:tplc="FFFFFFFF" w:tentative="1">
+      <w:start w:val="1"/>
+      <w:numFmt w:val="bullet"/>
+      <w:lvlText w:val=""/>
+      <w:lvlJc w:val="left"/>
+      <w:pPr>
+        <w:ind w:left="4320" w:hanging="360"/>
+      </w:pPr>
+      <w:rPr>
+        <w:rFonts w:ascii="Wingdings" w:hAnsi="Wingdings" w:hint="default"/>
+      </w:rPr>
+    </w:lvl>
+    <w:lvl w:ilvl="6" w:tplc="FFFFFFFF" w:tentative="1">
+      <w:start w:val="1"/>
+      <w:numFmt w:val="bullet"/>
+      <w:lvlText w:val=""/>
+      <w:lvlJc w:val="left"/>
+      <w:pPr>
+        <w:ind w:left="5040" w:hanging="360"/>
+      </w:pPr>
+      <w:rPr>
+        <w:rFonts w:ascii="Symbol" w:hAnsi="Symbol" w:hint="default"/>
+      </w:rPr>
+    </w:lvl>
+    <w:lvl w:ilvl="7" w:tplc="FFFFFFFF" w:tentative="1">
+      <w:start w:val="1"/>
+      <w:numFmt w:val="bullet"/>
+      <w:lvlText w:val="o"/>
+      <w:lvlJc w:val="left"/>
+      <w:pPr>
+        <w:ind w:left="5760" w:hanging="360"/>
+      </w:pPr>
+      <w:rPr>
+        <w:rFonts w:ascii="Courier New" w:hAnsi="Courier New" w:cs="Courier New" w:hint="default"/>
+      </w:rPr>
+    </w:lvl>
+    <w:lvl w:ilvl="8" w:tplc="FFFFFFFF" w:tentative="1">
+      <w:start w:val="1"/>
+      <w:numFmt w:val="bullet"/>
+      <w:lvlText w:val=""/>
+      <w:lvlJc w:val="left"/>
+      <w:pPr>
+        <w:ind w:left="6480" w:hanging="360"/>
+      </w:pPr>
+      <w:rPr>
+        <w:rFonts w:ascii="Wingdings" w:hAnsi="Wingdings" w:hint="default"/>
+      </w:rPr>
+    </w:lvl>
+  </w:abstractNum>
+  <w:abstractNum w:abstractNumId="4" w15:restartNumberingAfterBreak="0">
     <w:nsid w:val="2977725B"/>
     <w:multiLevelType w:val="hybridMultilevel"/>
     <w:tmpl w:val="B518F978"/>
@@ -7622,7 +10211,7 @@
       </w:rPr>
     </w:lvl>
   </w:abstractNum>
-  <w:abstractNum w:abstractNumId="4" w15:restartNumberingAfterBreak="0">
+  <w:abstractNum w:abstractNumId="5" w15:restartNumberingAfterBreak="0">
     <w:nsid w:val="2B3E1FFB"/>
     <w:multiLevelType w:val="hybridMultilevel"/>
     <w:tmpl w:val="2A823ED2"/>
@@ -7735,10 +10324,10 @@
       </w:rPr>
     </w:lvl>
   </w:abstractNum>
-  <w:abstractNum w:abstractNumId="5" w15:restartNumberingAfterBreak="0">
+  <w:abstractNum w:abstractNumId="6" w15:restartNumberingAfterBreak="0">
     <w:nsid w:val="2CD77E7F"/>
     <w:multiLevelType w:val="hybridMultilevel"/>
-    <w:tmpl w:val="7D60451C"/>
+    <w:tmpl w:val="B7F0F7EA"/>
     <w:lvl w:ilvl="0" w:tplc="47528440">
       <w:start w:val="5"/>
       <w:numFmt w:val="bullet"/>
@@ -7848,7 +10437,7 @@
       </w:rPr>
     </w:lvl>
   </w:abstractNum>
-  <w:abstractNum w:abstractNumId="6" w15:restartNumberingAfterBreak="0">
+  <w:abstractNum w:abstractNumId="7" w15:restartNumberingAfterBreak="0">
     <w:nsid w:val="32686EDD"/>
     <w:multiLevelType w:val="hybridMultilevel"/>
     <w:tmpl w:val="6ED2F5E0"/>
@@ -7937,7 +10526,7 @@
       </w:pPr>
     </w:lvl>
   </w:abstractNum>
-  <w:abstractNum w:abstractNumId="7" w15:restartNumberingAfterBreak="0">
+  <w:abstractNum w:abstractNumId="8" w15:restartNumberingAfterBreak="0">
     <w:nsid w:val="396F0F2E"/>
     <w:multiLevelType w:val="hybridMultilevel"/>
     <w:tmpl w:val="D3A4DED0"/>
@@ -8050,7 +10639,7 @@
       </w:rPr>
     </w:lvl>
   </w:abstractNum>
-  <w:abstractNum w:abstractNumId="8" w15:restartNumberingAfterBreak="0">
+  <w:abstractNum w:abstractNumId="9" w15:restartNumberingAfterBreak="0">
     <w:nsid w:val="5AC87EDC"/>
     <w:multiLevelType w:val="hybridMultilevel"/>
     <w:tmpl w:val="7136B786"/>
@@ -8163,7 +10752,7 @@
       </w:rPr>
     </w:lvl>
   </w:abstractNum>
-  <w:abstractNum w:abstractNumId="9" w15:restartNumberingAfterBreak="0">
+  <w:abstractNum w:abstractNumId="10" w15:restartNumberingAfterBreak="0">
     <w:nsid w:val="607A6E23"/>
     <w:multiLevelType w:val="hybridMultilevel"/>
     <w:tmpl w:val="E88837A6"/>
@@ -8276,7 +10865,7 @@
       </w:rPr>
     </w:lvl>
   </w:abstractNum>
-  <w:abstractNum w:abstractNumId="10" w15:restartNumberingAfterBreak="0">
+  <w:abstractNum w:abstractNumId="11" w15:restartNumberingAfterBreak="0">
     <w:nsid w:val="65106C6F"/>
     <w:multiLevelType w:val="hybridMultilevel"/>
     <w:tmpl w:val="F9F0F3EC"/>
@@ -8365,7 +10954,209 @@
       </w:pPr>
     </w:lvl>
   </w:abstractNum>
-  <w:abstractNum w:abstractNumId="11" w15:restartNumberingAfterBreak="0">
+  <w:abstractNum w:abstractNumId="12" w15:restartNumberingAfterBreak="0">
+    <w:nsid w:val="6607611D"/>
+    <w:multiLevelType w:val="hybridMultilevel"/>
+    <w:tmpl w:val="B84CEB9C"/>
+    <w:lvl w:ilvl="0" w:tplc="04090001">
+      <w:start w:val="1"/>
+      <w:numFmt w:val="bullet"/>
+      <w:lvlText w:val=""/>
+      <w:lvlJc w:val="left"/>
+      <w:pPr>
+        <w:ind w:left="720" w:hanging="360"/>
+      </w:pPr>
+      <w:rPr>
+        <w:rFonts w:ascii="Symbol" w:hAnsi="Symbol" w:hint="default"/>
+      </w:rPr>
+    </w:lvl>
+    <w:lvl w:ilvl="1" w:tplc="04090003" w:tentative="1">
+      <w:start w:val="1"/>
+      <w:numFmt w:val="bullet"/>
+      <w:lvlText w:val="o"/>
+      <w:lvlJc w:val="left"/>
+      <w:pPr>
+        <w:ind w:left="1440" w:hanging="360"/>
+      </w:pPr>
+      <w:rPr>
+        <w:rFonts w:ascii="Courier New" w:hAnsi="Courier New" w:cs="Courier New" w:hint="default"/>
+      </w:rPr>
+    </w:lvl>
+    <w:lvl w:ilvl="2" w:tplc="04090005" w:tentative="1">
+      <w:start w:val="1"/>
+      <w:numFmt w:val="bullet"/>
+      <w:lvlText w:val=""/>
+      <w:lvlJc w:val="left"/>
+      <w:pPr>
+        <w:ind w:left="2160" w:hanging="360"/>
+      </w:pPr>
+      <w:rPr>
+        <w:rFonts w:ascii="Wingdings" w:hAnsi="Wingdings" w:hint="default"/>
+      </w:rPr>
+    </w:lvl>
+    <w:lvl w:ilvl="3" w:tplc="04090001" w:tentative="1">
+      <w:start w:val="1"/>
+      <w:numFmt w:val="bullet"/>
+      <w:lvlText w:val=""/>
+      <w:lvlJc w:val="left"/>
+      <w:pPr>
+        <w:ind w:left="2880" w:hanging="360"/>
+      </w:pPr>
+      <w:rPr>
+        <w:rFonts w:ascii="Symbol" w:hAnsi="Symbol" w:hint="default"/>
+      </w:rPr>
+    </w:lvl>
+    <w:lvl w:ilvl="4" w:tplc="04090003" w:tentative="1">
+      <w:start w:val="1"/>
+      <w:numFmt w:val="bullet"/>
+      <w:lvlText w:val="o"/>
+      <w:lvlJc w:val="left"/>
+      <w:pPr>
+        <w:ind w:left="3600" w:hanging="360"/>
+      </w:pPr>
+      <w:rPr>
+        <w:rFonts w:ascii="Courier New" w:hAnsi="Courier New" w:cs="Courier New" w:hint="default"/>
+      </w:rPr>
+    </w:lvl>
+    <w:lvl w:ilvl="5" w:tplc="04090005" w:tentative="1">
+      <w:start w:val="1"/>
+      <w:numFmt w:val="bullet"/>
+      <w:lvlText w:val=""/>
+      <w:lvlJc w:val="left"/>
+      <w:pPr>
+        <w:ind w:left="4320" w:hanging="360"/>
+      </w:pPr>
+      <w:rPr>
+        <w:rFonts w:ascii="Wingdings" w:hAnsi="Wingdings" w:hint="default"/>
+      </w:rPr>
+    </w:lvl>
+    <w:lvl w:ilvl="6" w:tplc="04090001" w:tentative="1">
+      <w:start w:val="1"/>
+      <w:numFmt w:val="bullet"/>
+      <w:lvlText w:val=""/>
+      <w:lvlJc w:val="left"/>
+      <w:pPr>
+        <w:ind w:left="5040" w:hanging="360"/>
+      </w:pPr>
+      <w:rPr>
+        <w:rFonts w:ascii="Symbol" w:hAnsi="Symbol" w:hint="default"/>
+      </w:rPr>
+    </w:lvl>
+    <w:lvl w:ilvl="7" w:tplc="04090003" w:tentative="1">
+      <w:start w:val="1"/>
+      <w:numFmt w:val="bullet"/>
+      <w:lvlText w:val="o"/>
+      <w:lvlJc w:val="left"/>
+      <w:pPr>
+        <w:ind w:left="5760" w:hanging="360"/>
+      </w:pPr>
+      <w:rPr>
+        <w:rFonts w:ascii="Courier New" w:hAnsi="Courier New" w:cs="Courier New" w:hint="default"/>
+      </w:rPr>
+    </w:lvl>
+    <w:lvl w:ilvl="8" w:tplc="04090005" w:tentative="1">
+      <w:start w:val="1"/>
+      <w:numFmt w:val="bullet"/>
+      <w:lvlText w:val=""/>
+      <w:lvlJc w:val="left"/>
+      <w:pPr>
+        <w:ind w:left="6480" w:hanging="360"/>
+      </w:pPr>
+      <w:rPr>
+        <w:rFonts w:ascii="Wingdings" w:hAnsi="Wingdings" w:hint="default"/>
+      </w:rPr>
+    </w:lvl>
+  </w:abstractNum>
+  <w:abstractNum w:abstractNumId="13" w15:restartNumberingAfterBreak="0">
+    <w:nsid w:val="7109442C"/>
+    <w:multiLevelType w:val="hybridMultilevel"/>
+    <w:tmpl w:val="E7E4B0FE"/>
+    <w:lvl w:ilvl="0" w:tplc="94B69FD2">
+      <w:start w:val="1"/>
+      <w:numFmt w:val="decimal"/>
+      <w:lvlText w:val="%1-"/>
+      <w:lvlJc w:val="left"/>
+      <w:pPr>
+        <w:ind w:left="720" w:hanging="360"/>
+      </w:pPr>
+      <w:rPr>
+        <w:rFonts w:hint="default"/>
+      </w:rPr>
+    </w:lvl>
+    <w:lvl w:ilvl="1" w:tplc="04090019" w:tentative="1">
+      <w:start w:val="1"/>
+      <w:numFmt w:val="lowerLetter"/>
+      <w:lvlText w:val="%2."/>
+      <w:lvlJc w:val="left"/>
+      <w:pPr>
+        <w:ind w:left="1440" w:hanging="360"/>
+      </w:pPr>
+    </w:lvl>
+    <w:lvl w:ilvl="2" w:tplc="0409001B" w:tentative="1">
+      <w:start w:val="1"/>
+      <w:numFmt w:val="lowerRoman"/>
+      <w:lvlText w:val="%3."/>
+      <w:lvlJc w:val="right"/>
+      <w:pPr>
+        <w:ind w:left="2160" w:hanging="180"/>
+      </w:pPr>
+    </w:lvl>
+    <w:lvl w:ilvl="3" w:tplc="0409000F" w:tentative="1">
+      <w:start w:val="1"/>
+      <w:numFmt w:val="decimal"/>
+      <w:lvlText w:val="%4."/>
+      <w:lvlJc w:val="left"/>
+      <w:pPr>
+        <w:ind w:left="2880" w:hanging="360"/>
+      </w:pPr>
+    </w:lvl>
+    <w:lvl w:ilvl="4" w:tplc="04090019" w:tentative="1">
+      <w:start w:val="1"/>
+      <w:numFmt w:val="lowerLetter"/>
+      <w:lvlText w:val="%5."/>
+      <w:lvlJc w:val="left"/>
+      <w:pPr>
+        <w:ind w:left="3600" w:hanging="360"/>
+      </w:pPr>
+    </w:lvl>
+    <w:lvl w:ilvl="5" w:tplc="0409001B" w:tentative="1">
+      <w:start w:val="1"/>
+      <w:numFmt w:val="lowerRoman"/>
+      <w:lvlText w:val="%6."/>
+      <w:lvlJc w:val="right"/>
+      <w:pPr>
+        <w:ind w:left="4320" w:hanging="180"/>
+      </w:pPr>
+    </w:lvl>
+    <w:lvl w:ilvl="6" w:tplc="0409000F" w:tentative="1">
+      <w:start w:val="1"/>
+      <w:numFmt w:val="decimal"/>
+      <w:lvlText w:val="%7."/>
+      <w:lvlJc w:val="left"/>
+      <w:pPr>
+        <w:ind w:left="5040" w:hanging="360"/>
+      </w:pPr>
+    </w:lvl>
+    <w:lvl w:ilvl="7" w:tplc="04090019" w:tentative="1">
+      <w:start w:val="1"/>
+      <w:numFmt w:val="lowerLetter"/>
+      <w:lvlText w:val="%8."/>
+      <w:lvlJc w:val="left"/>
+      <w:pPr>
+        <w:ind w:left="5760" w:hanging="360"/>
+      </w:pPr>
+    </w:lvl>
+    <w:lvl w:ilvl="8" w:tplc="0409001B" w:tentative="1">
+      <w:start w:val="1"/>
+      <w:numFmt w:val="lowerRoman"/>
+      <w:lvlText w:val="%9."/>
+      <w:lvlJc w:val="right"/>
+      <w:pPr>
+        <w:ind w:left="6480" w:hanging="180"/>
+      </w:pPr>
+    </w:lvl>
+  </w:abstractNum>
+  <w:abstractNum w:abstractNumId="14" w15:restartNumberingAfterBreak="0">
     <w:nsid w:val="770B2349"/>
     <w:multiLevelType w:val="hybridMultilevel"/>
     <w:tmpl w:val="E5BE6BEE"/>
@@ -8477,7 +11268,7 @@
       </w:rPr>
     </w:lvl>
   </w:abstractNum>
-  <w:abstractNum w:abstractNumId="12" w15:restartNumberingAfterBreak="0">
+  <w:abstractNum w:abstractNumId="15" w15:restartNumberingAfterBreak="0">
     <w:nsid w:val="7C077676"/>
     <w:multiLevelType w:val="hybridMultilevel"/>
     <w:tmpl w:val="E364FFCA"/>
@@ -8563,26 +11354,139 @@
       </w:pPr>
     </w:lvl>
   </w:abstractNum>
+  <w:abstractNum w:abstractNumId="16" w15:restartNumberingAfterBreak="0">
+    <w:nsid w:val="7EB244C3"/>
+    <w:multiLevelType w:val="hybridMultilevel"/>
+    <w:tmpl w:val="0FA0E976"/>
+    <w:lvl w:ilvl="0" w:tplc="47528440">
+      <w:start w:val="5"/>
+      <w:numFmt w:val="bullet"/>
+      <w:lvlText w:val="-"/>
+      <w:lvlJc w:val="left"/>
+      <w:pPr>
+        <w:ind w:left="720" w:hanging="360"/>
+      </w:pPr>
+      <w:rPr>
+        <w:rFonts w:ascii="Calibri" w:eastAsiaTheme="minorHAnsi" w:hAnsi="Calibri" w:cs="Calibri" w:hint="default"/>
+      </w:rPr>
+    </w:lvl>
+    <w:lvl w:ilvl="1" w:tplc="FFFFFFFF" w:tentative="1">
+      <w:start w:val="1"/>
+      <w:numFmt w:val="bullet"/>
+      <w:lvlText w:val="o"/>
+      <w:lvlJc w:val="left"/>
+      <w:pPr>
+        <w:ind w:left="1440" w:hanging="360"/>
+      </w:pPr>
+      <w:rPr>
+        <w:rFonts w:ascii="Courier New" w:hAnsi="Courier New" w:cs="Courier New" w:hint="default"/>
+      </w:rPr>
+    </w:lvl>
+    <w:lvl w:ilvl="2" w:tplc="FFFFFFFF" w:tentative="1">
+      <w:start w:val="1"/>
+      <w:numFmt w:val="bullet"/>
+      <w:lvlText w:val=""/>
+      <w:lvlJc w:val="left"/>
+      <w:pPr>
+        <w:ind w:left="2160" w:hanging="360"/>
+      </w:pPr>
+      <w:rPr>
+        <w:rFonts w:ascii="Wingdings" w:hAnsi="Wingdings" w:hint="default"/>
+      </w:rPr>
+    </w:lvl>
+    <w:lvl w:ilvl="3" w:tplc="FFFFFFFF" w:tentative="1">
+      <w:start w:val="1"/>
+      <w:numFmt w:val="bullet"/>
+      <w:lvlText w:val=""/>
+      <w:lvlJc w:val="left"/>
+      <w:pPr>
+        <w:ind w:left="2880" w:hanging="360"/>
+      </w:pPr>
+      <w:rPr>
+        <w:rFonts w:ascii="Symbol" w:hAnsi="Symbol" w:hint="default"/>
+      </w:rPr>
+    </w:lvl>
+    <w:lvl w:ilvl="4" w:tplc="FFFFFFFF" w:tentative="1">
+      <w:start w:val="1"/>
+      <w:numFmt w:val="bullet"/>
+      <w:lvlText w:val="o"/>
+      <w:lvlJc w:val="left"/>
+      <w:pPr>
+        <w:ind w:left="3600" w:hanging="360"/>
+      </w:pPr>
+      <w:rPr>
+        <w:rFonts w:ascii="Courier New" w:hAnsi="Courier New" w:cs="Courier New" w:hint="default"/>
+      </w:rPr>
+    </w:lvl>
+    <w:lvl w:ilvl="5" w:tplc="FFFFFFFF" w:tentative="1">
+      <w:start w:val="1"/>
+      <w:numFmt w:val="bullet"/>
+      <w:lvlText w:val=""/>
+      <w:lvlJc w:val="left"/>
+      <w:pPr>
+        <w:ind w:left="4320" w:hanging="360"/>
+      </w:pPr>
+      <w:rPr>
+        <w:rFonts w:ascii="Wingdings" w:hAnsi="Wingdings" w:hint="default"/>
+      </w:rPr>
+    </w:lvl>
+    <w:lvl w:ilvl="6" w:tplc="FFFFFFFF" w:tentative="1">
+      <w:start w:val="1"/>
+      <w:numFmt w:val="bullet"/>
+      <w:lvlText w:val=""/>
+      <w:lvlJc w:val="left"/>
+      <w:pPr>
+        <w:ind w:left="5040" w:hanging="360"/>
+      </w:pPr>
+      <w:rPr>
+        <w:rFonts w:ascii="Symbol" w:hAnsi="Symbol" w:hint="default"/>
+      </w:rPr>
+    </w:lvl>
+    <w:lvl w:ilvl="7" w:tplc="FFFFFFFF" w:tentative="1">
+      <w:start w:val="1"/>
+      <w:numFmt w:val="bullet"/>
+      <w:lvlText w:val="o"/>
+      <w:lvlJc w:val="left"/>
+      <w:pPr>
+        <w:ind w:left="5760" w:hanging="360"/>
+      </w:pPr>
+      <w:rPr>
+        <w:rFonts w:ascii="Courier New" w:hAnsi="Courier New" w:cs="Courier New" w:hint="default"/>
+      </w:rPr>
+    </w:lvl>
+    <w:lvl w:ilvl="8" w:tplc="FFFFFFFF" w:tentative="1">
+      <w:start w:val="1"/>
+      <w:numFmt w:val="bullet"/>
+      <w:lvlText w:val=""/>
+      <w:lvlJc w:val="left"/>
+      <w:pPr>
+        <w:ind w:left="6480" w:hanging="360"/>
+      </w:pPr>
+      <w:rPr>
+        <w:rFonts w:ascii="Wingdings" w:hAnsi="Wingdings" w:hint="default"/>
+      </w:rPr>
+    </w:lvl>
+  </w:abstractNum>
   <w:num w:numId="1" w16cid:durableId="404570642">
+    <w:abstractNumId w:val="11"/>
+  </w:num>
+  <w:num w:numId="2" w16cid:durableId="1516311129">
+    <w:abstractNumId w:val="8"/>
+  </w:num>
+  <w:num w:numId="3" w16cid:durableId="751632586">
+    <w:abstractNumId w:val="15"/>
+  </w:num>
+  <w:num w:numId="4" w16cid:durableId="1300460294">
+    <w:abstractNumId w:val="14"/>
+  </w:num>
+  <w:num w:numId="5" w16cid:durableId="1577012524">
     <w:abstractNumId w:val="10"/>
   </w:num>
-  <w:num w:numId="2" w16cid:durableId="1516311129">
-    <w:abstractNumId w:val="7"/>
-  </w:num>
-  <w:num w:numId="3" w16cid:durableId="751632586">
-    <w:abstractNumId w:val="12"/>
-  </w:num>
-  <w:num w:numId="4" w16cid:durableId="1300460294">
-    <w:abstractNumId w:val="11"/>
-  </w:num>
-  <w:num w:numId="5" w16cid:durableId="1577012524">
-    <w:abstractNumId w:val="9"/>
-  </w:num>
   <w:num w:numId="6" w16cid:durableId="625744247">
-    <w:abstractNumId w:val="3"/>
+    <w:abstractNumId w:val="4"/>
   </w:num>
   <w:num w:numId="7" w16cid:durableId="282806411">
-    <w:abstractNumId w:val="8"/>
+    <w:abstractNumId w:val="9"/>
   </w:num>
   <w:num w:numId="8" w16cid:durableId="1678338465">
     <w:abstractNumId w:val="2"/>
@@ -8591,16 +11495,28 @@
     <w:abstractNumId w:val="0"/>
   </w:num>
   <w:num w:numId="10" w16cid:durableId="2026590397">
-    <w:abstractNumId w:val="4"/>
+    <w:abstractNumId w:val="5"/>
   </w:num>
   <w:num w:numId="11" w16cid:durableId="747533397">
-    <w:abstractNumId w:val="5"/>
+    <w:abstractNumId w:val="6"/>
   </w:num>
   <w:num w:numId="12" w16cid:durableId="1852454292">
-    <w:abstractNumId w:val="6"/>
+    <w:abstractNumId w:val="7"/>
   </w:num>
   <w:num w:numId="13" w16cid:durableId="1155997941">
     <w:abstractNumId w:val="1"/>
+  </w:num>
+  <w:num w:numId="14" w16cid:durableId="1978563808">
+    <w:abstractNumId w:val="12"/>
+  </w:num>
+  <w:num w:numId="15" w16cid:durableId="1076243888">
+    <w:abstractNumId w:val="16"/>
+  </w:num>
+  <w:num w:numId="16" w16cid:durableId="1621643746">
+    <w:abstractNumId w:val="3"/>
+  </w:num>
+  <w:num w:numId="17" w16cid:durableId="268513508">
+    <w:abstractNumId w:val="13"/>
   </w:num>
 </w:numbering>
 </file>
@@ -9003,7 +11919,7 @@
   <w:style w:type="paragraph" w:default="1" w:styleId="Normal">
     <w:name w:val="Normal"/>
     <w:qFormat/>
-    <w:rsid w:val="003123E1"/>
+    <w:rsid w:val="006B2C19"/>
   </w:style>
   <w:style w:type="character" w:default="1" w:styleId="DefaultParagraphFont">
     <w:name w:val="Default Paragraph Font"/>

</xml_diff>

<commit_message>
document uploaded with erd diagram
</commit_message>
<xml_diff>
--- a/Project_Documentation.docx
+++ b/Project_Documentation.docx
@@ -980,7 +980,7 @@
                                         <w:sz w:val="32"/>
                                         <w:szCs w:val="32"/>
                                       </w:rPr>
-                                      <w:t>Mahmoud Hesham (Team Leader)</w:t>
+                                      <w:t>Abdelrahman Wael</w:t>
                                     </w:r>
                                   </w:p>
                                 </w:sdtContent>
@@ -1085,7 +1085,7 @@
                                   <w:sz w:val="32"/>
                                   <w:szCs w:val="32"/>
                                 </w:rPr>
-                                <w:t>Mahmoud Hesham (Team Leader)</w:t>
+                                <w:t>Abdelrahman Wael</w:t>
                               </w:r>
                             </w:p>
                           </w:sdtContent>
@@ -1654,52 +1654,92 @@
           <w:rFonts w:asciiTheme="majorBidi" w:hAnsiTheme="majorBidi" w:cstheme="majorBidi"/>
           <w:b/>
           <w:bCs/>
-          <w:sz w:val="32"/>
-          <w:szCs w:val="32"/>
-        </w:rPr>
-      </w:pPr>
-      <w:r>
-        <w:rPr>
-          <w:rFonts w:asciiTheme="majorBidi" w:hAnsiTheme="majorBidi" w:cstheme="majorBidi"/>
-          <w:b/>
-          <w:bCs/>
-          <w:sz w:val="32"/>
-          <w:szCs w:val="32"/>
-        </w:rPr>
-        <w:t>Mahmoud Hesham (Team Leader)</w:t>
-      </w:r>
-    </w:p>
-    <w:p>
-      <w:pPr>
-        <w:rPr>
-          <w:rFonts w:asciiTheme="majorBidi" w:hAnsiTheme="majorBidi" w:cstheme="majorBidi"/>
-          <w:b/>
-          <w:bCs/>
-          <w:sz w:val="32"/>
-          <w:szCs w:val="32"/>
-        </w:rPr>
-      </w:pPr>
-      <w:r>
-        <w:rPr>
-          <w:rFonts w:asciiTheme="majorBidi" w:hAnsiTheme="majorBidi" w:cstheme="majorBidi"/>
-          <w:b/>
-          <w:bCs/>
-          <w:sz w:val="32"/>
-          <w:szCs w:val="32"/>
+          <w:sz w:val="28"/>
+          <w:szCs w:val="28"/>
+        </w:rPr>
+      </w:pPr>
+      <w:r>
+        <w:rPr>
+          <w:rFonts w:asciiTheme="majorBidi" w:hAnsiTheme="majorBidi" w:cstheme="majorBidi"/>
+          <w:b/>
+          <w:bCs/>
+          <w:sz w:val="24"/>
+          <w:szCs w:val="24"/>
         </w:rPr>
         <w:t>Abdelrahman Wael</w:t>
       </w:r>
-    </w:p>
-    <w:p>
-      <w:pPr>
-        <w:rPr>
-          <w:rFonts w:asciiTheme="majorBidi" w:hAnsiTheme="majorBidi" w:cstheme="majorBidi"/>
-          <w:b/>
-          <w:bCs/>
-          <w:sz w:val="24"/>
-          <w:szCs w:val="24"/>
-        </w:rPr>
-      </w:pPr>
+      <w:r>
+        <w:rPr>
+          <w:rFonts w:asciiTheme="majorBidi" w:hAnsiTheme="majorBidi" w:cstheme="majorBidi"/>
+          <w:b/>
+          <w:bCs/>
+          <w:sz w:val="24"/>
+          <w:szCs w:val="24"/>
+        </w:rPr>
+        <w:tab/>
+      </w:r>
+      <w:r>
+        <w:rPr>
+          <w:rFonts w:asciiTheme="majorBidi" w:hAnsiTheme="majorBidi" w:cstheme="majorBidi"/>
+          <w:b/>
+          <w:bCs/>
+          <w:sz w:val="28"/>
+          <w:szCs w:val="28"/>
+        </w:rPr>
+        <w:tab/>
+      </w:r>
+      <w:r>
+        <w:rPr>
+          <w:rFonts w:asciiTheme="majorBidi" w:hAnsiTheme="majorBidi" w:cstheme="majorBidi"/>
+          <w:b/>
+          <w:bCs/>
+          <w:sz w:val="24"/>
+          <w:szCs w:val="24"/>
+        </w:rPr>
+        <w:t>18200018</w:t>
+      </w:r>
+    </w:p>
+    <w:p>
+      <w:pPr>
+        <w:rPr>
+          <w:rFonts w:asciiTheme="majorBidi" w:hAnsiTheme="majorBidi" w:cstheme="majorBidi"/>
+          <w:b/>
+          <w:bCs/>
+          <w:sz w:val="24"/>
+          <w:szCs w:val="24"/>
+        </w:rPr>
+      </w:pPr>
+      <w:r>
+        <w:rPr>
+          <w:rFonts w:asciiTheme="majorBidi" w:hAnsiTheme="majorBidi" w:cstheme="majorBidi"/>
+          <w:b/>
+          <w:bCs/>
+          <w:sz w:val="24"/>
+          <w:szCs w:val="24"/>
+        </w:rPr>
+        <w:t xml:space="preserve">Ahmed Gamal </w:t>
+      </w:r>
+      <w:r>
+        <w:rPr>
+          <w:rFonts w:asciiTheme="majorBidi" w:hAnsiTheme="majorBidi" w:cstheme="majorBidi"/>
+          <w:b/>
+          <w:bCs/>
+          <w:sz w:val="24"/>
+          <w:szCs w:val="24"/>
+        </w:rPr>
+        <w:tab/>
+      </w:r>
+      <w:r>
+        <w:rPr>
+          <w:rFonts w:asciiTheme="majorBidi" w:hAnsiTheme="majorBidi" w:cstheme="majorBidi"/>
+          <w:b/>
+          <w:bCs/>
+          <w:sz w:val="24"/>
+          <w:szCs w:val="24"/>
+        </w:rPr>
+        <w:tab/>
+        <w:t>18200080</w:t>
+      </w:r>
     </w:p>
     <w:p>
       <w:pPr>
@@ -2027,6 +2067,18 @@
           <w:bCs/>
           <w:sz w:val="24"/>
           <w:szCs w:val="24"/>
+        </w:rPr>
+      </w:pPr>
+    </w:p>
+    <w:p>
+      <w:pPr>
+        <w:rPr>
+          <w:rFonts w:asciiTheme="majorBidi" w:hAnsiTheme="majorBidi" w:cstheme="majorBidi"/>
+          <w:b/>
+          <w:bCs/>
+          <w:sz w:val="24"/>
+          <w:szCs w:val="24"/>
+          <w:rtl/>
         </w:rPr>
       </w:pPr>
     </w:p>
@@ -7653,6 +7705,8 @@
           <w:bCs/>
           <w:sz w:val="24"/>
           <w:szCs w:val="24"/>
+          <w:rtl/>
+          <w:lang w:bidi="ar-EG"/>
           <w14:stylisticSets>
             <w14:styleSet w14:id="1"/>
           </w14:stylisticSets>
@@ -10519,7 +10573,7 @@
           </w14:stylisticSets>
         </w:rPr>
       </w:pPr>
-      <w:hyperlink r:id="rId25" w:history="1">
+      <w:hyperlink w:history="1">
         <w:r>
           <w:rPr>
             <w:rStyle w:val="Hyperlink"/>
@@ -10624,7 +10678,7 @@
                     <pic:cNvPicPr/>
                   </pic:nvPicPr>
                   <pic:blipFill>
-                    <a:blip r:embed="rId26"/>
+                    <a:blip r:embed="rId25"/>
                     <a:stretch>
                       <a:fillRect/>
                     </a:stretch>
@@ -10722,7 +10776,7 @@
                     <pic:cNvPicPr/>
                   </pic:nvPicPr>
                   <pic:blipFill>
-                    <a:blip r:embed="rId27"/>
+                    <a:blip r:embed="rId26"/>
                     <a:stretch>
                       <a:fillRect/>
                     </a:stretch>
@@ -10886,6 +10940,7 @@
           <w:rFonts w:asciiTheme="majorBidi" w:hAnsiTheme="majorBidi" w:cstheme="majorBidi"/>
           <w:b/>
           <w:bCs/>
+          <w:noProof/>
           <w:sz w:val="24"/>
           <w:szCs w:val="24"/>
           <w:lang w:bidi="ar-EG"/>
@@ -10909,7 +10964,7 @@
                     <pic:cNvPicPr/>
                   </pic:nvPicPr>
                   <pic:blipFill>
-                    <a:blip r:embed="rId28"/>
+                    <a:blip r:embed="rId27"/>
                     <a:stretch>
                       <a:fillRect/>
                     </a:stretch>
@@ -11045,6 +11100,7 @@
           <w:rFonts w:asciiTheme="majorBidi" w:hAnsiTheme="majorBidi" w:cstheme="majorBidi"/>
           <w:b/>
           <w:bCs/>
+          <w:noProof/>
           <w:sz w:val="24"/>
           <w:szCs w:val="24"/>
           <w:lang w:bidi="ar-EG"/>
@@ -11069,7 +11125,7 @@
                     <pic:cNvPicPr/>
                   </pic:nvPicPr>
                   <pic:blipFill>
-                    <a:blip r:embed="rId29"/>
+                    <a:blip r:embed="rId28"/>
                     <a:stretch>
                       <a:fillRect/>
                     </a:stretch>
@@ -11216,6 +11272,7 @@
           <w:rFonts w:asciiTheme="majorBidi" w:hAnsiTheme="majorBidi" w:cstheme="majorBidi"/>
           <w:b/>
           <w:bCs/>
+          <w:noProof/>
           <w:sz w:val="24"/>
           <w:szCs w:val="24"/>
           <w:lang w:bidi="ar-EG"/>
@@ -11239,7 +11296,7 @@
                     <pic:cNvPicPr/>
                   </pic:nvPicPr>
                   <pic:blipFill>
-                    <a:blip r:embed="rId30"/>
+                    <a:blip r:embed="rId29"/>
                     <a:stretch>
                       <a:fillRect/>
                     </a:stretch>
@@ -11370,6 +11427,7 @@
           <w:rFonts w:asciiTheme="majorBidi" w:hAnsiTheme="majorBidi" w:cstheme="majorBidi"/>
           <w:b/>
           <w:bCs/>
+          <w:noProof/>
           <w:sz w:val="24"/>
           <w:szCs w:val="24"/>
           <w:lang w:bidi="ar-EG"/>
@@ -11394,7 +11452,7 @@
                     <pic:cNvPicPr/>
                   </pic:nvPicPr>
                   <pic:blipFill>
-                    <a:blip r:embed="rId31"/>
+                    <a:blip r:embed="rId30"/>
                     <a:stretch>
                       <a:fillRect/>
                     </a:stretch>
@@ -11495,6 +11553,7 @@
           <w:rFonts w:asciiTheme="majorBidi" w:hAnsiTheme="majorBidi" w:cstheme="majorBidi"/>
           <w:b/>
           <w:bCs/>
+          <w:noProof/>
           <w:sz w:val="24"/>
           <w:szCs w:val="24"/>
           <w:lang w:bidi="ar-EG"/>
@@ -11518,7 +11577,7 @@
                     <pic:cNvPicPr/>
                   </pic:nvPicPr>
                   <pic:blipFill>
-                    <a:blip r:embed="rId32"/>
+                    <a:blip r:embed="rId31"/>
                     <a:stretch>
                       <a:fillRect/>
                     </a:stretch>
@@ -11579,6 +11638,7 @@
           <w:rFonts w:asciiTheme="majorBidi" w:hAnsiTheme="majorBidi" w:cstheme="majorBidi"/>
           <w:b/>
           <w:bCs/>
+          <w:noProof/>
           <w:sz w:val="24"/>
           <w:szCs w:val="24"/>
           <w:lang w:bidi="ar-EG"/>
@@ -11603,7 +11663,7 @@
                     <pic:cNvPicPr/>
                   </pic:nvPicPr>
                   <pic:blipFill>
-                    <a:blip r:embed="rId33"/>
+                    <a:blip r:embed="rId32"/>
                     <a:stretch>
                       <a:fillRect/>
                     </a:stretch>
@@ -11675,6 +11735,7 @@
           <w:rFonts w:asciiTheme="majorBidi" w:hAnsiTheme="majorBidi" w:cstheme="majorBidi"/>
           <w:b/>
           <w:bCs/>
+          <w:noProof/>
           <w:sz w:val="24"/>
           <w:szCs w:val="24"/>
           <w:lang w:bidi="ar-EG"/>
@@ -11698,7 +11759,7 @@
                     <pic:cNvPicPr/>
                   </pic:nvPicPr>
                   <pic:blipFill>
-                    <a:blip r:embed="rId34"/>
+                    <a:blip r:embed="rId33"/>
                     <a:stretch>
                       <a:fillRect/>
                     </a:stretch>
@@ -11894,6 +11955,7 @@
           <w:rFonts w:asciiTheme="majorBidi" w:hAnsiTheme="majorBidi" w:cstheme="majorBidi"/>
           <w:b/>
           <w:bCs/>
+          <w:noProof/>
           <w:sz w:val="24"/>
           <w:szCs w:val="24"/>
           <w:lang w:bidi="ar-EG"/>
@@ -11917,7 +11979,7 @@
                     <pic:cNvPicPr/>
                   </pic:nvPicPr>
                   <pic:blipFill>
-                    <a:blip r:embed="rId35"/>
+                    <a:blip r:embed="rId34"/>
                     <a:stretch>
                       <a:fillRect/>
                     </a:stretch>
@@ -12016,6 +12078,7 @@
           <w:rFonts w:asciiTheme="majorBidi" w:hAnsiTheme="majorBidi" w:cstheme="majorBidi"/>
           <w:b/>
           <w:bCs/>
+          <w:noProof/>
           <w:sz w:val="24"/>
           <w:szCs w:val="24"/>
           <w:lang w:bidi="ar-EG"/>
@@ -12039,7 +12102,7 @@
                     <pic:cNvPicPr/>
                   </pic:nvPicPr>
                   <pic:blipFill>
-                    <a:blip r:embed="rId36"/>
+                    <a:blip r:embed="rId35"/>
                     <a:stretch>
                       <a:fillRect/>
                     </a:stretch>
@@ -12141,6 +12204,7 @@
           <w:rFonts w:asciiTheme="majorBidi" w:hAnsiTheme="majorBidi" w:cstheme="majorBidi"/>
           <w:b/>
           <w:bCs/>
+          <w:noProof/>
           <w:sz w:val="24"/>
           <w:szCs w:val="24"/>
           <w:lang w:bidi="ar-EG"/>
@@ -12164,7 +12228,7 @@
                     <pic:cNvPicPr/>
                   </pic:nvPicPr>
                   <pic:blipFill>
-                    <a:blip r:embed="rId37"/>
+                    <a:blip r:embed="rId36"/>
                     <a:stretch>
                       <a:fillRect/>
                     </a:stretch>
@@ -12271,6 +12335,7 @@
           <w:rFonts w:asciiTheme="majorBidi" w:hAnsiTheme="majorBidi" w:cstheme="majorBidi"/>
           <w:b/>
           <w:bCs/>
+          <w:noProof/>
           <w:sz w:val="24"/>
           <w:szCs w:val="24"/>
           <w:lang w:bidi="ar-EG"/>
@@ -12294,7 +12359,7 @@
                     <pic:cNvPicPr/>
                   </pic:nvPicPr>
                   <pic:blipFill>
-                    <a:blip r:embed="rId38"/>
+                    <a:blip r:embed="rId37"/>
                     <a:stretch>
                       <a:fillRect/>
                     </a:stretch>
@@ -12315,8 +12380,869 @@
         </w:drawing>
       </w:r>
     </w:p>
+    <w:p>
+      <w:pPr>
+        <w:spacing w:line="360" w:lineRule="auto"/>
+        <w:rPr>
+          <w:rFonts w:asciiTheme="majorBidi" w:hAnsiTheme="majorBidi" w:cstheme="majorBidi"/>
+          <w:b/>
+          <w:bCs/>
+          <w:sz w:val="24"/>
+          <w:szCs w:val="24"/>
+          <w:lang w:bidi="ar-EG"/>
+          <w14:stylisticSets>
+            <w14:styleSet w14:id="1"/>
+          </w14:stylisticSets>
+        </w:rPr>
+      </w:pPr>
+    </w:p>
+    <w:p>
+      <w:pPr>
+        <w:spacing w:line="360" w:lineRule="auto"/>
+        <w:rPr>
+          <w:rFonts w:asciiTheme="majorBidi" w:hAnsiTheme="majorBidi" w:cstheme="majorBidi"/>
+          <w:b/>
+          <w:bCs/>
+          <w:sz w:val="24"/>
+          <w:szCs w:val="24"/>
+          <w:lang w:bidi="ar-EG"/>
+          <w14:stylisticSets>
+            <w14:styleSet w14:id="1"/>
+          </w14:stylisticSets>
+        </w:rPr>
+      </w:pPr>
+    </w:p>
+    <w:p>
+      <w:pPr>
+        <w:spacing w:line="360" w:lineRule="auto"/>
+        <w:rPr>
+          <w:rFonts w:asciiTheme="majorBidi" w:hAnsiTheme="majorBidi" w:cstheme="majorBidi"/>
+          <w:b/>
+          <w:bCs/>
+          <w:sz w:val="24"/>
+          <w:szCs w:val="24"/>
+          <w:lang w:bidi="ar-EG"/>
+          <w14:stylisticSets>
+            <w14:styleSet w14:id="1"/>
+          </w14:stylisticSets>
+        </w:rPr>
+      </w:pPr>
+    </w:p>
+    <w:p>
+      <w:pPr>
+        <w:spacing w:line="360" w:lineRule="auto"/>
+        <w:rPr>
+          <w:rFonts w:asciiTheme="majorBidi" w:hAnsiTheme="majorBidi" w:cstheme="majorBidi"/>
+          <w:b/>
+          <w:bCs/>
+          <w:sz w:val="24"/>
+          <w:szCs w:val="24"/>
+          <w:lang w:bidi="ar-EG"/>
+          <w14:stylisticSets>
+            <w14:styleSet w14:id="1"/>
+          </w14:stylisticSets>
+        </w:rPr>
+      </w:pPr>
+    </w:p>
+    <w:p>
+      <w:pPr>
+        <w:spacing w:line="360" w:lineRule="auto"/>
+        <w:rPr>
+          <w:rFonts w:asciiTheme="majorBidi" w:hAnsiTheme="majorBidi" w:cstheme="majorBidi"/>
+          <w:b/>
+          <w:bCs/>
+          <w:sz w:val="24"/>
+          <w:szCs w:val="24"/>
+          <w:lang w:bidi="ar-EG"/>
+          <w14:stylisticSets>
+            <w14:styleSet w14:id="1"/>
+          </w14:stylisticSets>
+        </w:rPr>
+      </w:pPr>
+    </w:p>
+    <w:p>
+      <w:pPr>
+        <w:spacing w:line="360" w:lineRule="auto"/>
+        <w:rPr>
+          <w:rFonts w:asciiTheme="majorBidi" w:hAnsiTheme="majorBidi" w:cstheme="majorBidi"/>
+          <w:b/>
+          <w:bCs/>
+          <w:sz w:val="24"/>
+          <w:szCs w:val="24"/>
+          <w:lang w:bidi="ar-EG"/>
+          <w14:stylisticSets>
+            <w14:styleSet w14:id="1"/>
+          </w14:stylisticSets>
+        </w:rPr>
+      </w:pPr>
+    </w:p>
+    <w:p>
+      <w:pPr>
+        <w:spacing w:line="360" w:lineRule="auto"/>
+        <w:rPr>
+          <w:rFonts w:asciiTheme="majorBidi" w:hAnsiTheme="majorBidi" w:cstheme="majorBidi"/>
+          <w:b/>
+          <w:bCs/>
+          <w:sz w:val="24"/>
+          <w:szCs w:val="24"/>
+          <w:lang w:bidi="ar-EG"/>
+          <w14:stylisticSets>
+            <w14:styleSet w14:id="1"/>
+          </w14:stylisticSets>
+        </w:rPr>
+      </w:pPr>
+    </w:p>
+    <w:p>
+      <w:pPr>
+        <w:spacing w:line="360" w:lineRule="auto"/>
+        <w:rPr>
+          <w:rFonts w:asciiTheme="majorBidi" w:hAnsiTheme="majorBidi" w:cstheme="majorBidi"/>
+          <w:b/>
+          <w:bCs/>
+          <w:sz w:val="24"/>
+          <w:szCs w:val="24"/>
+          <w:lang w:bidi="ar-EG"/>
+          <w14:stylisticSets>
+            <w14:styleSet w14:id="1"/>
+          </w14:stylisticSets>
+        </w:rPr>
+      </w:pPr>
+    </w:p>
+    <w:p>
+      <w:pPr>
+        <w:spacing w:line="360" w:lineRule="auto"/>
+        <w:rPr>
+          <w:rFonts w:asciiTheme="majorBidi" w:hAnsiTheme="majorBidi" w:cstheme="majorBidi"/>
+          <w:b/>
+          <w:bCs/>
+          <w:sz w:val="24"/>
+          <w:szCs w:val="24"/>
+          <w:lang w:bidi="ar-EG"/>
+          <w14:stylisticSets>
+            <w14:styleSet w14:id="1"/>
+          </w14:stylisticSets>
+        </w:rPr>
+      </w:pPr>
+    </w:p>
+    <w:p>
+      <w:pPr>
+        <w:spacing w:line="360" w:lineRule="auto"/>
+        <w:ind w:left="-900"/>
+        <w:rPr>
+          <w:rFonts w:asciiTheme="majorBidi" w:hAnsiTheme="majorBidi" w:cstheme="majorBidi"/>
+          <w:b/>
+          <w:bCs/>
+          <w:sz w:val="24"/>
+          <w:szCs w:val="24"/>
+          <w:rtl/>
+          <w:lang w:bidi="ar-EG"/>
+          <w14:stylisticSets>
+            <w14:styleSet w14:id="1"/>
+          </w14:stylisticSets>
+        </w:rPr>
+      </w:pPr>
+      <w:r>
+        <w:rPr>
+          <w:rFonts w:asciiTheme="majorBidi" w:hAnsiTheme="majorBidi" w:cstheme="majorBidi"/>
+          <w:b/>
+          <w:bCs/>
+          <w:sz w:val="24"/>
+          <w:szCs w:val="24"/>
+          <w:lang w:bidi="ar-EG"/>
+          <w14:stylisticSets>
+            <w14:styleSet w14:id="1"/>
+          </w14:stylisticSets>
+        </w:rPr>
+        <w:lastRenderedPageBreak/>
+        <w:t>Mapping:</w:t>
+      </w:r>
+      <w:r>
+        <w:rPr>
+          <w:rFonts w:asciiTheme="majorBidi" w:hAnsiTheme="majorBidi" w:cstheme="majorBidi"/>
+          <w:b/>
+          <w:bCs/>
+          <w:noProof/>
+          <w:sz w:val="24"/>
+          <w:szCs w:val="24"/>
+          <w:lang w:bidi="ar-EG"/>
+          <w14:stylisticSets>
+            <w14:styleSet w14:id="1"/>
+          </w14:stylisticSets>
+        </w:rPr>
+        <w:drawing>
+          <wp:inline distT="0" distB="0" distL="0" distR="0" wp14:anchorId="38352C8D" wp14:editId="71D9FE70">
+            <wp:extent cx="6594747" cy="4448175"/>
+            <wp:effectExtent l="0" t="0" r="0" b="0"/>
+            <wp:docPr id="38" name="Picture 38"/>
+            <wp:cNvGraphicFramePr>
+              <a:graphicFrameLocks xmlns:a="http://schemas.openxmlformats.org/drawingml/2006/main" noChangeAspect="1"/>
+            </wp:cNvGraphicFramePr>
+            <a:graphic xmlns:a="http://schemas.openxmlformats.org/drawingml/2006/main">
+              <a:graphicData uri="http://schemas.openxmlformats.org/drawingml/2006/picture">
+                <pic:pic xmlns:pic="http://schemas.openxmlformats.org/drawingml/2006/picture">
+                  <pic:nvPicPr>
+                    <pic:cNvPr id="0" name="Picture 1"/>
+                    <pic:cNvPicPr>
+                      <a:picLocks noChangeAspect="1" noChangeArrowheads="1"/>
+                    </pic:cNvPicPr>
+                  </pic:nvPicPr>
+                  <pic:blipFill>
+                    <a:blip r:embed="rId38" cstate="print">
+                      <a:extLst>
+                        <a:ext uri="{28A0092B-C50C-407E-A947-70E740481C1C}">
+                          <a14:useLocalDpi xmlns:a14="http://schemas.microsoft.com/office/drawing/2010/main" val="0"/>
+                        </a:ext>
+                      </a:extLst>
+                    </a:blip>
+                    <a:srcRect/>
+                    <a:stretch>
+                      <a:fillRect/>
+                    </a:stretch>
+                  </pic:blipFill>
+                  <pic:spPr bwMode="auto">
+                    <a:xfrm>
+                      <a:off x="0" y="0"/>
+                      <a:ext cx="6609139" cy="4457882"/>
+                    </a:xfrm>
+                    <a:prstGeom prst="rect">
+                      <a:avLst/>
+                    </a:prstGeom>
+                    <a:noFill/>
+                    <a:ln>
+                      <a:noFill/>
+                    </a:ln>
+                  </pic:spPr>
+                </pic:pic>
+              </a:graphicData>
+            </a:graphic>
+          </wp:inline>
+        </w:drawing>
+      </w:r>
+    </w:p>
+    <w:p>
+      <w:pPr>
+        <w:spacing w:line="360" w:lineRule="auto"/>
+        <w:ind w:left="-900"/>
+        <w:rPr>
+          <w:rFonts w:asciiTheme="majorBidi" w:hAnsiTheme="majorBidi" w:cstheme="majorBidi"/>
+          <w:b/>
+          <w:bCs/>
+          <w:sz w:val="24"/>
+          <w:szCs w:val="24"/>
+          <w:rtl/>
+          <w:lang w:bidi="ar-EG"/>
+          <w14:stylisticSets>
+            <w14:styleSet w14:id="1"/>
+          </w14:stylisticSets>
+        </w:rPr>
+      </w:pPr>
+    </w:p>
+    <w:p>
+      <w:pPr>
+        <w:spacing w:line="360" w:lineRule="auto"/>
+        <w:ind w:left="-900"/>
+        <w:rPr>
+          <w:rFonts w:asciiTheme="majorBidi" w:hAnsiTheme="majorBidi" w:cstheme="majorBidi"/>
+          <w:b/>
+          <w:bCs/>
+          <w:sz w:val="24"/>
+          <w:szCs w:val="24"/>
+          <w:lang w:bidi="ar-EG"/>
+          <w14:stylisticSets>
+            <w14:styleSet w14:id="1"/>
+          </w14:stylisticSets>
+        </w:rPr>
+      </w:pPr>
+    </w:p>
+    <w:p>
+      <w:pPr>
+        <w:spacing w:line="360" w:lineRule="auto"/>
+        <w:ind w:left="-900"/>
+        <w:rPr>
+          <w:rFonts w:asciiTheme="majorBidi" w:hAnsiTheme="majorBidi" w:cstheme="majorBidi"/>
+          <w:b/>
+          <w:bCs/>
+          <w:sz w:val="24"/>
+          <w:szCs w:val="24"/>
+          <w:lang w:bidi="ar-EG"/>
+          <w14:stylisticSets>
+            <w14:styleSet w14:id="1"/>
+          </w14:stylisticSets>
+        </w:rPr>
+      </w:pPr>
+    </w:p>
+    <w:p>
+      <w:pPr>
+        <w:spacing w:line="360" w:lineRule="auto"/>
+        <w:ind w:left="-900"/>
+        <w:rPr>
+          <w:rFonts w:asciiTheme="majorBidi" w:hAnsiTheme="majorBidi" w:cstheme="majorBidi"/>
+          <w:b/>
+          <w:bCs/>
+          <w:sz w:val="24"/>
+          <w:szCs w:val="24"/>
+          <w:lang w:bidi="ar-EG"/>
+          <w14:stylisticSets>
+            <w14:styleSet w14:id="1"/>
+          </w14:stylisticSets>
+        </w:rPr>
+      </w:pPr>
+    </w:p>
+    <w:p>
+      <w:pPr>
+        <w:spacing w:line="360" w:lineRule="auto"/>
+        <w:ind w:left="-900"/>
+        <w:rPr>
+          <w:rFonts w:asciiTheme="majorBidi" w:hAnsiTheme="majorBidi" w:cstheme="majorBidi"/>
+          <w:b/>
+          <w:bCs/>
+          <w:sz w:val="24"/>
+          <w:szCs w:val="24"/>
+          <w:lang w:bidi="ar-EG"/>
+          <w14:stylisticSets>
+            <w14:styleSet w14:id="1"/>
+          </w14:stylisticSets>
+        </w:rPr>
+      </w:pPr>
+    </w:p>
+    <w:p>
+      <w:pPr>
+        <w:spacing w:line="360" w:lineRule="auto"/>
+        <w:ind w:left="-900"/>
+        <w:rPr>
+          <w:rFonts w:asciiTheme="majorBidi" w:hAnsiTheme="majorBidi" w:cstheme="majorBidi"/>
+          <w:b/>
+          <w:bCs/>
+          <w:sz w:val="24"/>
+          <w:szCs w:val="24"/>
+          <w:lang w:bidi="ar-EG"/>
+          <w14:stylisticSets>
+            <w14:styleSet w14:id="1"/>
+          </w14:stylisticSets>
+        </w:rPr>
+      </w:pPr>
+    </w:p>
+    <w:p>
+      <w:pPr>
+        <w:spacing w:line="360" w:lineRule="auto"/>
+        <w:ind w:left="-900"/>
+        <w:rPr>
+          <w:rFonts w:asciiTheme="majorBidi" w:hAnsiTheme="majorBidi" w:cstheme="majorBidi"/>
+          <w:b/>
+          <w:bCs/>
+          <w:sz w:val="24"/>
+          <w:szCs w:val="24"/>
+          <w:lang w:bidi="ar-EG"/>
+          <w14:stylisticSets>
+            <w14:styleSet w14:id="1"/>
+          </w14:stylisticSets>
+        </w:rPr>
+      </w:pPr>
+    </w:p>
+    <w:p>
+      <w:pPr>
+        <w:spacing w:line="360" w:lineRule="auto"/>
+        <w:ind w:left="-900"/>
+        <w:rPr>
+          <w:rFonts w:asciiTheme="majorBidi" w:hAnsiTheme="majorBidi" w:cstheme="majorBidi"/>
+          <w:b/>
+          <w:bCs/>
+          <w:sz w:val="24"/>
+          <w:szCs w:val="24"/>
+          <w:lang w:bidi="ar-EG"/>
+          <w14:stylisticSets>
+            <w14:styleSet w14:id="1"/>
+          </w14:stylisticSets>
+        </w:rPr>
+      </w:pPr>
+    </w:p>
+    <w:p>
+      <w:pPr>
+        <w:spacing w:line="360" w:lineRule="auto"/>
+        <w:ind w:left="-900"/>
+        <w:rPr>
+          <w:rFonts w:asciiTheme="majorBidi" w:hAnsiTheme="majorBidi" w:cstheme="majorBidi"/>
+          <w:b/>
+          <w:bCs/>
+          <w:sz w:val="24"/>
+          <w:szCs w:val="24"/>
+          <w:lang w:bidi="ar-EG"/>
+          <w14:stylisticSets>
+            <w14:styleSet w14:id="1"/>
+          </w14:stylisticSets>
+        </w:rPr>
+      </w:pPr>
+    </w:p>
+    <w:p>
+      <w:pPr>
+        <w:spacing w:line="360" w:lineRule="auto"/>
+        <w:ind w:left="-900"/>
+        <w:rPr>
+          <w:rFonts w:asciiTheme="majorBidi" w:hAnsiTheme="majorBidi" w:cstheme="majorBidi"/>
+          <w:b/>
+          <w:bCs/>
+          <w:sz w:val="24"/>
+          <w:szCs w:val="24"/>
+          <w:lang w:bidi="ar-EG"/>
+          <w14:stylisticSets>
+            <w14:styleSet w14:id="1"/>
+          </w14:stylisticSets>
+        </w:rPr>
+      </w:pPr>
+    </w:p>
+    <w:p>
+      <w:pPr>
+        <w:spacing w:line="360" w:lineRule="auto"/>
+        <w:ind w:left="-900"/>
+        <w:rPr>
+          <w:rFonts w:asciiTheme="majorBidi" w:hAnsiTheme="majorBidi" w:cstheme="majorBidi"/>
+          <w:b/>
+          <w:bCs/>
+          <w:sz w:val="24"/>
+          <w:szCs w:val="24"/>
+          <w:lang w:bidi="ar-EG"/>
+          <w14:stylisticSets>
+            <w14:styleSet w14:id="1"/>
+          </w14:stylisticSets>
+        </w:rPr>
+      </w:pPr>
+    </w:p>
+    <w:p>
+      <w:pPr>
+        <w:spacing w:line="360" w:lineRule="auto"/>
+        <w:ind w:left="-900"/>
+        <w:rPr>
+          <w:rFonts w:asciiTheme="majorBidi" w:hAnsiTheme="majorBidi" w:cstheme="majorBidi"/>
+          <w:b/>
+          <w:bCs/>
+          <w:sz w:val="24"/>
+          <w:szCs w:val="24"/>
+          <w:rtl/>
+          <w:lang w:bidi="ar-EG"/>
+          <w14:stylisticSets>
+            <w14:styleSet w14:id="1"/>
+          </w14:stylisticSets>
+        </w:rPr>
+      </w:pPr>
+      <w:r>
+        <w:rPr>
+          <w:rFonts w:asciiTheme="majorBidi" w:hAnsiTheme="majorBidi" w:cstheme="majorBidi"/>
+          <w:b/>
+          <w:bCs/>
+          <w:sz w:val="24"/>
+          <w:szCs w:val="24"/>
+          <w:lang w:bidi="ar-EG"/>
+          <w14:stylisticSets>
+            <w14:styleSet w14:id="1"/>
+          </w14:stylisticSets>
+        </w:rPr>
+        <w:lastRenderedPageBreak/>
+        <w:t>ERD:</w:t>
+      </w:r>
+    </w:p>
+    <w:p>
+      <w:pPr>
+        <w:spacing w:line="360" w:lineRule="auto"/>
+        <w:ind w:left="-900"/>
+        <w:jc w:val="center"/>
+        <w:rPr>
+          <w:rFonts w:asciiTheme="majorBidi" w:hAnsiTheme="majorBidi" w:cstheme="majorBidi"/>
+          <w:b/>
+          <w:bCs/>
+          <w:sz w:val="24"/>
+          <w:szCs w:val="24"/>
+          <w:lang w:bidi="ar-EG"/>
+          <w14:stylisticSets>
+            <w14:styleSet w14:id="1"/>
+          </w14:stylisticSets>
+        </w:rPr>
+      </w:pPr>
+      <w:r>
+        <w:rPr>
+          <w:rFonts w:asciiTheme="majorBidi" w:hAnsiTheme="majorBidi" w:cstheme="majorBidi"/>
+          <w:b/>
+          <w:bCs/>
+          <w:noProof/>
+          <w:sz w:val="24"/>
+          <w:szCs w:val="24"/>
+          <w:lang w:bidi="ar-EG"/>
+          <w14:stylisticSets>
+            <w14:styleSet w14:id="1"/>
+          </w14:stylisticSets>
+        </w:rPr>
+        <w:drawing>
+          <wp:inline distT="0" distB="0" distL="0" distR="0" wp14:anchorId="4EF97313" wp14:editId="603B1187">
+            <wp:extent cx="4897988" cy="3339430"/>
+            <wp:effectExtent l="0" t="0" r="0" b="0"/>
+            <wp:docPr id="39" name="Picture 39" descr="Diagram, engineering drawing&#10;&#10;Description automatically generated"/>
+            <wp:cNvGraphicFramePr>
+              <a:graphicFrameLocks xmlns:a="http://schemas.openxmlformats.org/drawingml/2006/main" noChangeAspect="1"/>
+            </wp:cNvGraphicFramePr>
+            <a:graphic xmlns:a="http://schemas.openxmlformats.org/drawingml/2006/main">
+              <a:graphicData uri="http://schemas.openxmlformats.org/drawingml/2006/picture">
+                <pic:pic xmlns:pic="http://schemas.openxmlformats.org/drawingml/2006/picture">
+                  <pic:nvPicPr>
+                    <pic:cNvPr id="39" name="Picture 39" descr="Diagram, engineering drawing&#10;&#10;Description automatically generated"/>
+                    <pic:cNvPicPr/>
+                  </pic:nvPicPr>
+                  <pic:blipFill>
+                    <a:blip r:embed="rId39"/>
+                    <a:stretch>
+                      <a:fillRect/>
+                    </a:stretch>
+                  </pic:blipFill>
+                  <pic:spPr>
+                    <a:xfrm>
+                      <a:off x="0" y="0"/>
+                      <a:ext cx="4905204" cy="3344350"/>
+                    </a:xfrm>
+                    <a:prstGeom prst="rect">
+                      <a:avLst/>
+                    </a:prstGeom>
+                  </pic:spPr>
+                </pic:pic>
+              </a:graphicData>
+            </a:graphic>
+          </wp:inline>
+        </w:drawing>
+      </w:r>
+    </w:p>
+    <w:p>
+      <w:pPr>
+        <w:spacing w:line="360" w:lineRule="auto"/>
+        <w:ind w:left="-900"/>
+        <w:rPr>
+          <w:rFonts w:asciiTheme="majorBidi" w:hAnsiTheme="majorBidi" w:cstheme="majorBidi"/>
+          <w:b/>
+          <w:bCs/>
+          <w:sz w:val="24"/>
+          <w:szCs w:val="24"/>
+          <w:lang w:bidi="ar-EG"/>
+          <w14:stylisticSets>
+            <w14:styleSet w14:id="1"/>
+          </w14:stylisticSets>
+        </w:rPr>
+      </w:pPr>
+      <w:r>
+        <w:rPr>
+          <w:rFonts w:asciiTheme="majorBidi" w:hAnsiTheme="majorBidi" w:cstheme="majorBidi"/>
+          <w:b/>
+          <w:bCs/>
+          <w:sz w:val="24"/>
+          <w:szCs w:val="24"/>
+          <w:lang w:bidi="ar-EG"/>
+          <w14:stylisticSets>
+            <w14:styleSet w14:id="1"/>
+          </w14:stylisticSets>
+        </w:rPr>
+        <w:t>Normalization:</w:t>
+      </w:r>
+    </w:p>
+    <w:p>
+      <w:pPr>
+        <w:spacing w:line="360" w:lineRule="auto"/>
+        <w:ind w:left="360"/>
+        <w:rPr>
+          <w:rFonts w:asciiTheme="majorBidi" w:hAnsiTheme="majorBidi" w:cstheme="majorBidi"/>
+          <w:b/>
+          <w:bCs/>
+          <w:sz w:val="28"/>
+          <w:szCs w:val="28"/>
+          <w:lang w:bidi="ar-EG"/>
+          <w14:stylisticSets>
+            <w14:styleSet w14:id="1"/>
+          </w14:stylisticSets>
+        </w:rPr>
+      </w:pPr>
+      <w:r>
+        <w:rPr>
+          <w:rFonts w:asciiTheme="majorBidi" w:hAnsiTheme="majorBidi" w:cstheme="majorBidi"/>
+          <w:b/>
+          <w:bCs/>
+          <w:sz w:val="28"/>
+          <w:szCs w:val="28"/>
+          <w:lang w:bidi="ar-EG"/>
+          <w14:stylisticSets>
+            <w14:styleSet w14:id="1"/>
+          </w14:stylisticSets>
+        </w:rPr>
+        <w:t>1NF: First Normal Form</w:t>
+      </w:r>
+    </w:p>
+    <w:p>
+      <w:pPr>
+        <w:pStyle w:val="ListParagraph"/>
+        <w:numPr>
+          <w:ilvl w:val="0"/>
+          <w:numId w:val="11"/>
+        </w:numPr>
+        <w:spacing w:line="360" w:lineRule="auto"/>
+        <w:rPr>
+          <w:rFonts w:asciiTheme="majorBidi" w:hAnsiTheme="majorBidi" w:cstheme="majorBidi"/>
+          <w:b/>
+          <w:bCs/>
+          <w:sz w:val="28"/>
+          <w:szCs w:val="28"/>
+          <w:lang w:bidi="ar-EG"/>
+          <w14:stylisticSets>
+            <w14:styleSet w14:id="1"/>
+          </w14:stylisticSets>
+        </w:rPr>
+      </w:pPr>
+      <w:r>
+        <w:rPr>
+          <w:rFonts w:asciiTheme="majorBidi" w:hAnsiTheme="majorBidi" w:cstheme="majorBidi"/>
+          <w:b/>
+          <w:bCs/>
+          <w:sz w:val="24"/>
+          <w:szCs w:val="24"/>
+          <w:lang w:bidi="ar-EG"/>
+          <w14:stylisticSets>
+            <w14:styleSet w14:id="1"/>
+          </w14:stylisticSets>
+        </w:rPr>
+        <w:t xml:space="preserve">we didn’t need to add first normal form to the system because the database tables are added by the user manually from the dashboard, as we add conditions to the forms not to add values which don’t have a meaning in the system, as we tried to </w:t>
+      </w:r>
+      <w:r>
+        <w:rPr>
+          <w:rFonts w:asciiTheme="majorBidi" w:hAnsiTheme="majorBidi" w:cstheme="majorBidi"/>
+          <w:b/>
+          <w:bCs/>
+          <w:sz w:val="24"/>
+          <w:szCs w:val="24"/>
+          <w:lang w:bidi="ar-EG"/>
+          <w14:stylisticSets>
+            <w14:styleSet w14:id="1"/>
+          </w14:stylisticSets>
+        </w:rPr>
+        <w:t>add the</w:t>
+      </w:r>
+      <w:r>
+        <w:rPr>
+          <w:rFonts w:asciiTheme="majorBidi" w:hAnsiTheme="majorBidi" w:cstheme="majorBidi"/>
+          <w:b/>
+          <w:bCs/>
+          <w:sz w:val="24"/>
+          <w:szCs w:val="24"/>
+          <w:lang w:bidi="ar-EG"/>
+          <w14:stylisticSets>
+            <w14:styleSet w14:id="1"/>
+          </w14:stylisticSets>
+        </w:rPr>
+        <w:t xml:space="preserve"> fields automatically as possible such as in the slug in the products table.</w:t>
+      </w:r>
+    </w:p>
+    <w:p>
+      <w:pPr>
+        <w:spacing w:line="360" w:lineRule="auto"/>
+        <w:ind w:left="360"/>
+        <w:rPr>
+          <w:rFonts w:asciiTheme="majorBidi" w:hAnsiTheme="majorBidi" w:cstheme="majorBidi"/>
+          <w:b/>
+          <w:bCs/>
+          <w:sz w:val="28"/>
+          <w:szCs w:val="28"/>
+          <w:lang w:bidi="ar-EG"/>
+          <w14:stylisticSets>
+            <w14:styleSet w14:id="1"/>
+          </w14:stylisticSets>
+        </w:rPr>
+      </w:pPr>
+      <w:r>
+        <w:rPr>
+          <w:rFonts w:asciiTheme="majorBidi" w:hAnsiTheme="majorBidi" w:cstheme="majorBidi"/>
+          <w:b/>
+          <w:bCs/>
+          <w:sz w:val="28"/>
+          <w:szCs w:val="28"/>
+          <w:lang w:bidi="ar-EG"/>
+          <w14:stylisticSets>
+            <w14:styleSet w14:id="1"/>
+          </w14:stylisticSets>
+        </w:rPr>
+        <w:t>2</w:t>
+      </w:r>
+      <w:r>
+        <w:rPr>
+          <w:rFonts w:asciiTheme="majorBidi" w:hAnsiTheme="majorBidi" w:cstheme="majorBidi"/>
+          <w:b/>
+          <w:bCs/>
+          <w:sz w:val="28"/>
+          <w:szCs w:val="28"/>
+          <w:lang w:bidi="ar-EG"/>
+          <w14:stylisticSets>
+            <w14:styleSet w14:id="1"/>
+          </w14:stylisticSets>
+        </w:rPr>
+        <w:t xml:space="preserve">NF: </w:t>
+      </w:r>
+      <w:r>
+        <w:rPr>
+          <w:rFonts w:asciiTheme="majorBidi" w:hAnsiTheme="majorBidi" w:cstheme="majorBidi"/>
+          <w:b/>
+          <w:bCs/>
+          <w:sz w:val="28"/>
+          <w:szCs w:val="28"/>
+          <w:lang w:bidi="ar-EG"/>
+          <w14:stylisticSets>
+            <w14:styleSet w14:id="1"/>
+          </w14:stylisticSets>
+        </w:rPr>
+        <w:t>Second</w:t>
+      </w:r>
+      <w:r>
+        <w:rPr>
+          <w:rFonts w:asciiTheme="majorBidi" w:hAnsiTheme="majorBidi" w:cstheme="majorBidi"/>
+          <w:b/>
+          <w:bCs/>
+          <w:sz w:val="28"/>
+          <w:szCs w:val="28"/>
+          <w:lang w:bidi="ar-EG"/>
+          <w14:stylisticSets>
+            <w14:styleSet w14:id="1"/>
+          </w14:stylisticSets>
+        </w:rPr>
+        <w:t xml:space="preserve"> Normal Form</w:t>
+      </w:r>
+    </w:p>
+    <w:p>
+      <w:pPr>
+        <w:pStyle w:val="ListParagraph"/>
+        <w:numPr>
+          <w:ilvl w:val="0"/>
+          <w:numId w:val="11"/>
+        </w:numPr>
+        <w:spacing w:line="360" w:lineRule="auto"/>
+        <w:rPr>
+          <w:rFonts w:asciiTheme="majorBidi" w:hAnsiTheme="majorBidi" w:cstheme="majorBidi"/>
+          <w:b/>
+          <w:bCs/>
+          <w:sz w:val="28"/>
+          <w:szCs w:val="28"/>
+          <w:rtl/>
+          <w:lang w:bidi="ar-EG"/>
+          <w14:stylisticSets>
+            <w14:styleSet w14:id="1"/>
+          </w14:stylisticSets>
+        </w:rPr>
+      </w:pPr>
+      <w:r>
+        <w:rPr>
+          <w:rFonts w:asciiTheme="majorBidi" w:hAnsiTheme="majorBidi" w:cstheme="majorBidi"/>
+          <w:b/>
+          <w:bCs/>
+          <w:sz w:val="24"/>
+          <w:szCs w:val="24"/>
+          <w:lang w:bidi="ar-EG"/>
+          <w14:stylisticSets>
+            <w14:styleSet w14:id="1"/>
+          </w14:stylisticSets>
+        </w:rPr>
+        <w:t>From the rules of the 2</w:t>
+      </w:r>
+      <w:r>
+        <w:rPr>
+          <w:rFonts w:asciiTheme="majorBidi" w:hAnsiTheme="majorBidi" w:cstheme="majorBidi"/>
+          <w:b/>
+          <w:bCs/>
+          <w:sz w:val="24"/>
+          <w:szCs w:val="24"/>
+          <w:vertAlign w:val="superscript"/>
+          <w:lang w:bidi="ar-EG"/>
+          <w14:stylisticSets>
+            <w14:styleSet w14:id="1"/>
+          </w14:stylisticSets>
+        </w:rPr>
+        <w:t>nd</w:t>
+      </w:r>
+      <w:r>
+        <w:rPr>
+          <w:rFonts w:asciiTheme="majorBidi" w:hAnsiTheme="majorBidi" w:cstheme="majorBidi"/>
+          <w:b/>
+          <w:bCs/>
+          <w:sz w:val="24"/>
+          <w:szCs w:val="24"/>
+          <w:lang w:bidi="ar-EG"/>
+          <w14:stylisticSets>
+            <w14:styleSet w14:id="1"/>
+          </w14:stylisticSets>
+        </w:rPr>
+        <w:t xml:space="preserve"> normal form in the database is to be in the 1</w:t>
+      </w:r>
+      <w:r>
+        <w:rPr>
+          <w:rFonts w:asciiTheme="majorBidi" w:hAnsiTheme="majorBidi" w:cstheme="majorBidi"/>
+          <w:b/>
+          <w:bCs/>
+          <w:sz w:val="24"/>
+          <w:szCs w:val="24"/>
+          <w:vertAlign w:val="superscript"/>
+          <w:lang w:bidi="ar-EG"/>
+          <w14:stylisticSets>
+            <w14:styleSet w14:id="1"/>
+          </w14:stylisticSets>
+        </w:rPr>
+        <w:t>st</w:t>
+      </w:r>
+      <w:r>
+        <w:rPr>
+          <w:rFonts w:asciiTheme="majorBidi" w:hAnsiTheme="majorBidi" w:cstheme="majorBidi"/>
+          <w:b/>
+          <w:bCs/>
+          <w:sz w:val="24"/>
+          <w:szCs w:val="24"/>
+          <w:lang w:bidi="ar-EG"/>
+          <w14:stylisticSets>
+            <w14:styleSet w14:id="1"/>
+          </w14:stylisticSets>
+        </w:rPr>
+        <w:t xml:space="preserve"> normal form</w:t>
+      </w:r>
+      <w:r>
+        <w:rPr>
+          <w:rFonts w:asciiTheme="majorBidi" w:hAnsiTheme="majorBidi" w:cstheme="majorBidi"/>
+          <w:b/>
+          <w:bCs/>
+          <w:sz w:val="24"/>
+          <w:szCs w:val="24"/>
+          <w:lang w:bidi="ar-EG"/>
+          <w14:stylisticSets>
+            <w14:styleSet w14:id="1"/>
+          </w14:stylisticSets>
+        </w:rPr>
+        <w:t xml:space="preserve">, so it’s not added in the system, also we fix it automatically in the system, which to validate the data in the database the id which is a primary key is added automatically after submitting </w:t>
+      </w:r>
+      <w:r>
+        <w:rPr>
+          <w:rFonts w:asciiTheme="majorBidi" w:hAnsiTheme="majorBidi" w:cstheme="majorBidi"/>
+          <w:b/>
+          <w:bCs/>
+          <w:sz w:val="24"/>
+          <w:szCs w:val="24"/>
+          <w:lang w:bidi="ar-EG"/>
+          <w14:stylisticSets>
+            <w14:styleSet w14:id="1"/>
+          </w14:stylisticSets>
+        </w:rPr>
+        <w:t>all</w:t>
+      </w:r>
+      <w:r>
+        <w:rPr>
+          <w:rFonts w:asciiTheme="majorBidi" w:hAnsiTheme="majorBidi" w:cstheme="majorBidi"/>
+          <w:b/>
+          <w:bCs/>
+          <w:sz w:val="24"/>
+          <w:szCs w:val="24"/>
+          <w:lang w:bidi="ar-EG"/>
+          <w14:stylisticSets>
+            <w14:styleSet w14:id="1"/>
+          </w14:stylisticSets>
+        </w:rPr>
+        <w:t xml:space="preserve"> data correctly.</w:t>
+      </w:r>
+    </w:p>
     <w:sectPr>
-      <w:footerReference w:type="default" r:id="rId39"/>
+      <w:footerReference w:type="default" r:id="rId40"/>
       <w:pgSz w:w="11906" w:h="16838" w:code="9"/>
       <w:pgMar w:top="1440" w:right="1800" w:bottom="1440" w:left="1800" w:header="720" w:footer="720" w:gutter="0"/>
       <w:pgNumType w:start="0"/>
@@ -15236,7 +16162,7 @@
   <w:style w:type="paragraph" w:default="1" w:styleId="Normal">
     <w:name w:val="Normal"/>
     <w:qFormat/>
-    <w:rsid w:val="005E4457"/>
+    <w:rsid w:val="00661272"/>
   </w:style>
   <w:style w:type="character" w:default="1" w:styleId="DefaultParagraphFont">
     <w:name w:val="Default Paragraph Font"/>

</xml_diff>